<commit_message>
Improve Performance Recipe Book
</commit_message>
<xml_diff>
--- a/AngularHttpRequest.docx
+++ b/AngularHttpRequest.docx
@@ -81,14 +81,36 @@
           <w:szCs w:val="21"/>
         </w:rPr>
       </w:pPr>
-      <w:r>
-        <w:rPr>
-          <w:rFonts w:ascii="Consolas" w:eastAsia="Times New Roman" w:hAnsi="Consolas" w:cs="Times New Roman"/>
-          <w:color w:val="D4D4D4"/>
-          <w:sz w:val="21"/>
-          <w:szCs w:val="21"/>
-        </w:rPr>
-        <w:t>storeServers(servers: any[]) {</w:t>
+      <w:proofErr w:type="spellStart"/>
+      <w:proofErr w:type="gramStart"/>
+      <w:r>
+        <w:rPr>
+          <w:rFonts w:ascii="Consolas" w:eastAsia="Times New Roman" w:hAnsi="Consolas" w:cs="Times New Roman"/>
+          <w:color w:val="D4D4D4"/>
+          <w:sz w:val="21"/>
+          <w:szCs w:val="21"/>
+        </w:rPr>
+        <w:t>storeServers</w:t>
+      </w:r>
+      <w:proofErr w:type="spellEnd"/>
+      <w:r>
+        <w:rPr>
+          <w:rFonts w:ascii="Consolas" w:eastAsia="Times New Roman" w:hAnsi="Consolas" w:cs="Times New Roman"/>
+          <w:color w:val="D4D4D4"/>
+          <w:sz w:val="21"/>
+          <w:szCs w:val="21"/>
+        </w:rPr>
+        <w:t>(</w:t>
+      </w:r>
+      <w:proofErr w:type="gramEnd"/>
+      <w:r>
+        <w:rPr>
+          <w:rFonts w:ascii="Consolas" w:eastAsia="Times New Roman" w:hAnsi="Consolas" w:cs="Times New Roman"/>
+          <w:color w:val="D4D4D4"/>
+          <w:sz w:val="21"/>
+          <w:szCs w:val="21"/>
+        </w:rPr>
+        <w:t>servers: any[]) {</w:t>
       </w:r>
     </w:p>
     <w:p>
@@ -196,7 +218,213 @@
           <w:sz w:val="21"/>
           <w:szCs w:val="21"/>
         </w:rPr>
-        <w:t>'https://udemy-ng-http-d2e84.firebaseio.com/'</w:t>
+        <w:t>'https://udemy-ng-http-d2e84.firebaseio.com/</w:t>
+      </w:r>
+      <w:proofErr w:type="gramStart"/>
+      <w:r>
+        <w:rPr>
+          <w:rFonts w:ascii="Consolas" w:eastAsia="Times New Roman" w:hAnsi="Consolas" w:cs="Times New Roman"/>
+          <w:color w:val="CE9178"/>
+          <w:sz w:val="21"/>
+          <w:szCs w:val="21"/>
+        </w:rPr>
+        <w:t>'</w:t>
+      </w:r>
+      <w:r>
+        <w:rPr>
+          <w:rFonts w:ascii="Consolas" w:eastAsia="Times New Roman" w:hAnsi="Consolas" w:cs="Times New Roman"/>
+          <w:color w:val="D4D4D4"/>
+          <w:sz w:val="21"/>
+          <w:szCs w:val="21"/>
+        </w:rPr>
+        <w:t>,servers</w:t>
+      </w:r>
+      <w:proofErr w:type="gramEnd"/>
+      <w:r>
+        <w:rPr>
+          <w:rFonts w:ascii="Consolas" w:eastAsia="Times New Roman" w:hAnsi="Consolas" w:cs="Times New Roman"/>
+          <w:color w:val="D4D4D4"/>
+          <w:sz w:val="21"/>
+          <w:szCs w:val="21"/>
+        </w:rPr>
+        <w:t>);</w:t>
+      </w:r>
+    </w:p>
+    <w:p>
+      <w:pPr>
+        <w:shd w:val="clear" w:color="auto" w:fill="1E1E1E"/>
+        <w:spacing w:after="0" w:line="285" w:lineRule="atLeast"/>
+        <w:rPr>
+          <w:rFonts w:ascii="Consolas" w:eastAsia="Times New Roman" w:hAnsi="Consolas" w:cs="Times New Roman"/>
+          <w:color w:val="D4D4D4"/>
+          <w:sz w:val="21"/>
+          <w:szCs w:val="21"/>
+        </w:rPr>
+      </w:pPr>
+      <w:r>
+        <w:rPr>
+          <w:rFonts w:ascii="Consolas" w:eastAsia="Times New Roman" w:hAnsi="Consolas" w:cs="Times New Roman"/>
+          <w:color w:val="D4D4D4"/>
+          <w:sz w:val="21"/>
+          <w:szCs w:val="21"/>
+        </w:rPr>
+        <w:t xml:space="preserve">        </w:t>
+      </w:r>
+      <w:r>
+        <w:rPr>
+          <w:rFonts w:ascii="Consolas" w:eastAsia="Times New Roman" w:hAnsi="Consolas" w:cs="Times New Roman"/>
+          <w:color w:val="608B4E"/>
+          <w:sz w:val="21"/>
+          <w:szCs w:val="21"/>
+        </w:rPr>
+        <w:t>// but actual angular is using observables behind the scene</w:t>
+      </w:r>
+    </w:p>
+    <w:p>
+      <w:pPr>
+        <w:shd w:val="clear" w:color="auto" w:fill="1E1E1E"/>
+        <w:spacing w:after="0" w:line="285" w:lineRule="atLeast"/>
+        <w:rPr>
+          <w:rFonts w:ascii="Consolas" w:eastAsia="Times New Roman" w:hAnsi="Consolas" w:cs="Times New Roman"/>
+          <w:color w:val="D4D4D4"/>
+          <w:sz w:val="21"/>
+          <w:szCs w:val="21"/>
+        </w:rPr>
+      </w:pPr>
+      <w:r>
+        <w:rPr>
+          <w:rFonts w:ascii="Consolas" w:eastAsia="Times New Roman" w:hAnsi="Consolas" w:cs="Times New Roman"/>
+          <w:color w:val="D4D4D4"/>
+          <w:sz w:val="21"/>
+          <w:szCs w:val="21"/>
+        </w:rPr>
+        <w:t xml:space="preserve">    }</w:t>
+      </w:r>
+    </w:p>
+    <w:p>
+      <w:pPr>
+        <w:rPr>
+          <w:color w:val="000000" w:themeColor="text1"/>
+        </w:rPr>
+      </w:pPr>
+    </w:p>
+    <w:p>
+      <w:pPr>
+        <w:rPr>
+          <w:color w:val="000000" w:themeColor="text1"/>
+        </w:rPr>
+      </w:pPr>
+      <w:r>
+        <w:rPr>
+          <w:color w:val="000000" w:themeColor="text1"/>
+        </w:rPr>
+        <w:t xml:space="preserve">We have a method with name </w:t>
+      </w:r>
+      <w:proofErr w:type="spellStart"/>
+      <w:r>
+        <w:rPr>
+          <w:color w:val="000000" w:themeColor="text1"/>
+        </w:rPr>
+        <w:t>storeServers</w:t>
+      </w:r>
+      <w:proofErr w:type="spellEnd"/>
+      <w:r>
+        <w:rPr>
+          <w:color w:val="000000" w:themeColor="text1"/>
+        </w:rPr>
+        <w:t xml:space="preserve"> to call http request. Angular actually is using observables behind the scene that a reason it doesn’t call the method as above</w:t>
+      </w:r>
+      <w:r>
+        <w:rPr>
+          <w:color w:val="000000" w:themeColor="text1"/>
+        </w:rPr>
+        <w:t>. The reason for this is since we use an observable to also then subscribe to it and react to any response</w:t>
+      </w:r>
+    </w:p>
+    <w:p>
+      <w:pPr>
+        <w:shd w:val="clear" w:color="auto" w:fill="1E1E1E"/>
+        <w:spacing w:after="0" w:line="285" w:lineRule="atLeast"/>
+        <w:rPr>
+          <w:rFonts w:ascii="Consolas" w:eastAsia="Times New Roman" w:hAnsi="Consolas" w:cs="Times New Roman"/>
+          <w:color w:val="D4D4D4"/>
+          <w:sz w:val="21"/>
+          <w:szCs w:val="21"/>
+        </w:rPr>
+      </w:pPr>
+      <w:r>
+        <w:rPr>
+          <w:rFonts w:ascii="Consolas" w:eastAsia="Times New Roman" w:hAnsi="Consolas" w:cs="Times New Roman"/>
+          <w:color w:val="D4D4D4"/>
+          <w:sz w:val="21"/>
+          <w:szCs w:val="21"/>
+        </w:rPr>
+        <w:t xml:space="preserve">        </w:t>
+      </w:r>
+      <w:r>
+        <w:rPr>
+          <w:rFonts w:ascii="Consolas" w:eastAsia="Times New Roman" w:hAnsi="Consolas" w:cs="Times New Roman"/>
+          <w:color w:val="569CD6"/>
+          <w:sz w:val="21"/>
+          <w:szCs w:val="21"/>
+        </w:rPr>
+        <w:t>return</w:t>
+      </w:r>
+      <w:r>
+        <w:rPr>
+          <w:rFonts w:ascii="Consolas" w:eastAsia="Times New Roman" w:hAnsi="Consolas" w:cs="Times New Roman"/>
+          <w:color w:val="D4D4D4"/>
+          <w:sz w:val="21"/>
+          <w:szCs w:val="21"/>
+        </w:rPr>
+        <w:t xml:space="preserve"> </w:t>
+      </w:r>
+      <w:r>
+        <w:rPr>
+          <w:rFonts w:ascii="Consolas" w:eastAsia="Times New Roman" w:hAnsi="Consolas" w:cs="Times New Roman"/>
+          <w:color w:val="569CD6"/>
+          <w:sz w:val="21"/>
+          <w:szCs w:val="21"/>
+        </w:rPr>
+        <w:t>this</w:t>
+      </w:r>
+      <w:r>
+        <w:rPr>
+          <w:rFonts w:ascii="Consolas" w:eastAsia="Times New Roman" w:hAnsi="Consolas" w:cs="Times New Roman"/>
+          <w:color w:val="D4D4D4"/>
+          <w:sz w:val="21"/>
+          <w:szCs w:val="21"/>
+        </w:rPr>
+        <w:t>.http.post(</w:t>
+      </w:r>
+      <w:r>
+        <w:rPr>
+          <w:rFonts w:ascii="Consolas" w:eastAsia="Times New Roman" w:hAnsi="Consolas" w:cs="Times New Roman"/>
+          <w:color w:val="CE9178"/>
+          <w:sz w:val="21"/>
+          <w:szCs w:val="21"/>
+        </w:rPr>
+        <w:t>'https://udemy-ng-http-d2e84.firebaseio.com/</w:t>
+      </w:r>
+      <w:proofErr w:type="gramStart"/>
+      <w:r>
+        <w:rPr>
+          <w:rFonts w:ascii="Consolas" w:eastAsia="Times New Roman" w:hAnsi="Consolas" w:cs="Times New Roman"/>
+          <w:color w:val="CE9178"/>
+          <w:sz w:val="21"/>
+          <w:szCs w:val="21"/>
+        </w:rPr>
+        <w:t>data.json</w:t>
+      </w:r>
+      <w:proofErr w:type="gramEnd"/>
+      <w:r>
+        <w:rPr>
+          <w:rFonts w:ascii="Consolas" w:eastAsia="Times New Roman" w:hAnsi="Consolas" w:cs="Times New Roman"/>
+          <w:color w:val="CE9178"/>
+          <w:sz w:val="21"/>
+          <w:szCs w:val="21"/>
+        </w:rPr>
+        <w:t>'</w:t>
       </w:r>
       <w:r>
         <w:rPr>
@@ -210,119 +438,126 @@
     </w:p>
     <w:p>
       <w:pPr>
-        <w:shd w:val="clear" w:color="auto" w:fill="1E1E1E"/>
-        <w:spacing w:after="0" w:line="285" w:lineRule="atLeast"/>
-        <w:rPr>
-          <w:rFonts w:ascii="Consolas" w:eastAsia="Times New Roman" w:hAnsi="Consolas" w:cs="Times New Roman"/>
-          <w:color w:val="D4D4D4"/>
-          <w:sz w:val="21"/>
-          <w:szCs w:val="21"/>
-        </w:rPr>
-      </w:pPr>
-      <w:r>
-        <w:rPr>
-          <w:rFonts w:ascii="Consolas" w:eastAsia="Times New Roman" w:hAnsi="Consolas" w:cs="Times New Roman"/>
-          <w:color w:val="D4D4D4"/>
-          <w:sz w:val="21"/>
-          <w:szCs w:val="21"/>
-        </w:rPr>
-        <w:t xml:space="preserve">        </w:t>
-      </w:r>
-      <w:r>
-        <w:rPr>
-          <w:rFonts w:ascii="Consolas" w:eastAsia="Times New Roman" w:hAnsi="Consolas" w:cs="Times New Roman"/>
-          <w:color w:val="608B4E"/>
-          <w:sz w:val="21"/>
-          <w:szCs w:val="21"/>
-        </w:rPr>
-        <w:t>// but actual angular is using observables behind the scene</w:t>
-      </w:r>
-    </w:p>
-    <w:p>
-      <w:pPr>
-        <w:shd w:val="clear" w:color="auto" w:fill="1E1E1E"/>
-        <w:spacing w:after="0" w:line="285" w:lineRule="atLeast"/>
-        <w:rPr>
-          <w:rFonts w:ascii="Consolas" w:eastAsia="Times New Roman" w:hAnsi="Consolas" w:cs="Times New Roman"/>
-          <w:color w:val="D4D4D4"/>
-          <w:sz w:val="21"/>
-          <w:szCs w:val="21"/>
-        </w:rPr>
-      </w:pPr>
-      <w:r>
-        <w:rPr>
-          <w:rFonts w:ascii="Consolas" w:eastAsia="Times New Roman" w:hAnsi="Consolas" w:cs="Times New Roman"/>
-          <w:color w:val="D4D4D4"/>
-          <w:sz w:val="21"/>
-          <w:szCs w:val="21"/>
-        </w:rPr>
-        <w:t xml:space="preserve">    }</w:t>
-      </w:r>
-    </w:p>
-    <w:p>
-      <w:pPr>
-        <w:rPr>
-          <w:color w:val="000000" w:themeColor="text1"/>
-        </w:rPr>
-      </w:pPr>
-    </w:p>
-    <w:p>
-      <w:pPr>
-        <w:rPr>
-          <w:color w:val="000000" w:themeColor="text1"/>
-        </w:rPr>
-      </w:pPr>
-      <w:r>
-        <w:rPr>
-          <w:color w:val="000000" w:themeColor="text1"/>
-        </w:rPr>
-        <w:t>We have a method with name storeServers to call http request. Angular actually is using observables behind the scene that a reason it doesn’t call the method as above</w:t>
-      </w:r>
-      <w:r>
-        <w:rPr>
-          <w:color w:val="000000" w:themeColor="text1"/>
-        </w:rPr>
-        <w:t>. The reason for this is since we use an observable to also then subscribe to it and react to any response</w:t>
-      </w:r>
-    </w:p>
-    <w:p>
-      <w:pPr>
-        <w:shd w:val="clear" w:color="auto" w:fill="1E1E1E"/>
-        <w:spacing w:after="0" w:line="285" w:lineRule="atLeast"/>
-        <w:rPr>
-          <w:rFonts w:ascii="Consolas" w:eastAsia="Times New Roman" w:hAnsi="Consolas" w:cs="Times New Roman"/>
-          <w:color w:val="D4D4D4"/>
-          <w:sz w:val="21"/>
-          <w:szCs w:val="21"/>
-        </w:rPr>
-      </w:pPr>
-      <w:r>
-        <w:rPr>
-          <w:rFonts w:ascii="Consolas" w:eastAsia="Times New Roman" w:hAnsi="Consolas" w:cs="Times New Roman"/>
-          <w:color w:val="D4D4D4"/>
-          <w:sz w:val="21"/>
-          <w:szCs w:val="21"/>
-        </w:rPr>
-        <w:t xml:space="preserve">        </w:t>
-      </w:r>
-      <w:r>
-        <w:rPr>
-          <w:rFonts w:ascii="Consolas" w:eastAsia="Times New Roman" w:hAnsi="Consolas" w:cs="Times New Roman"/>
-          <w:color w:val="569CD6"/>
-          <w:sz w:val="21"/>
-          <w:szCs w:val="21"/>
-        </w:rPr>
-        <w:t>return</w:t>
-      </w:r>
-      <w:r>
-        <w:rPr>
-          <w:rFonts w:ascii="Consolas" w:eastAsia="Times New Roman" w:hAnsi="Consolas" w:cs="Times New Roman"/>
-          <w:color w:val="D4D4D4"/>
-          <w:sz w:val="21"/>
-          <w:szCs w:val="21"/>
-        </w:rPr>
-        <w:t xml:space="preserve"> </w:t>
-      </w:r>
+        <w:rPr>
+          <w:color w:val="000000" w:themeColor="text1"/>
+        </w:rPr>
+      </w:pPr>
+    </w:p>
+    <w:p>
+      <w:pPr>
+        <w:rPr>
+          <w:color w:val="000000" w:themeColor="text1"/>
+        </w:rPr>
+      </w:pPr>
+      <w:r>
+        <w:rPr>
+          <w:color w:val="000000" w:themeColor="text1"/>
+        </w:rPr>
+        <w:t xml:space="preserve">have </w:t>
+      </w:r>
+      <w:proofErr w:type="spellStart"/>
+      <w:proofErr w:type="gramStart"/>
+      <w:r>
+        <w:rPr>
+          <w:color w:val="000000" w:themeColor="text1"/>
+        </w:rPr>
+        <w:t>data.json</w:t>
+      </w:r>
+      <w:proofErr w:type="spellEnd"/>
+      <w:proofErr w:type="gramEnd"/>
+      <w:r>
+        <w:rPr>
+          <w:color w:val="000000" w:themeColor="text1"/>
+        </w:rPr>
+        <w:t xml:space="preserve"> otherwise you will get </w:t>
+      </w:r>
+      <w:proofErr w:type="spellStart"/>
+      <w:r>
+        <w:rPr>
+          <w:color w:val="000000" w:themeColor="text1"/>
+        </w:rPr>
+        <w:t>a</w:t>
+      </w:r>
+      <w:proofErr w:type="spellEnd"/>
+      <w:r>
+        <w:rPr>
+          <w:color w:val="000000" w:themeColor="text1"/>
+        </w:rPr>
+        <w:t xml:space="preserve"> error</w:t>
+      </w:r>
+    </w:p>
+    <w:p>
+      <w:pPr>
+        <w:rPr>
+          <w:color w:val="000000" w:themeColor="text1"/>
+        </w:rPr>
+      </w:pPr>
+    </w:p>
+    <w:p>
+      <w:pPr>
+        <w:shd w:val="clear" w:color="auto" w:fill="1E1E1E"/>
+        <w:spacing w:after="0" w:line="285" w:lineRule="atLeast"/>
+        <w:rPr>
+          <w:rFonts w:ascii="Consolas" w:eastAsia="Times New Roman" w:hAnsi="Consolas" w:cs="Times New Roman"/>
+          <w:color w:val="D4D4D4"/>
+          <w:sz w:val="21"/>
+          <w:szCs w:val="21"/>
+        </w:rPr>
+      </w:pPr>
+      <w:proofErr w:type="spellStart"/>
+      <w:proofErr w:type="gramStart"/>
+      <w:r>
+        <w:rPr>
+          <w:rFonts w:ascii="Consolas" w:eastAsia="Times New Roman" w:hAnsi="Consolas" w:cs="Times New Roman"/>
+          <w:color w:val="D4D4D4"/>
+          <w:sz w:val="21"/>
+          <w:szCs w:val="21"/>
+        </w:rPr>
+        <w:t>onSave</w:t>
+      </w:r>
+      <w:proofErr w:type="spellEnd"/>
+      <w:r>
+        <w:rPr>
+          <w:rFonts w:ascii="Consolas" w:eastAsia="Times New Roman" w:hAnsi="Consolas" w:cs="Times New Roman"/>
+          <w:color w:val="D4D4D4"/>
+          <w:sz w:val="21"/>
+          <w:szCs w:val="21"/>
+        </w:rPr>
+        <w:t>(</w:t>
+      </w:r>
+      <w:proofErr w:type="gramEnd"/>
+      <w:r>
+        <w:rPr>
+          <w:rFonts w:ascii="Consolas" w:eastAsia="Times New Roman" w:hAnsi="Consolas" w:cs="Times New Roman"/>
+          <w:color w:val="D4D4D4"/>
+          <w:sz w:val="21"/>
+          <w:szCs w:val="21"/>
+        </w:rPr>
+        <w:t>) {</w:t>
+      </w:r>
+    </w:p>
+    <w:p>
+      <w:pPr>
+        <w:shd w:val="clear" w:color="auto" w:fill="1E1E1E"/>
+        <w:spacing w:after="0" w:line="285" w:lineRule="atLeast"/>
+        <w:rPr>
+          <w:rFonts w:ascii="Consolas" w:eastAsia="Times New Roman" w:hAnsi="Consolas" w:cs="Times New Roman"/>
+          <w:color w:val="D4D4D4"/>
+          <w:sz w:val="21"/>
+          <w:szCs w:val="21"/>
+        </w:rPr>
+      </w:pPr>
+      <w:r>
+        <w:rPr>
+          <w:rFonts w:ascii="Consolas" w:eastAsia="Times New Roman" w:hAnsi="Consolas" w:cs="Times New Roman"/>
+          <w:color w:val="D4D4D4"/>
+          <w:sz w:val="21"/>
+          <w:szCs w:val="21"/>
+        </w:rPr>
+        <w:t xml:space="preserve">    </w:t>
+      </w:r>
+      <w:proofErr w:type="spellStart"/>
+      <w:proofErr w:type="gramStart"/>
       <w:r>
         <w:rPr>
           <w:rFonts w:ascii="Consolas" w:eastAsia="Times New Roman" w:hAnsi="Consolas" w:cs="Times New Roman"/>
@@ -339,95 +574,20 @@
           <w:sz w:val="21"/>
           <w:szCs w:val="21"/>
         </w:rPr>
-        <w:t>.http.post(</w:t>
-      </w:r>
-      <w:r>
-        <w:rPr>
-          <w:rFonts w:ascii="Consolas" w:eastAsia="Times New Roman" w:hAnsi="Consolas" w:cs="Times New Roman"/>
-          <w:color w:val="CE9178"/>
-          <w:sz w:val="21"/>
-          <w:szCs w:val="21"/>
-        </w:rPr>
-        <w:t>'https://udemy-ng-http-d2e84.firebaseio.com/data.json'</w:t>
-      </w:r>
-      <w:r>
-        <w:rPr>
-          <w:rFonts w:ascii="Consolas" w:eastAsia="Times New Roman" w:hAnsi="Consolas" w:cs="Times New Roman"/>
-          <w:color w:val="D4D4D4"/>
-          <w:sz w:val="21"/>
-          <w:szCs w:val="21"/>
-        </w:rPr>
-        <w:t>,servers);</w:t>
-      </w:r>
-    </w:p>
-    <w:p>
-      <w:pPr>
-        <w:rPr>
-          <w:color w:val="000000" w:themeColor="text1"/>
-        </w:rPr>
-      </w:pPr>
-    </w:p>
-    <w:p>
-      <w:pPr>
-        <w:rPr>
-          <w:color w:val="000000" w:themeColor="text1"/>
-        </w:rPr>
-      </w:pPr>
-      <w:r>
-        <w:rPr>
-          <w:color w:val="000000" w:themeColor="text1"/>
-        </w:rPr>
-        <w:t>have data.json otherwise you will get a error</w:t>
-      </w:r>
-    </w:p>
-    <w:p>
-      <w:pPr>
-        <w:rPr>
-          <w:color w:val="000000" w:themeColor="text1"/>
-        </w:rPr>
-      </w:pPr>
-    </w:p>
-    <w:p>
-      <w:pPr>
-        <w:shd w:val="clear" w:color="auto" w:fill="1E1E1E"/>
-        <w:spacing w:after="0" w:line="285" w:lineRule="atLeast"/>
-        <w:rPr>
-          <w:rFonts w:ascii="Consolas" w:eastAsia="Times New Roman" w:hAnsi="Consolas" w:cs="Times New Roman"/>
-          <w:color w:val="D4D4D4"/>
-          <w:sz w:val="21"/>
-          <w:szCs w:val="21"/>
-        </w:rPr>
-      </w:pPr>
-      <w:r>
-        <w:rPr>
-          <w:rFonts w:ascii="Consolas" w:eastAsia="Times New Roman" w:hAnsi="Consolas" w:cs="Times New Roman"/>
-          <w:color w:val="D4D4D4"/>
-          <w:sz w:val="21"/>
-          <w:szCs w:val="21"/>
-        </w:rPr>
-        <w:t>onSave() {</w:t>
-      </w:r>
-    </w:p>
-    <w:p>
-      <w:pPr>
-        <w:shd w:val="clear" w:color="auto" w:fill="1E1E1E"/>
-        <w:spacing w:after="0" w:line="285" w:lineRule="atLeast"/>
-        <w:rPr>
-          <w:rFonts w:ascii="Consolas" w:eastAsia="Times New Roman" w:hAnsi="Consolas" w:cs="Times New Roman"/>
-          <w:color w:val="D4D4D4"/>
-          <w:sz w:val="21"/>
-          <w:szCs w:val="21"/>
-        </w:rPr>
-      </w:pPr>
-      <w:r>
-        <w:rPr>
-          <w:rFonts w:ascii="Consolas" w:eastAsia="Times New Roman" w:hAnsi="Consolas" w:cs="Times New Roman"/>
-          <w:color w:val="D4D4D4"/>
-          <w:sz w:val="21"/>
-          <w:szCs w:val="21"/>
-        </w:rPr>
-        <w:t xml:space="preserve">    </w:t>
-      </w:r>
+        <w:t>.serverService.storeServers</w:t>
+      </w:r>
+      <w:proofErr w:type="spellEnd"/>
+      <w:proofErr w:type="gramEnd"/>
+      <w:r>
+        <w:rPr>
+          <w:rFonts w:ascii="Consolas" w:eastAsia="Times New Roman" w:hAnsi="Consolas" w:cs="Times New Roman"/>
+          <w:color w:val="D4D4D4"/>
+          <w:sz w:val="21"/>
+          <w:szCs w:val="21"/>
+        </w:rPr>
+        <w:t>(</w:t>
+      </w:r>
+      <w:proofErr w:type="spellStart"/>
       <w:r>
         <w:rPr>
           <w:rFonts w:ascii="Consolas" w:eastAsia="Times New Roman" w:hAnsi="Consolas" w:cs="Times New Roman"/>
@@ -444,25 +604,17 @@
           <w:sz w:val="21"/>
           <w:szCs w:val="21"/>
         </w:rPr>
-        <w:t>.serverService.storeServers(</w:t>
-      </w:r>
-      <w:r>
-        <w:rPr>
-          <w:rFonts w:ascii="Consolas" w:eastAsia="Times New Roman" w:hAnsi="Consolas" w:cs="Times New Roman"/>
-          <w:color w:val="569CD6"/>
-          <w:sz w:val="21"/>
-          <w:szCs w:val="21"/>
-        </w:rPr>
-        <w:t>this</w:t>
-      </w:r>
-      <w:r>
-        <w:rPr>
-          <w:rFonts w:ascii="Consolas" w:eastAsia="Times New Roman" w:hAnsi="Consolas" w:cs="Times New Roman"/>
-          <w:color w:val="D4D4D4"/>
-          <w:sz w:val="21"/>
-          <w:szCs w:val="21"/>
-        </w:rPr>
-        <w:t>.servers).subscribe(</w:t>
+        <w:t>.servers</w:t>
+      </w:r>
+      <w:proofErr w:type="spellEnd"/>
+      <w:r>
+        <w:rPr>
+          <w:rFonts w:ascii="Consolas" w:eastAsia="Times New Roman" w:hAnsi="Consolas" w:cs="Times New Roman"/>
+          <w:color w:val="D4D4D4"/>
+          <w:sz w:val="21"/>
+          <w:szCs w:val="21"/>
+        </w:rPr>
+        <w:t>).subscribe(</w:t>
       </w:r>
     </w:p>
     <w:p>
@@ -629,668 +781,699 @@
           <w:color w:val="FF0000"/>
         </w:rPr>
       </w:pPr>
+      <w:proofErr w:type="spellStart"/>
       <w:r>
         <w:rPr>
           <w:b/>
           <w:color w:val="FF0000"/>
         </w:rPr>
-        <w:t>Ajusting request header</w:t>
-      </w:r>
-    </w:p>
-    <w:p>
-      <w:pPr>
-        <w:rPr>
-          <w:color w:val="000000" w:themeColor="text1"/>
-        </w:rPr>
-      </w:pPr>
-      <w:r>
-        <w:rPr>
-          <w:color w:val="000000" w:themeColor="text1"/>
-        </w:rPr>
-        <w:t>Back end ne</w:t>
-      </w:r>
-      <w:r>
-        <w:rPr>
-          <w:color w:val="000000" w:themeColor="text1"/>
-        </w:rPr>
-        <w:t>ed to send some specific headers with the request</w:t>
-      </w:r>
-      <w:r>
-        <w:rPr>
-          <w:color w:val="000000" w:themeColor="text1"/>
-        </w:rPr>
-        <w:t>. Here we didn’t configure any specific header</w:t>
-      </w:r>
-      <w:r>
-        <w:rPr>
-          <w:color w:val="000000" w:themeColor="text1"/>
-        </w:rPr>
-        <w:t xml:space="preserve"> </w:t>
-      </w:r>
-    </w:p>
-    <w:p>
-      <w:pPr>
-        <w:shd w:val="clear" w:color="auto" w:fill="1E1E1E"/>
-        <w:spacing w:after="0" w:line="285" w:lineRule="atLeast"/>
-        <w:rPr>
-          <w:rFonts w:ascii="Consolas" w:eastAsia="Times New Roman" w:hAnsi="Consolas" w:cs="Times New Roman"/>
-          <w:color w:val="D4D4D4"/>
-          <w:sz w:val="21"/>
-          <w:szCs w:val="21"/>
-        </w:rPr>
-      </w:pPr>
-      <w:r>
-        <w:rPr>
-          <w:rFonts w:ascii="Consolas" w:eastAsia="Times New Roman" w:hAnsi="Consolas" w:cs="Times New Roman"/>
-          <w:color w:val="569CD6"/>
-          <w:sz w:val="21"/>
-          <w:szCs w:val="21"/>
-        </w:rPr>
-        <w:t>return</w:t>
-      </w:r>
-      <w:r>
-        <w:rPr>
-          <w:rFonts w:ascii="Consolas" w:eastAsia="Times New Roman" w:hAnsi="Consolas" w:cs="Times New Roman"/>
-          <w:color w:val="D4D4D4"/>
-          <w:sz w:val="21"/>
-          <w:szCs w:val="21"/>
-        </w:rPr>
-        <w:t xml:space="preserve"> </w:t>
-      </w:r>
-      <w:r>
-        <w:rPr>
-          <w:rFonts w:ascii="Consolas" w:eastAsia="Times New Roman" w:hAnsi="Consolas" w:cs="Times New Roman"/>
-          <w:color w:val="569CD6"/>
-          <w:sz w:val="21"/>
-          <w:szCs w:val="21"/>
-        </w:rPr>
-        <w:t>this</w:t>
-      </w:r>
-      <w:r>
-        <w:rPr>
-          <w:rFonts w:ascii="Consolas" w:eastAsia="Times New Roman" w:hAnsi="Consolas" w:cs="Times New Roman"/>
-          <w:color w:val="D4D4D4"/>
-          <w:sz w:val="21"/>
-          <w:szCs w:val="21"/>
-        </w:rPr>
-        <w:t>.http.post(</w:t>
-      </w:r>
-      <w:r>
-        <w:rPr>
-          <w:rFonts w:ascii="Consolas" w:eastAsia="Times New Roman" w:hAnsi="Consolas" w:cs="Times New Roman"/>
-          <w:color w:val="CE9178"/>
-          <w:sz w:val="21"/>
-          <w:szCs w:val="21"/>
-        </w:rPr>
-        <w:t>'https://udemy-ng-http-d2e84.firebaseio.com/data.json'</w:t>
-      </w:r>
-      <w:r>
-        <w:rPr>
-          <w:rFonts w:ascii="Consolas" w:eastAsia="Times New Roman" w:hAnsi="Consolas" w:cs="Times New Roman"/>
-          <w:color w:val="D4D4D4"/>
-          <w:sz w:val="21"/>
-          <w:szCs w:val="21"/>
-        </w:rPr>
-        <w:t>,servers);</w:t>
-      </w:r>
-    </w:p>
-    <w:p>
-      <w:pPr>
-        <w:rPr>
-          <w:color w:val="000000" w:themeColor="text1"/>
-        </w:rPr>
-      </w:pPr>
-    </w:p>
-    <w:p>
-      <w:pPr>
-        <w:shd w:val="clear" w:color="auto" w:fill="1E1E1E"/>
-        <w:spacing w:after="0" w:line="285" w:lineRule="atLeast"/>
-        <w:rPr>
-          <w:rFonts w:ascii="Consolas" w:eastAsia="Times New Roman" w:hAnsi="Consolas" w:cs="Times New Roman"/>
-          <w:color w:val="D4D4D4"/>
-          <w:sz w:val="21"/>
-          <w:szCs w:val="21"/>
-        </w:rPr>
-      </w:pPr>
-    </w:p>
-    <w:p>
-      <w:pPr>
-        <w:shd w:val="clear" w:color="auto" w:fill="1E1E1E"/>
-        <w:spacing w:after="0" w:line="285" w:lineRule="atLeast"/>
-        <w:rPr>
-          <w:rFonts w:ascii="Consolas" w:eastAsia="Times New Roman" w:hAnsi="Consolas" w:cs="Times New Roman"/>
-          <w:color w:val="D4D4D4"/>
-          <w:sz w:val="21"/>
-          <w:szCs w:val="21"/>
-        </w:rPr>
-      </w:pPr>
-    </w:p>
-    <w:p>
-      <w:pPr>
-        <w:shd w:val="clear" w:color="auto" w:fill="1E1E1E"/>
-        <w:spacing w:after="0" w:line="285" w:lineRule="atLeast"/>
-        <w:rPr>
-          <w:rFonts w:ascii="Consolas" w:eastAsia="Times New Roman" w:hAnsi="Consolas" w:cs="Times New Roman"/>
-          <w:color w:val="D4D4D4"/>
-          <w:sz w:val="21"/>
-          <w:szCs w:val="21"/>
-        </w:rPr>
-      </w:pPr>
-    </w:p>
-    <w:p>
-      <w:pPr>
-        <w:shd w:val="clear" w:color="auto" w:fill="1E1E1E"/>
-        <w:spacing w:after="0" w:line="285" w:lineRule="atLeast"/>
-        <w:rPr>
-          <w:rFonts w:ascii="Consolas" w:eastAsia="Times New Roman" w:hAnsi="Consolas" w:cs="Times New Roman"/>
-          <w:color w:val="D4D4D4"/>
-          <w:sz w:val="21"/>
-          <w:szCs w:val="21"/>
-        </w:rPr>
-      </w:pPr>
-      <w:r>
-        <w:rPr>
-          <w:rFonts w:ascii="Consolas" w:eastAsia="Times New Roman" w:hAnsi="Consolas" w:cs="Times New Roman"/>
-          <w:color w:val="D4D4D4"/>
-          <w:sz w:val="21"/>
-          <w:szCs w:val="21"/>
-        </w:rPr>
-        <w:lastRenderedPageBreak/>
-        <w:t>storeServers(servers: any[]) {</w:t>
-      </w:r>
-    </w:p>
-    <w:p>
-      <w:pPr>
-        <w:shd w:val="clear" w:color="auto" w:fill="1E1E1E"/>
-        <w:spacing w:after="0" w:line="285" w:lineRule="atLeast"/>
-        <w:rPr>
-          <w:rFonts w:ascii="Consolas" w:eastAsia="Times New Roman" w:hAnsi="Consolas" w:cs="Times New Roman"/>
-          <w:color w:val="D4D4D4"/>
-          <w:sz w:val="21"/>
-          <w:szCs w:val="21"/>
-        </w:rPr>
-      </w:pPr>
-      <w:r>
-        <w:rPr>
-          <w:rFonts w:ascii="Consolas" w:eastAsia="Times New Roman" w:hAnsi="Consolas" w:cs="Times New Roman"/>
-          <w:color w:val="D4D4D4"/>
-          <w:sz w:val="21"/>
-          <w:szCs w:val="21"/>
-        </w:rPr>
-        <w:t xml:space="preserve">        </w:t>
-      </w:r>
-      <w:r>
-        <w:rPr>
-          <w:rFonts w:ascii="Consolas" w:eastAsia="Times New Roman" w:hAnsi="Consolas" w:cs="Times New Roman"/>
-          <w:color w:val="608B4E"/>
-          <w:sz w:val="21"/>
-          <w:szCs w:val="21"/>
-        </w:rPr>
-        <w:t>// in there I want to reach out where I want to send such a request</w:t>
-      </w:r>
-    </w:p>
-    <w:p>
-      <w:pPr>
-        <w:shd w:val="clear" w:color="auto" w:fill="1E1E1E"/>
-        <w:spacing w:after="0" w:line="285" w:lineRule="atLeast"/>
-        <w:rPr>
-          <w:rFonts w:ascii="Consolas" w:eastAsia="Times New Roman" w:hAnsi="Consolas" w:cs="Times New Roman"/>
-          <w:color w:val="D4D4D4"/>
-          <w:sz w:val="21"/>
-          <w:szCs w:val="21"/>
-        </w:rPr>
-      </w:pPr>
-      <w:r>
-        <w:rPr>
-          <w:rFonts w:ascii="Consolas" w:eastAsia="Times New Roman" w:hAnsi="Consolas" w:cs="Times New Roman"/>
-          <w:color w:val="D4D4D4"/>
-          <w:sz w:val="21"/>
-          <w:szCs w:val="21"/>
-        </w:rPr>
-        <w:t xml:space="preserve">        </w:t>
-      </w:r>
-      <w:r>
-        <w:rPr>
-          <w:rFonts w:ascii="Consolas" w:eastAsia="Times New Roman" w:hAnsi="Consolas" w:cs="Times New Roman"/>
-          <w:color w:val="608B4E"/>
-          <w:sz w:val="21"/>
-          <w:szCs w:val="21"/>
-        </w:rPr>
-        <w:t>// and reach out to my server to store my service there</w:t>
-      </w:r>
-    </w:p>
-    <w:p>
-      <w:pPr>
-        <w:shd w:val="clear" w:color="auto" w:fill="1E1E1E"/>
-        <w:spacing w:after="0" w:line="285" w:lineRule="atLeast"/>
-        <w:rPr>
-          <w:rFonts w:ascii="Consolas" w:eastAsia="Times New Roman" w:hAnsi="Consolas" w:cs="Times New Roman"/>
-          <w:color w:val="D4D4D4"/>
-          <w:sz w:val="21"/>
-          <w:szCs w:val="21"/>
-        </w:rPr>
-      </w:pPr>
-      <w:r>
-        <w:rPr>
-          <w:rFonts w:ascii="Consolas" w:eastAsia="Times New Roman" w:hAnsi="Consolas" w:cs="Times New Roman"/>
-          <w:color w:val="D4D4D4"/>
-          <w:sz w:val="21"/>
-          <w:szCs w:val="21"/>
-        </w:rPr>
-        <w:t xml:space="preserve">        </w:t>
-      </w:r>
-      <w:r>
-        <w:rPr>
-          <w:rFonts w:ascii="Consolas" w:eastAsia="Times New Roman" w:hAnsi="Consolas" w:cs="Times New Roman"/>
-          <w:color w:val="569CD6"/>
-          <w:sz w:val="21"/>
-          <w:szCs w:val="21"/>
-        </w:rPr>
-        <w:t>const</w:t>
-      </w:r>
-      <w:r>
-        <w:rPr>
-          <w:rFonts w:ascii="Consolas" w:eastAsia="Times New Roman" w:hAnsi="Consolas" w:cs="Times New Roman"/>
-          <w:color w:val="D4D4D4"/>
-          <w:sz w:val="21"/>
-          <w:szCs w:val="21"/>
-        </w:rPr>
-        <w:t xml:space="preserve"> headers = </w:t>
-      </w:r>
-      <w:r>
-        <w:rPr>
-          <w:rFonts w:ascii="Consolas" w:eastAsia="Times New Roman" w:hAnsi="Consolas" w:cs="Times New Roman"/>
-          <w:color w:val="569CD6"/>
-          <w:sz w:val="21"/>
-          <w:szCs w:val="21"/>
-        </w:rPr>
-        <w:t>new</w:t>
-      </w:r>
-      <w:r>
-        <w:rPr>
-          <w:rFonts w:ascii="Consolas" w:eastAsia="Times New Roman" w:hAnsi="Consolas" w:cs="Times New Roman"/>
-          <w:color w:val="D4D4D4"/>
-          <w:sz w:val="21"/>
-          <w:szCs w:val="21"/>
-        </w:rPr>
-        <w:t xml:space="preserve"> Headers({</w:t>
-      </w:r>
-      <w:r>
-        <w:rPr>
-          <w:rFonts w:ascii="Consolas" w:eastAsia="Times New Roman" w:hAnsi="Consolas" w:cs="Times New Roman"/>
-          <w:color w:val="CE9178"/>
-          <w:sz w:val="21"/>
-          <w:szCs w:val="21"/>
-        </w:rPr>
-        <w:t>'Content-Type'</w:t>
-      </w:r>
-      <w:r>
-        <w:rPr>
-          <w:rFonts w:ascii="Consolas" w:eastAsia="Times New Roman" w:hAnsi="Consolas" w:cs="Times New Roman"/>
-          <w:color w:val="D4D4D4"/>
-          <w:sz w:val="21"/>
-          <w:szCs w:val="21"/>
-        </w:rPr>
-        <w:t xml:space="preserve">: </w:t>
-      </w:r>
-      <w:r>
-        <w:rPr>
-          <w:rFonts w:ascii="Consolas" w:eastAsia="Times New Roman" w:hAnsi="Consolas" w:cs="Times New Roman"/>
-          <w:color w:val="CE9178"/>
-          <w:sz w:val="21"/>
-          <w:szCs w:val="21"/>
-        </w:rPr>
-        <w:t>'application/json'</w:t>
-      </w:r>
-      <w:r>
-        <w:rPr>
-          <w:rFonts w:ascii="Consolas" w:eastAsia="Times New Roman" w:hAnsi="Consolas" w:cs="Times New Roman"/>
-          <w:color w:val="D4D4D4"/>
-          <w:sz w:val="21"/>
-          <w:szCs w:val="21"/>
-        </w:rPr>
-        <w:t>});</w:t>
-      </w:r>
-    </w:p>
-    <w:p>
-      <w:pPr>
-        <w:shd w:val="clear" w:color="auto" w:fill="1E1E1E"/>
-        <w:spacing w:after="0" w:line="285" w:lineRule="atLeast"/>
-        <w:rPr>
-          <w:rFonts w:ascii="Consolas" w:eastAsia="Times New Roman" w:hAnsi="Consolas" w:cs="Times New Roman"/>
-          <w:color w:val="D4D4D4"/>
-          <w:sz w:val="21"/>
-          <w:szCs w:val="21"/>
-        </w:rPr>
-      </w:pPr>
-      <w:r>
-        <w:rPr>
-          <w:rFonts w:ascii="Consolas" w:eastAsia="Times New Roman" w:hAnsi="Consolas" w:cs="Times New Roman"/>
-          <w:color w:val="D4D4D4"/>
-          <w:sz w:val="21"/>
-          <w:szCs w:val="21"/>
-        </w:rPr>
-        <w:t xml:space="preserve">        </w:t>
-      </w:r>
-      <w:r>
-        <w:rPr>
-          <w:rFonts w:ascii="Consolas" w:eastAsia="Times New Roman" w:hAnsi="Consolas" w:cs="Times New Roman"/>
-          <w:color w:val="569CD6"/>
-          <w:sz w:val="21"/>
-          <w:szCs w:val="21"/>
-        </w:rPr>
-        <w:t>return</w:t>
-      </w:r>
-      <w:r>
-        <w:rPr>
-          <w:rFonts w:ascii="Consolas" w:eastAsia="Times New Roman" w:hAnsi="Consolas" w:cs="Times New Roman"/>
-          <w:color w:val="D4D4D4"/>
-          <w:sz w:val="21"/>
-          <w:szCs w:val="21"/>
-        </w:rPr>
-        <w:t xml:space="preserve"> </w:t>
-      </w:r>
-      <w:r>
-        <w:rPr>
-          <w:rFonts w:ascii="Consolas" w:eastAsia="Times New Roman" w:hAnsi="Consolas" w:cs="Times New Roman"/>
-          <w:color w:val="569CD6"/>
-          <w:sz w:val="21"/>
-          <w:szCs w:val="21"/>
-        </w:rPr>
-        <w:t>this</w:t>
-      </w:r>
-      <w:r>
-        <w:rPr>
-          <w:rFonts w:ascii="Consolas" w:eastAsia="Times New Roman" w:hAnsi="Consolas" w:cs="Times New Roman"/>
-          <w:color w:val="D4D4D4"/>
-          <w:sz w:val="21"/>
-          <w:szCs w:val="21"/>
-        </w:rPr>
-        <w:t>.http.post(</w:t>
-      </w:r>
-      <w:r>
-        <w:rPr>
-          <w:rFonts w:ascii="Consolas" w:eastAsia="Times New Roman" w:hAnsi="Consolas" w:cs="Times New Roman"/>
-          <w:color w:val="CE9178"/>
-          <w:sz w:val="21"/>
-          <w:szCs w:val="21"/>
-        </w:rPr>
-        <w:t>'https://udemy-ng-http-d2e84.firebaseio.com/data.json'</w:t>
-      </w:r>
-      <w:r>
-        <w:rPr>
-          <w:rFonts w:ascii="Consolas" w:eastAsia="Times New Roman" w:hAnsi="Consolas" w:cs="Times New Roman"/>
-          <w:color w:val="D4D4D4"/>
-          <w:sz w:val="21"/>
-          <w:szCs w:val="21"/>
-        </w:rPr>
-        <w:t>,</w:t>
-      </w:r>
-    </w:p>
-    <w:p>
-      <w:pPr>
-        <w:shd w:val="clear" w:color="auto" w:fill="1E1E1E"/>
-        <w:spacing w:after="0" w:line="285" w:lineRule="atLeast"/>
-        <w:rPr>
-          <w:rFonts w:ascii="Consolas" w:eastAsia="Times New Roman" w:hAnsi="Consolas" w:cs="Times New Roman"/>
-          <w:color w:val="D4D4D4"/>
-          <w:sz w:val="21"/>
-          <w:szCs w:val="21"/>
-        </w:rPr>
-      </w:pPr>
-      <w:r>
-        <w:rPr>
-          <w:rFonts w:ascii="Consolas" w:eastAsia="Times New Roman" w:hAnsi="Consolas" w:cs="Times New Roman"/>
-          <w:color w:val="D4D4D4"/>
-          <w:sz w:val="21"/>
-          <w:szCs w:val="21"/>
-        </w:rPr>
-        <w:t xml:space="preserve">            servers, {headers: headers});</w:t>
-      </w:r>
-    </w:p>
-    <w:p>
-      <w:pPr>
-        <w:shd w:val="clear" w:color="auto" w:fill="1E1E1E"/>
-        <w:spacing w:after="0" w:line="285" w:lineRule="atLeast"/>
-        <w:rPr>
-          <w:rFonts w:ascii="Consolas" w:eastAsia="Times New Roman" w:hAnsi="Consolas" w:cs="Times New Roman"/>
-          <w:color w:val="D4D4D4"/>
-          <w:sz w:val="21"/>
-          <w:szCs w:val="21"/>
-        </w:rPr>
-      </w:pPr>
-      <w:r>
-        <w:rPr>
-          <w:rFonts w:ascii="Consolas" w:eastAsia="Times New Roman" w:hAnsi="Consolas" w:cs="Times New Roman"/>
-          <w:color w:val="D4D4D4"/>
-          <w:sz w:val="21"/>
-          <w:szCs w:val="21"/>
-        </w:rPr>
-        <w:t xml:space="preserve">        </w:t>
-      </w:r>
-      <w:r>
-        <w:rPr>
-          <w:rFonts w:ascii="Consolas" w:eastAsia="Times New Roman" w:hAnsi="Consolas" w:cs="Times New Roman"/>
-          <w:color w:val="608B4E"/>
-          <w:sz w:val="21"/>
-          <w:szCs w:val="21"/>
-        </w:rPr>
-        <w:t>// but actual angular is using observables behind the scene</w:t>
-      </w:r>
-    </w:p>
-    <w:p>
-      <w:pPr>
-        <w:shd w:val="clear" w:color="auto" w:fill="1E1E1E"/>
-        <w:spacing w:after="0" w:line="285" w:lineRule="atLeast"/>
-        <w:rPr>
-          <w:rFonts w:ascii="Consolas" w:eastAsia="Times New Roman" w:hAnsi="Consolas" w:cs="Times New Roman"/>
-          <w:color w:val="D4D4D4"/>
-          <w:sz w:val="21"/>
-          <w:szCs w:val="21"/>
-        </w:rPr>
-      </w:pPr>
-      <w:r>
-        <w:rPr>
-          <w:rFonts w:ascii="Consolas" w:eastAsia="Times New Roman" w:hAnsi="Consolas" w:cs="Times New Roman"/>
-          <w:color w:val="D4D4D4"/>
-          <w:sz w:val="21"/>
-          <w:szCs w:val="21"/>
-        </w:rPr>
-        <w:t xml:space="preserve">    }</w:t>
-      </w:r>
-    </w:p>
-    <w:p>
-      <w:pPr>
-        <w:rPr>
-          <w:color w:val="000000" w:themeColor="text1"/>
-        </w:rPr>
-      </w:pPr>
-    </w:p>
-    <w:p>
-      <w:pPr>
-        <w:rPr>
-          <w:color w:val="000000" w:themeColor="text1"/>
-        </w:rPr>
-      </w:pPr>
-      <w:r>
-        <w:rPr>
-          <w:color w:val="000000" w:themeColor="text1"/>
-        </w:rPr>
-        <w:t>Header is object and property headers in http request is only optional</w:t>
-      </w:r>
-    </w:p>
-    <w:p>
-      <w:pPr>
+        <w:t>Ajusting</w:t>
+      </w:r>
+      <w:proofErr w:type="spellEnd"/>
+      <w:r>
         <w:rPr>
           <w:b/>
           <w:color w:val="FF0000"/>
         </w:rPr>
-      </w:pPr>
-      <w:r>
+        <w:t xml:space="preserve"> request header</w:t>
+      </w:r>
+    </w:p>
+    <w:p>
+      <w:pPr>
+        <w:rPr>
+          <w:color w:val="000000" w:themeColor="text1"/>
+        </w:rPr>
+      </w:pPr>
+      <w:r>
+        <w:rPr>
+          <w:color w:val="000000" w:themeColor="text1"/>
+        </w:rPr>
+        <w:t>Back end ne</w:t>
+      </w:r>
+      <w:r>
+        <w:rPr>
+          <w:color w:val="000000" w:themeColor="text1"/>
+        </w:rPr>
+        <w:t>ed to send some specific headers with the request</w:t>
+      </w:r>
+      <w:r>
+        <w:rPr>
+          <w:color w:val="000000" w:themeColor="text1"/>
+        </w:rPr>
+        <w:t>. Here we didn’t configure any specific header</w:t>
+      </w:r>
+      <w:r>
+        <w:rPr>
+          <w:color w:val="000000" w:themeColor="text1"/>
+        </w:rPr>
+        <w:t xml:space="preserve"> </w:t>
+      </w:r>
+    </w:p>
+    <w:p>
+      <w:pPr>
+        <w:shd w:val="clear" w:color="auto" w:fill="1E1E1E"/>
+        <w:spacing w:after="0" w:line="285" w:lineRule="atLeast"/>
+        <w:rPr>
+          <w:rFonts w:ascii="Consolas" w:eastAsia="Times New Roman" w:hAnsi="Consolas" w:cs="Times New Roman"/>
+          <w:color w:val="D4D4D4"/>
+          <w:sz w:val="21"/>
+          <w:szCs w:val="21"/>
+        </w:rPr>
+      </w:pPr>
+      <w:r>
+        <w:rPr>
+          <w:rFonts w:ascii="Consolas" w:eastAsia="Times New Roman" w:hAnsi="Consolas" w:cs="Times New Roman"/>
+          <w:color w:val="569CD6"/>
+          <w:sz w:val="21"/>
+          <w:szCs w:val="21"/>
+        </w:rPr>
+        <w:t>return</w:t>
+      </w:r>
+      <w:r>
+        <w:rPr>
+          <w:rFonts w:ascii="Consolas" w:eastAsia="Times New Roman" w:hAnsi="Consolas" w:cs="Times New Roman"/>
+          <w:color w:val="D4D4D4"/>
+          <w:sz w:val="21"/>
+          <w:szCs w:val="21"/>
+        </w:rPr>
+        <w:t xml:space="preserve"> </w:t>
+      </w:r>
+      <w:r>
+        <w:rPr>
+          <w:rFonts w:ascii="Consolas" w:eastAsia="Times New Roman" w:hAnsi="Consolas" w:cs="Times New Roman"/>
+          <w:color w:val="569CD6"/>
+          <w:sz w:val="21"/>
+          <w:szCs w:val="21"/>
+        </w:rPr>
+        <w:t>this</w:t>
+      </w:r>
+      <w:r>
+        <w:rPr>
+          <w:rFonts w:ascii="Consolas" w:eastAsia="Times New Roman" w:hAnsi="Consolas" w:cs="Times New Roman"/>
+          <w:color w:val="D4D4D4"/>
+          <w:sz w:val="21"/>
+          <w:szCs w:val="21"/>
+        </w:rPr>
+        <w:t>.http.post(</w:t>
+      </w:r>
+      <w:r>
+        <w:rPr>
+          <w:rFonts w:ascii="Consolas" w:eastAsia="Times New Roman" w:hAnsi="Consolas" w:cs="Times New Roman"/>
+          <w:color w:val="CE9178"/>
+          <w:sz w:val="21"/>
+          <w:szCs w:val="21"/>
+        </w:rPr>
+        <w:t>'https://udemy-ng-http-d2e84.firebaseio.com/</w:t>
+      </w:r>
+      <w:proofErr w:type="gramStart"/>
+      <w:r>
+        <w:rPr>
+          <w:rFonts w:ascii="Consolas" w:eastAsia="Times New Roman" w:hAnsi="Consolas" w:cs="Times New Roman"/>
+          <w:color w:val="CE9178"/>
+          <w:sz w:val="21"/>
+          <w:szCs w:val="21"/>
+        </w:rPr>
+        <w:t>data.json</w:t>
+      </w:r>
+      <w:proofErr w:type="gramEnd"/>
+      <w:r>
+        <w:rPr>
+          <w:rFonts w:ascii="Consolas" w:eastAsia="Times New Roman" w:hAnsi="Consolas" w:cs="Times New Roman"/>
+          <w:color w:val="CE9178"/>
+          <w:sz w:val="21"/>
+          <w:szCs w:val="21"/>
+        </w:rPr>
+        <w:t>'</w:t>
+      </w:r>
+      <w:r>
+        <w:rPr>
+          <w:rFonts w:ascii="Consolas" w:eastAsia="Times New Roman" w:hAnsi="Consolas" w:cs="Times New Roman"/>
+          <w:color w:val="D4D4D4"/>
+          <w:sz w:val="21"/>
+          <w:szCs w:val="21"/>
+        </w:rPr>
+        <w:t>,servers);</w:t>
+      </w:r>
+    </w:p>
+    <w:p>
+      <w:pPr>
+        <w:rPr>
+          <w:color w:val="000000" w:themeColor="text1"/>
+        </w:rPr>
+      </w:pPr>
+    </w:p>
+    <w:p>
+      <w:pPr>
+        <w:shd w:val="clear" w:color="auto" w:fill="1E1E1E"/>
+        <w:spacing w:after="0" w:line="285" w:lineRule="atLeast"/>
+        <w:rPr>
+          <w:rFonts w:ascii="Consolas" w:eastAsia="Times New Roman" w:hAnsi="Consolas" w:cs="Times New Roman"/>
+          <w:color w:val="D4D4D4"/>
+          <w:sz w:val="21"/>
+          <w:szCs w:val="21"/>
+        </w:rPr>
+      </w:pPr>
+    </w:p>
+    <w:p>
+      <w:pPr>
+        <w:shd w:val="clear" w:color="auto" w:fill="1E1E1E"/>
+        <w:spacing w:after="0" w:line="285" w:lineRule="atLeast"/>
+        <w:rPr>
+          <w:rFonts w:ascii="Consolas" w:eastAsia="Times New Roman" w:hAnsi="Consolas" w:cs="Times New Roman"/>
+          <w:color w:val="D4D4D4"/>
+          <w:sz w:val="21"/>
+          <w:szCs w:val="21"/>
+        </w:rPr>
+      </w:pPr>
+    </w:p>
+    <w:p>
+      <w:pPr>
+        <w:shd w:val="clear" w:color="auto" w:fill="1E1E1E"/>
+        <w:spacing w:after="0" w:line="285" w:lineRule="atLeast"/>
+        <w:rPr>
+          <w:rFonts w:ascii="Consolas" w:eastAsia="Times New Roman" w:hAnsi="Consolas" w:cs="Times New Roman"/>
+          <w:color w:val="D4D4D4"/>
+          <w:sz w:val="21"/>
+          <w:szCs w:val="21"/>
+        </w:rPr>
+      </w:pPr>
+    </w:p>
+    <w:p>
+      <w:pPr>
+        <w:shd w:val="clear" w:color="auto" w:fill="1E1E1E"/>
+        <w:spacing w:after="0" w:line="285" w:lineRule="atLeast"/>
+        <w:rPr>
+          <w:rFonts w:ascii="Consolas" w:eastAsia="Times New Roman" w:hAnsi="Consolas" w:cs="Times New Roman"/>
+          <w:color w:val="D4D4D4"/>
+          <w:sz w:val="21"/>
+          <w:szCs w:val="21"/>
+        </w:rPr>
+      </w:pPr>
+      <w:proofErr w:type="spellStart"/>
+      <w:proofErr w:type="gramStart"/>
+      <w:r>
+        <w:rPr>
+          <w:rFonts w:ascii="Consolas" w:eastAsia="Times New Roman" w:hAnsi="Consolas" w:cs="Times New Roman"/>
+          <w:color w:val="D4D4D4"/>
+          <w:sz w:val="21"/>
+          <w:szCs w:val="21"/>
+        </w:rPr>
+        <w:lastRenderedPageBreak/>
+        <w:t>storeServers</w:t>
+      </w:r>
+      <w:proofErr w:type="spellEnd"/>
+      <w:r>
+        <w:rPr>
+          <w:rFonts w:ascii="Consolas" w:eastAsia="Times New Roman" w:hAnsi="Consolas" w:cs="Times New Roman"/>
+          <w:color w:val="D4D4D4"/>
+          <w:sz w:val="21"/>
+          <w:szCs w:val="21"/>
+        </w:rPr>
+        <w:t>(</w:t>
+      </w:r>
+      <w:proofErr w:type="gramEnd"/>
+      <w:r>
+        <w:rPr>
+          <w:rFonts w:ascii="Consolas" w:eastAsia="Times New Roman" w:hAnsi="Consolas" w:cs="Times New Roman"/>
+          <w:color w:val="D4D4D4"/>
+          <w:sz w:val="21"/>
+          <w:szCs w:val="21"/>
+        </w:rPr>
+        <w:t>servers: any[]) {</w:t>
+      </w:r>
+    </w:p>
+    <w:p>
+      <w:pPr>
+        <w:shd w:val="clear" w:color="auto" w:fill="1E1E1E"/>
+        <w:spacing w:after="0" w:line="285" w:lineRule="atLeast"/>
+        <w:rPr>
+          <w:rFonts w:ascii="Consolas" w:eastAsia="Times New Roman" w:hAnsi="Consolas" w:cs="Times New Roman"/>
+          <w:color w:val="D4D4D4"/>
+          <w:sz w:val="21"/>
+          <w:szCs w:val="21"/>
+        </w:rPr>
+      </w:pPr>
+      <w:r>
+        <w:rPr>
+          <w:rFonts w:ascii="Consolas" w:eastAsia="Times New Roman" w:hAnsi="Consolas" w:cs="Times New Roman"/>
+          <w:color w:val="D4D4D4"/>
+          <w:sz w:val="21"/>
+          <w:szCs w:val="21"/>
+        </w:rPr>
+        <w:t xml:space="preserve">        </w:t>
+      </w:r>
+      <w:r>
+        <w:rPr>
+          <w:rFonts w:ascii="Consolas" w:eastAsia="Times New Roman" w:hAnsi="Consolas" w:cs="Times New Roman"/>
+          <w:color w:val="608B4E"/>
+          <w:sz w:val="21"/>
+          <w:szCs w:val="21"/>
+        </w:rPr>
+        <w:t>// in there I want to reach out where I want to send such a request</w:t>
+      </w:r>
+    </w:p>
+    <w:p>
+      <w:pPr>
+        <w:shd w:val="clear" w:color="auto" w:fill="1E1E1E"/>
+        <w:spacing w:after="0" w:line="285" w:lineRule="atLeast"/>
+        <w:rPr>
+          <w:rFonts w:ascii="Consolas" w:eastAsia="Times New Roman" w:hAnsi="Consolas" w:cs="Times New Roman"/>
+          <w:color w:val="D4D4D4"/>
+          <w:sz w:val="21"/>
+          <w:szCs w:val="21"/>
+        </w:rPr>
+      </w:pPr>
+      <w:r>
+        <w:rPr>
+          <w:rFonts w:ascii="Consolas" w:eastAsia="Times New Roman" w:hAnsi="Consolas" w:cs="Times New Roman"/>
+          <w:color w:val="D4D4D4"/>
+          <w:sz w:val="21"/>
+          <w:szCs w:val="21"/>
+        </w:rPr>
+        <w:t xml:space="preserve">        </w:t>
+      </w:r>
+      <w:r>
+        <w:rPr>
+          <w:rFonts w:ascii="Consolas" w:eastAsia="Times New Roman" w:hAnsi="Consolas" w:cs="Times New Roman"/>
+          <w:color w:val="608B4E"/>
+          <w:sz w:val="21"/>
+          <w:szCs w:val="21"/>
+        </w:rPr>
+        <w:t>// and reach out to my server to store my service there</w:t>
+      </w:r>
+    </w:p>
+    <w:p>
+      <w:pPr>
+        <w:shd w:val="clear" w:color="auto" w:fill="1E1E1E"/>
+        <w:spacing w:after="0" w:line="285" w:lineRule="atLeast"/>
+        <w:rPr>
+          <w:rFonts w:ascii="Consolas" w:eastAsia="Times New Roman" w:hAnsi="Consolas" w:cs="Times New Roman"/>
+          <w:color w:val="D4D4D4"/>
+          <w:sz w:val="21"/>
+          <w:szCs w:val="21"/>
+        </w:rPr>
+      </w:pPr>
+      <w:r>
+        <w:rPr>
+          <w:rFonts w:ascii="Consolas" w:eastAsia="Times New Roman" w:hAnsi="Consolas" w:cs="Times New Roman"/>
+          <w:color w:val="D4D4D4"/>
+          <w:sz w:val="21"/>
+          <w:szCs w:val="21"/>
+        </w:rPr>
+        <w:t xml:space="preserve">        </w:t>
+      </w:r>
+      <w:proofErr w:type="spellStart"/>
+      <w:r>
+        <w:rPr>
+          <w:rFonts w:ascii="Consolas" w:eastAsia="Times New Roman" w:hAnsi="Consolas" w:cs="Times New Roman"/>
+          <w:color w:val="569CD6"/>
+          <w:sz w:val="21"/>
+          <w:szCs w:val="21"/>
+        </w:rPr>
+        <w:t>const</w:t>
+      </w:r>
+      <w:proofErr w:type="spellEnd"/>
+      <w:r>
+        <w:rPr>
+          <w:rFonts w:ascii="Consolas" w:eastAsia="Times New Roman" w:hAnsi="Consolas" w:cs="Times New Roman"/>
+          <w:color w:val="D4D4D4"/>
+          <w:sz w:val="21"/>
+          <w:szCs w:val="21"/>
+        </w:rPr>
+        <w:t xml:space="preserve"> headers = </w:t>
+      </w:r>
+      <w:r>
+        <w:rPr>
+          <w:rFonts w:ascii="Consolas" w:eastAsia="Times New Roman" w:hAnsi="Consolas" w:cs="Times New Roman"/>
+          <w:color w:val="569CD6"/>
+          <w:sz w:val="21"/>
+          <w:szCs w:val="21"/>
+        </w:rPr>
+        <w:t>new</w:t>
+      </w:r>
+      <w:r>
+        <w:rPr>
+          <w:rFonts w:ascii="Consolas" w:eastAsia="Times New Roman" w:hAnsi="Consolas" w:cs="Times New Roman"/>
+          <w:color w:val="D4D4D4"/>
+          <w:sz w:val="21"/>
+          <w:szCs w:val="21"/>
+        </w:rPr>
+        <w:t xml:space="preserve"> </w:t>
+      </w:r>
+      <w:proofErr w:type="gramStart"/>
+      <w:r>
+        <w:rPr>
+          <w:rFonts w:ascii="Consolas" w:eastAsia="Times New Roman" w:hAnsi="Consolas" w:cs="Times New Roman"/>
+          <w:color w:val="D4D4D4"/>
+          <w:sz w:val="21"/>
+          <w:szCs w:val="21"/>
+        </w:rPr>
+        <w:t>Headers(</w:t>
+      </w:r>
+      <w:proofErr w:type="gramEnd"/>
+      <w:r>
+        <w:rPr>
+          <w:rFonts w:ascii="Consolas" w:eastAsia="Times New Roman" w:hAnsi="Consolas" w:cs="Times New Roman"/>
+          <w:color w:val="D4D4D4"/>
+          <w:sz w:val="21"/>
+          <w:szCs w:val="21"/>
+        </w:rPr>
+        <w:t>{</w:t>
+      </w:r>
+      <w:r>
+        <w:rPr>
+          <w:rFonts w:ascii="Consolas" w:eastAsia="Times New Roman" w:hAnsi="Consolas" w:cs="Times New Roman"/>
+          <w:color w:val="CE9178"/>
+          <w:sz w:val="21"/>
+          <w:szCs w:val="21"/>
+        </w:rPr>
+        <w:t>'Content-Type'</w:t>
+      </w:r>
+      <w:r>
+        <w:rPr>
+          <w:rFonts w:ascii="Consolas" w:eastAsia="Times New Roman" w:hAnsi="Consolas" w:cs="Times New Roman"/>
+          <w:color w:val="D4D4D4"/>
+          <w:sz w:val="21"/>
+          <w:szCs w:val="21"/>
+        </w:rPr>
+        <w:t xml:space="preserve">: </w:t>
+      </w:r>
+      <w:r>
+        <w:rPr>
+          <w:rFonts w:ascii="Consolas" w:eastAsia="Times New Roman" w:hAnsi="Consolas" w:cs="Times New Roman"/>
+          <w:color w:val="CE9178"/>
+          <w:sz w:val="21"/>
+          <w:szCs w:val="21"/>
+        </w:rPr>
+        <w:t>'application/</w:t>
+      </w:r>
+      <w:proofErr w:type="spellStart"/>
+      <w:r>
+        <w:rPr>
+          <w:rFonts w:ascii="Consolas" w:eastAsia="Times New Roman" w:hAnsi="Consolas" w:cs="Times New Roman"/>
+          <w:color w:val="CE9178"/>
+          <w:sz w:val="21"/>
+          <w:szCs w:val="21"/>
+        </w:rPr>
+        <w:t>json</w:t>
+      </w:r>
+      <w:proofErr w:type="spellEnd"/>
+      <w:r>
+        <w:rPr>
+          <w:rFonts w:ascii="Consolas" w:eastAsia="Times New Roman" w:hAnsi="Consolas" w:cs="Times New Roman"/>
+          <w:color w:val="CE9178"/>
+          <w:sz w:val="21"/>
+          <w:szCs w:val="21"/>
+        </w:rPr>
+        <w:t>'</w:t>
+      </w:r>
+      <w:r>
+        <w:rPr>
+          <w:rFonts w:ascii="Consolas" w:eastAsia="Times New Roman" w:hAnsi="Consolas" w:cs="Times New Roman"/>
+          <w:color w:val="D4D4D4"/>
+          <w:sz w:val="21"/>
+          <w:szCs w:val="21"/>
+        </w:rPr>
+        <w:t>});</w:t>
+      </w:r>
+    </w:p>
+    <w:p>
+      <w:pPr>
+        <w:shd w:val="clear" w:color="auto" w:fill="1E1E1E"/>
+        <w:spacing w:after="0" w:line="285" w:lineRule="atLeast"/>
+        <w:rPr>
+          <w:rFonts w:ascii="Consolas" w:eastAsia="Times New Roman" w:hAnsi="Consolas" w:cs="Times New Roman"/>
+          <w:color w:val="D4D4D4"/>
+          <w:sz w:val="21"/>
+          <w:szCs w:val="21"/>
+        </w:rPr>
+      </w:pPr>
+      <w:r>
+        <w:rPr>
+          <w:rFonts w:ascii="Consolas" w:eastAsia="Times New Roman" w:hAnsi="Consolas" w:cs="Times New Roman"/>
+          <w:color w:val="D4D4D4"/>
+          <w:sz w:val="21"/>
+          <w:szCs w:val="21"/>
+        </w:rPr>
+        <w:t xml:space="preserve">        </w:t>
+      </w:r>
+      <w:r>
+        <w:rPr>
+          <w:rFonts w:ascii="Consolas" w:eastAsia="Times New Roman" w:hAnsi="Consolas" w:cs="Times New Roman"/>
+          <w:color w:val="569CD6"/>
+          <w:sz w:val="21"/>
+          <w:szCs w:val="21"/>
+        </w:rPr>
+        <w:t>return</w:t>
+      </w:r>
+      <w:r>
+        <w:rPr>
+          <w:rFonts w:ascii="Consolas" w:eastAsia="Times New Roman" w:hAnsi="Consolas" w:cs="Times New Roman"/>
+          <w:color w:val="D4D4D4"/>
+          <w:sz w:val="21"/>
+          <w:szCs w:val="21"/>
+        </w:rPr>
+        <w:t xml:space="preserve"> </w:t>
+      </w:r>
+      <w:r>
+        <w:rPr>
+          <w:rFonts w:ascii="Consolas" w:eastAsia="Times New Roman" w:hAnsi="Consolas" w:cs="Times New Roman"/>
+          <w:color w:val="569CD6"/>
+          <w:sz w:val="21"/>
+          <w:szCs w:val="21"/>
+        </w:rPr>
+        <w:t>this</w:t>
+      </w:r>
+      <w:r>
+        <w:rPr>
+          <w:rFonts w:ascii="Consolas" w:eastAsia="Times New Roman" w:hAnsi="Consolas" w:cs="Times New Roman"/>
+          <w:color w:val="D4D4D4"/>
+          <w:sz w:val="21"/>
+          <w:szCs w:val="21"/>
+        </w:rPr>
+        <w:t>.http.post(</w:t>
+      </w:r>
+      <w:r>
+        <w:rPr>
+          <w:rFonts w:ascii="Consolas" w:eastAsia="Times New Roman" w:hAnsi="Consolas" w:cs="Times New Roman"/>
+          <w:color w:val="CE9178"/>
+          <w:sz w:val="21"/>
+          <w:szCs w:val="21"/>
+        </w:rPr>
+        <w:t>'https://udemy-ng-http-d2e84.firebaseio.com/</w:t>
+      </w:r>
+      <w:proofErr w:type="gramStart"/>
+      <w:r>
+        <w:rPr>
+          <w:rFonts w:ascii="Consolas" w:eastAsia="Times New Roman" w:hAnsi="Consolas" w:cs="Times New Roman"/>
+          <w:color w:val="CE9178"/>
+          <w:sz w:val="21"/>
+          <w:szCs w:val="21"/>
+        </w:rPr>
+        <w:t>data.json</w:t>
+      </w:r>
+      <w:proofErr w:type="gramEnd"/>
+      <w:r>
+        <w:rPr>
+          <w:rFonts w:ascii="Consolas" w:eastAsia="Times New Roman" w:hAnsi="Consolas" w:cs="Times New Roman"/>
+          <w:color w:val="CE9178"/>
+          <w:sz w:val="21"/>
+          <w:szCs w:val="21"/>
+        </w:rPr>
+        <w:t>'</w:t>
+      </w:r>
+      <w:r>
+        <w:rPr>
+          <w:rFonts w:ascii="Consolas" w:eastAsia="Times New Roman" w:hAnsi="Consolas" w:cs="Times New Roman"/>
+          <w:color w:val="D4D4D4"/>
+          <w:sz w:val="21"/>
+          <w:szCs w:val="21"/>
+        </w:rPr>
+        <w:t>,</w:t>
+      </w:r>
+    </w:p>
+    <w:p>
+      <w:pPr>
+        <w:shd w:val="clear" w:color="auto" w:fill="1E1E1E"/>
+        <w:spacing w:after="0" w:line="285" w:lineRule="atLeast"/>
+        <w:rPr>
+          <w:rFonts w:ascii="Consolas" w:eastAsia="Times New Roman" w:hAnsi="Consolas" w:cs="Times New Roman"/>
+          <w:color w:val="D4D4D4"/>
+          <w:sz w:val="21"/>
+          <w:szCs w:val="21"/>
+        </w:rPr>
+      </w:pPr>
+      <w:r>
+        <w:rPr>
+          <w:rFonts w:ascii="Consolas" w:eastAsia="Times New Roman" w:hAnsi="Consolas" w:cs="Times New Roman"/>
+          <w:color w:val="D4D4D4"/>
+          <w:sz w:val="21"/>
+          <w:szCs w:val="21"/>
+        </w:rPr>
+        <w:t xml:space="preserve">            servers, {headers: headers});</w:t>
+      </w:r>
+    </w:p>
+    <w:p>
+      <w:pPr>
+        <w:shd w:val="clear" w:color="auto" w:fill="1E1E1E"/>
+        <w:spacing w:after="0" w:line="285" w:lineRule="atLeast"/>
+        <w:rPr>
+          <w:rFonts w:ascii="Consolas" w:eastAsia="Times New Roman" w:hAnsi="Consolas" w:cs="Times New Roman"/>
+          <w:color w:val="D4D4D4"/>
+          <w:sz w:val="21"/>
+          <w:szCs w:val="21"/>
+        </w:rPr>
+      </w:pPr>
+      <w:r>
+        <w:rPr>
+          <w:rFonts w:ascii="Consolas" w:eastAsia="Times New Roman" w:hAnsi="Consolas" w:cs="Times New Roman"/>
+          <w:color w:val="D4D4D4"/>
+          <w:sz w:val="21"/>
+          <w:szCs w:val="21"/>
+        </w:rPr>
+        <w:t xml:space="preserve">        </w:t>
+      </w:r>
+      <w:r>
+        <w:rPr>
+          <w:rFonts w:ascii="Consolas" w:eastAsia="Times New Roman" w:hAnsi="Consolas" w:cs="Times New Roman"/>
+          <w:color w:val="608B4E"/>
+          <w:sz w:val="21"/>
+          <w:szCs w:val="21"/>
+        </w:rPr>
+        <w:t>// but actual angular is using observables behind the scene</w:t>
+      </w:r>
+    </w:p>
+    <w:p>
+      <w:pPr>
+        <w:shd w:val="clear" w:color="auto" w:fill="1E1E1E"/>
+        <w:spacing w:after="0" w:line="285" w:lineRule="atLeast"/>
+        <w:rPr>
+          <w:rFonts w:ascii="Consolas" w:eastAsia="Times New Roman" w:hAnsi="Consolas" w:cs="Times New Roman"/>
+          <w:color w:val="D4D4D4"/>
+          <w:sz w:val="21"/>
+          <w:szCs w:val="21"/>
+        </w:rPr>
+      </w:pPr>
+      <w:r>
+        <w:rPr>
+          <w:rFonts w:ascii="Consolas" w:eastAsia="Times New Roman" w:hAnsi="Consolas" w:cs="Times New Roman"/>
+          <w:color w:val="D4D4D4"/>
+          <w:sz w:val="21"/>
+          <w:szCs w:val="21"/>
+        </w:rPr>
+        <w:t xml:space="preserve">    }</w:t>
+      </w:r>
+    </w:p>
+    <w:p>
+      <w:pPr>
+        <w:rPr>
+          <w:color w:val="000000" w:themeColor="text1"/>
+        </w:rPr>
+      </w:pPr>
+    </w:p>
+    <w:p>
+      <w:pPr>
+        <w:rPr>
+          <w:color w:val="000000" w:themeColor="text1"/>
+        </w:rPr>
+      </w:pPr>
+      <w:r>
+        <w:rPr>
+          <w:color w:val="000000" w:themeColor="text1"/>
+        </w:rPr>
+        <w:t>Header is object and property headers in http request is only optional</w:t>
+      </w:r>
+    </w:p>
+    <w:p>
+      <w:pPr>
         <w:rPr>
           <w:b/>
           <w:color w:val="FF0000"/>
         </w:rPr>
-        <w:t>Sending GET request</w:t>
-      </w:r>
-    </w:p>
-    <w:p>
-      <w:pPr>
-        <w:shd w:val="clear" w:color="auto" w:fill="1E1E1E"/>
-        <w:spacing w:line="285" w:lineRule="atLeast"/>
-        <w:rPr>
-          <w:rFonts w:ascii="Consolas" w:hAnsi="Consolas"/>
-          <w:color w:val="D4D4D4"/>
-          <w:sz w:val="21"/>
-          <w:szCs w:val="21"/>
-        </w:rPr>
-      </w:pPr>
-      <w:r>
-        <w:rPr>
-          <w:rFonts w:ascii="Consolas" w:hAnsi="Consolas"/>
-          <w:color w:val="D4D4D4"/>
-          <w:sz w:val="21"/>
-          <w:szCs w:val="21"/>
-        </w:rPr>
-        <w:t>getServers() {</w:t>
-      </w:r>
-    </w:p>
-    <w:p>
-      <w:pPr>
-        <w:shd w:val="clear" w:color="auto" w:fill="1E1E1E"/>
-        <w:spacing w:line="285" w:lineRule="atLeast"/>
-        <w:rPr>
-          <w:rFonts w:ascii="Consolas" w:hAnsi="Consolas"/>
-          <w:color w:val="D4D4D4"/>
-          <w:sz w:val="21"/>
-          <w:szCs w:val="21"/>
-        </w:rPr>
-      </w:pPr>
-      <w:r>
-        <w:rPr>
-          <w:rFonts w:ascii="Consolas" w:hAnsi="Consolas"/>
-          <w:color w:val="D4D4D4"/>
-          <w:sz w:val="21"/>
-          <w:szCs w:val="21"/>
-        </w:rPr>
-        <w:t xml:space="preserve">        </w:t>
-      </w:r>
-      <w:r>
-        <w:rPr>
-          <w:rFonts w:ascii="Consolas" w:hAnsi="Consolas"/>
-          <w:color w:val="569CD6"/>
-          <w:sz w:val="21"/>
-          <w:szCs w:val="21"/>
-        </w:rPr>
-        <w:t>return</w:t>
-      </w:r>
-      <w:r>
-        <w:rPr>
-          <w:rFonts w:ascii="Consolas" w:hAnsi="Consolas"/>
-          <w:color w:val="D4D4D4"/>
-          <w:sz w:val="21"/>
-          <w:szCs w:val="21"/>
-        </w:rPr>
-        <w:t xml:space="preserve"> </w:t>
-      </w:r>
-      <w:r>
-        <w:rPr>
-          <w:rFonts w:ascii="Consolas" w:hAnsi="Consolas"/>
-          <w:color w:val="569CD6"/>
-          <w:sz w:val="21"/>
-          <w:szCs w:val="21"/>
-        </w:rPr>
-        <w:t>this</w:t>
-      </w:r>
-      <w:r>
-        <w:rPr>
-          <w:rFonts w:ascii="Consolas" w:hAnsi="Consolas"/>
-          <w:color w:val="D4D4D4"/>
-          <w:sz w:val="21"/>
-          <w:szCs w:val="21"/>
-        </w:rPr>
-        <w:t>.http.get(</w:t>
-      </w:r>
-      <w:r>
-        <w:rPr>
-          <w:rFonts w:ascii="Consolas" w:hAnsi="Consolas"/>
-          <w:color w:val="CE9178"/>
-          <w:sz w:val="21"/>
-          <w:szCs w:val="21"/>
-        </w:rPr>
-        <w:t>'https://udemy-ng-http-d2e84.firebaseio.com/data.json'</w:t>
-      </w:r>
-      <w:r>
-        <w:rPr>
-          <w:rFonts w:ascii="Consolas" w:hAnsi="Consolas"/>
-          <w:color w:val="D4D4D4"/>
-          <w:sz w:val="21"/>
-          <w:szCs w:val="21"/>
-        </w:rPr>
-        <w:t>);</w:t>
-      </w:r>
-    </w:p>
-    <w:p>
-      <w:pPr>
-        <w:shd w:val="clear" w:color="auto" w:fill="1E1E1E"/>
-        <w:spacing w:line="285" w:lineRule="atLeast"/>
-        <w:rPr>
-          <w:rFonts w:ascii="Consolas" w:hAnsi="Consolas"/>
-          <w:color w:val="D4D4D4"/>
-          <w:sz w:val="21"/>
-          <w:szCs w:val="21"/>
-        </w:rPr>
-      </w:pPr>
-      <w:r>
-        <w:rPr>
-          <w:rFonts w:ascii="Consolas" w:hAnsi="Consolas"/>
-          <w:color w:val="D4D4D4"/>
-          <w:sz w:val="21"/>
-          <w:szCs w:val="21"/>
-        </w:rPr>
-        <w:t xml:space="preserve">    }</w:t>
-      </w:r>
-    </w:p>
-    <w:p>
-      <w:pPr>
+      </w:pPr>
+      <w:r>
         <w:rPr>
           <w:b/>
           <w:color w:val="FF0000"/>
         </w:rPr>
-      </w:pPr>
-    </w:p>
-    <w:p>
-      <w:pPr>
-        <w:shd w:val="clear" w:color="auto" w:fill="1E1E1E"/>
-        <w:spacing w:after="0" w:line="285" w:lineRule="atLeast"/>
-        <w:rPr>
-          <w:rFonts w:ascii="Consolas" w:eastAsia="Times New Roman" w:hAnsi="Consolas" w:cs="Times New Roman"/>
-          <w:color w:val="D4D4D4"/>
-          <w:sz w:val="21"/>
-          <w:szCs w:val="21"/>
-        </w:rPr>
-      </w:pPr>
-      <w:r>
-        <w:rPr>
-          <w:rFonts w:ascii="Consolas" w:eastAsia="Times New Roman" w:hAnsi="Consolas" w:cs="Times New Roman"/>
-          <w:color w:val="808080"/>
-          <w:sz w:val="21"/>
-          <w:szCs w:val="21"/>
-        </w:rPr>
-        <w:t>&lt;</w:t>
-      </w:r>
-      <w:r>
-        <w:rPr>
-          <w:rFonts w:ascii="Consolas" w:eastAsia="Times New Roman" w:hAnsi="Consolas" w:cs="Times New Roman"/>
-          <w:color w:val="569CD6"/>
-          <w:sz w:val="21"/>
-          <w:szCs w:val="21"/>
-        </w:rPr>
-        <w:t>button</w:t>
-      </w:r>
-      <w:r>
-        <w:rPr>
-          <w:rFonts w:ascii="Consolas" w:eastAsia="Times New Roman" w:hAnsi="Consolas" w:cs="Times New Roman"/>
+        <w:t>Sending GET request</w:t>
+      </w:r>
+    </w:p>
+    <w:p>
+      <w:pPr>
+        <w:shd w:val="clear" w:color="auto" w:fill="1E1E1E"/>
+        <w:spacing w:line="285" w:lineRule="atLeast"/>
+        <w:rPr>
+          <w:rFonts w:ascii="Consolas" w:hAnsi="Consolas"/>
+          <w:color w:val="D4D4D4"/>
+          <w:sz w:val="21"/>
+          <w:szCs w:val="21"/>
+        </w:rPr>
+      </w:pPr>
+      <w:proofErr w:type="spellStart"/>
+      <w:proofErr w:type="gramStart"/>
+      <w:r>
+        <w:rPr>
+          <w:rFonts w:ascii="Consolas" w:hAnsi="Consolas"/>
+          <w:color w:val="D4D4D4"/>
+          <w:sz w:val="21"/>
+          <w:szCs w:val="21"/>
+        </w:rPr>
+        <w:t>getServers</w:t>
+      </w:r>
+      <w:proofErr w:type="spellEnd"/>
+      <w:r>
+        <w:rPr>
+          <w:rFonts w:ascii="Consolas" w:hAnsi="Consolas"/>
+          <w:color w:val="D4D4D4"/>
+          <w:sz w:val="21"/>
+          <w:szCs w:val="21"/>
+        </w:rPr>
+        <w:t>(</w:t>
+      </w:r>
+      <w:proofErr w:type="gramEnd"/>
+      <w:r>
+        <w:rPr>
+          <w:rFonts w:ascii="Consolas" w:hAnsi="Consolas"/>
+          <w:color w:val="D4D4D4"/>
+          <w:sz w:val="21"/>
+          <w:szCs w:val="21"/>
+        </w:rPr>
+        <w:t>) {</w:t>
+      </w:r>
+    </w:p>
+    <w:p>
+      <w:pPr>
+        <w:shd w:val="clear" w:color="auto" w:fill="1E1E1E"/>
+        <w:spacing w:line="285" w:lineRule="atLeast"/>
+        <w:rPr>
+          <w:rFonts w:ascii="Consolas" w:hAnsi="Consolas"/>
+          <w:color w:val="D4D4D4"/>
+          <w:sz w:val="21"/>
+          <w:szCs w:val="21"/>
+        </w:rPr>
+      </w:pPr>
+      <w:r>
+        <w:rPr>
+          <w:rFonts w:ascii="Consolas" w:hAnsi="Consolas"/>
+          <w:color w:val="D4D4D4"/>
+          <w:sz w:val="21"/>
+          <w:szCs w:val="21"/>
+        </w:rPr>
+        <w:t xml:space="preserve">        </w:t>
+      </w:r>
+      <w:r>
+        <w:rPr>
+          <w:rFonts w:ascii="Consolas" w:hAnsi="Consolas"/>
+          <w:color w:val="569CD6"/>
+          <w:sz w:val="21"/>
+          <w:szCs w:val="21"/>
+        </w:rPr>
+        <w:t>return</w:t>
+      </w:r>
+      <w:r>
+        <w:rPr>
+          <w:rFonts w:ascii="Consolas" w:hAnsi="Consolas"/>
           <w:color w:val="D4D4D4"/>
           <w:sz w:val="21"/>
           <w:szCs w:val="21"/>
@@ -1299,111 +1482,80 @@
       </w:r>
       <w:r>
         <w:rPr>
-          <w:rFonts w:ascii="Consolas" w:eastAsia="Times New Roman" w:hAnsi="Consolas" w:cs="Times New Roman"/>
-          <w:color w:val="9CDCFE"/>
-          <w:sz w:val="21"/>
-          <w:szCs w:val="21"/>
-        </w:rPr>
-        <w:t>class</w:t>
-      </w:r>
-      <w:r>
-        <w:rPr>
-          <w:rFonts w:ascii="Consolas" w:eastAsia="Times New Roman" w:hAnsi="Consolas" w:cs="Times New Roman"/>
-          <w:color w:val="D4D4D4"/>
-          <w:sz w:val="21"/>
-          <w:szCs w:val="21"/>
-        </w:rPr>
-        <w:t>=</w:t>
-      </w:r>
-      <w:r>
-        <w:rPr>
-          <w:rFonts w:ascii="Consolas" w:eastAsia="Times New Roman" w:hAnsi="Consolas" w:cs="Times New Roman"/>
+          <w:rFonts w:ascii="Consolas" w:hAnsi="Consolas"/>
+          <w:color w:val="569CD6"/>
+          <w:sz w:val="21"/>
+          <w:szCs w:val="21"/>
+        </w:rPr>
+        <w:t>this</w:t>
+      </w:r>
+      <w:r>
+        <w:rPr>
+          <w:rFonts w:ascii="Consolas" w:hAnsi="Consolas"/>
+          <w:color w:val="D4D4D4"/>
+          <w:sz w:val="21"/>
+          <w:szCs w:val="21"/>
+        </w:rPr>
+        <w:t>.http.get(</w:t>
+      </w:r>
+      <w:r>
+        <w:rPr>
+          <w:rFonts w:ascii="Consolas" w:hAnsi="Consolas"/>
           <w:color w:val="CE9178"/>
           <w:sz w:val="21"/>
           <w:szCs w:val="21"/>
         </w:rPr>
-        <w:t>"btn btn-primary"</w:t>
-      </w:r>
-      <w:r>
-        <w:rPr>
-          <w:rFonts w:ascii="Consolas" w:eastAsia="Times New Roman" w:hAnsi="Consolas" w:cs="Times New Roman"/>
-          <w:color w:val="D4D4D4"/>
-          <w:sz w:val="21"/>
-          <w:szCs w:val="21"/>
-        </w:rPr>
-        <w:t xml:space="preserve"> (</w:t>
-      </w:r>
-      <w:r>
-        <w:rPr>
-          <w:rFonts w:ascii="Consolas" w:eastAsia="Times New Roman" w:hAnsi="Consolas" w:cs="Times New Roman"/>
-          <w:color w:val="9CDCFE"/>
-          <w:sz w:val="21"/>
-          <w:szCs w:val="21"/>
-        </w:rPr>
-        <w:t>click</w:t>
-      </w:r>
-      <w:r>
-        <w:rPr>
-          <w:rFonts w:ascii="Consolas" w:eastAsia="Times New Roman" w:hAnsi="Consolas" w:cs="Times New Roman"/>
-          <w:color w:val="D4D4D4"/>
-          <w:sz w:val="21"/>
-          <w:szCs w:val="21"/>
-        </w:rPr>
-        <w:t>)=</w:t>
-      </w:r>
-      <w:r>
-        <w:rPr>
-          <w:rFonts w:ascii="Consolas" w:eastAsia="Times New Roman" w:hAnsi="Consolas" w:cs="Times New Roman"/>
+        <w:t>'https://udemy-ng-http-d2e84.firebaseio.com/</w:t>
+      </w:r>
+      <w:proofErr w:type="gramStart"/>
+      <w:r>
+        <w:rPr>
+          <w:rFonts w:ascii="Consolas" w:hAnsi="Consolas"/>
           <w:color w:val="CE9178"/>
           <w:sz w:val="21"/>
           <w:szCs w:val="21"/>
         </w:rPr>
-        <w:t>"onGet()"</w:t>
-      </w:r>
-      <w:r>
-        <w:rPr>
-          <w:rFonts w:ascii="Consolas" w:eastAsia="Times New Roman" w:hAnsi="Consolas" w:cs="Times New Roman"/>
-          <w:color w:val="808080"/>
-          <w:sz w:val="21"/>
-          <w:szCs w:val="21"/>
-        </w:rPr>
-        <w:t>&gt;</w:t>
-      </w:r>
-      <w:r>
-        <w:rPr>
-          <w:rFonts w:ascii="Consolas" w:eastAsia="Times New Roman" w:hAnsi="Consolas" w:cs="Times New Roman"/>
-          <w:color w:val="D4D4D4"/>
-          <w:sz w:val="21"/>
-          <w:szCs w:val="21"/>
-        </w:rPr>
-        <w:t>Get Servers</w:t>
-      </w:r>
-      <w:r>
-        <w:rPr>
-          <w:rFonts w:ascii="Consolas" w:eastAsia="Times New Roman" w:hAnsi="Consolas" w:cs="Times New Roman"/>
-          <w:color w:val="808080"/>
-          <w:sz w:val="21"/>
-          <w:szCs w:val="21"/>
-        </w:rPr>
-        <w:t>&lt;/</w:t>
-      </w:r>
-      <w:r>
-        <w:rPr>
-          <w:rFonts w:ascii="Consolas" w:eastAsia="Times New Roman" w:hAnsi="Consolas" w:cs="Times New Roman"/>
-          <w:color w:val="569CD6"/>
-          <w:sz w:val="21"/>
-          <w:szCs w:val="21"/>
-        </w:rPr>
-        <w:t>button</w:t>
-      </w:r>
-      <w:r>
-        <w:rPr>
-          <w:rFonts w:ascii="Consolas" w:eastAsia="Times New Roman" w:hAnsi="Consolas" w:cs="Times New Roman"/>
-          <w:color w:val="808080"/>
-          <w:sz w:val="21"/>
-          <w:szCs w:val="21"/>
-        </w:rPr>
-        <w:t>&gt;</w:t>
+        <w:t>data.json</w:t>
+      </w:r>
+      <w:proofErr w:type="gramEnd"/>
+      <w:r>
+        <w:rPr>
+          <w:rFonts w:ascii="Consolas" w:hAnsi="Consolas"/>
+          <w:color w:val="CE9178"/>
+          <w:sz w:val="21"/>
+          <w:szCs w:val="21"/>
+        </w:rPr>
+        <w:t>'</w:t>
+      </w:r>
+      <w:r>
+        <w:rPr>
+          <w:rFonts w:ascii="Consolas" w:hAnsi="Consolas"/>
+          <w:color w:val="D4D4D4"/>
+          <w:sz w:val="21"/>
+          <w:szCs w:val="21"/>
+        </w:rPr>
+        <w:t>);</w:t>
+      </w:r>
+    </w:p>
+    <w:p>
+      <w:pPr>
+        <w:shd w:val="clear" w:color="auto" w:fill="1E1E1E"/>
+        <w:spacing w:line="285" w:lineRule="atLeast"/>
+        <w:rPr>
+          <w:rFonts w:ascii="Consolas" w:hAnsi="Consolas"/>
+          <w:color w:val="D4D4D4"/>
+          <w:sz w:val="21"/>
+          <w:szCs w:val="21"/>
+        </w:rPr>
+      </w:pPr>
+      <w:r>
+        <w:rPr>
+          <w:rFonts w:ascii="Consolas" w:hAnsi="Consolas"/>
+          <w:color w:val="D4D4D4"/>
+          <w:sz w:val="21"/>
+          <w:szCs w:val="21"/>
+        </w:rPr>
+        <w:t xml:space="preserve">    }</w:t>
       </w:r>
     </w:p>
     <w:p>
@@ -1428,365 +1580,208 @@
       <w:r>
         <w:rPr>
           <w:rFonts w:ascii="Consolas" w:eastAsia="Times New Roman" w:hAnsi="Consolas" w:cs="Times New Roman"/>
-          <w:color w:val="D4D4D4"/>
-          <w:sz w:val="21"/>
-          <w:szCs w:val="21"/>
-        </w:rPr>
-        <w:t>onGet() {</w:t>
-      </w:r>
-    </w:p>
-    <w:p>
-      <w:pPr>
-        <w:shd w:val="clear" w:color="auto" w:fill="1E1E1E"/>
-        <w:spacing w:after="0" w:line="285" w:lineRule="atLeast"/>
-        <w:rPr>
-          <w:rFonts w:ascii="Consolas" w:eastAsia="Times New Roman" w:hAnsi="Consolas" w:cs="Times New Roman"/>
-          <w:color w:val="D4D4D4"/>
-          <w:sz w:val="21"/>
-          <w:szCs w:val="21"/>
-        </w:rPr>
-      </w:pPr>
-      <w:r>
-        <w:rPr>
-          <w:rFonts w:ascii="Consolas" w:eastAsia="Times New Roman" w:hAnsi="Consolas" w:cs="Times New Roman"/>
-          <w:color w:val="D4D4D4"/>
-          <w:sz w:val="21"/>
-          <w:szCs w:val="21"/>
-        </w:rPr>
-        <w:t xml:space="preserve">    </w:t>
-      </w:r>
-      <w:r>
-        <w:rPr>
-          <w:rFonts w:ascii="Consolas" w:eastAsia="Times New Roman" w:hAnsi="Consolas" w:cs="Times New Roman"/>
-          <w:color w:val="569CD6"/>
-          <w:sz w:val="21"/>
-          <w:szCs w:val="21"/>
-        </w:rPr>
-        <w:t>this</w:t>
-      </w:r>
-      <w:r>
-        <w:rPr>
-          <w:rFonts w:ascii="Consolas" w:eastAsia="Times New Roman" w:hAnsi="Consolas" w:cs="Times New Roman"/>
-          <w:color w:val="D4D4D4"/>
-          <w:sz w:val="21"/>
-          <w:szCs w:val="21"/>
-        </w:rPr>
-        <w:t>.serverService.getServers().subscribe(</w:t>
-      </w:r>
-    </w:p>
-    <w:p>
-      <w:pPr>
-        <w:shd w:val="clear" w:color="auto" w:fill="1E1E1E"/>
-        <w:spacing w:after="0" w:line="285" w:lineRule="atLeast"/>
-        <w:rPr>
-          <w:rFonts w:ascii="Consolas" w:eastAsia="Times New Roman" w:hAnsi="Consolas" w:cs="Times New Roman"/>
-          <w:color w:val="D4D4D4"/>
-          <w:sz w:val="21"/>
-          <w:szCs w:val="21"/>
-        </w:rPr>
-      </w:pPr>
-      <w:r>
-        <w:rPr>
-          <w:rFonts w:ascii="Consolas" w:eastAsia="Times New Roman" w:hAnsi="Consolas" w:cs="Times New Roman"/>
-          <w:color w:val="D4D4D4"/>
-          <w:sz w:val="21"/>
-          <w:szCs w:val="21"/>
-        </w:rPr>
-        <w:t xml:space="preserve">      (response: any) </w:t>
-      </w:r>
-      <w:r>
-        <w:rPr>
-          <w:rFonts w:ascii="Consolas" w:eastAsia="Times New Roman" w:hAnsi="Consolas" w:cs="Times New Roman"/>
-          <w:color w:val="569CD6"/>
-          <w:sz w:val="21"/>
-          <w:szCs w:val="21"/>
-        </w:rPr>
-        <w:t>=&gt;</w:t>
-      </w:r>
-      <w:r>
-        <w:rPr>
-          <w:rFonts w:ascii="Consolas" w:eastAsia="Times New Roman" w:hAnsi="Consolas" w:cs="Times New Roman"/>
-          <w:color w:val="D4D4D4"/>
-          <w:sz w:val="21"/>
-          <w:szCs w:val="21"/>
-        </w:rPr>
-        <w:t xml:space="preserve"> {</w:t>
-      </w:r>
-    </w:p>
-    <w:p>
-      <w:pPr>
-        <w:shd w:val="clear" w:color="auto" w:fill="1E1E1E"/>
-        <w:spacing w:after="0" w:line="285" w:lineRule="atLeast"/>
-        <w:rPr>
-          <w:rFonts w:ascii="Consolas" w:eastAsia="Times New Roman" w:hAnsi="Consolas" w:cs="Times New Roman"/>
-          <w:color w:val="D4D4D4"/>
-          <w:sz w:val="21"/>
-          <w:szCs w:val="21"/>
-        </w:rPr>
-      </w:pPr>
-      <w:r>
-        <w:rPr>
-          <w:rFonts w:ascii="Consolas" w:eastAsia="Times New Roman" w:hAnsi="Consolas" w:cs="Times New Roman"/>
-          <w:color w:val="D4D4D4"/>
-          <w:sz w:val="21"/>
-          <w:szCs w:val="21"/>
-        </w:rPr>
-        <w:t xml:space="preserve">        </w:t>
-      </w:r>
-      <w:r>
-        <w:rPr>
-          <w:rFonts w:ascii="Consolas" w:eastAsia="Times New Roman" w:hAnsi="Consolas" w:cs="Times New Roman"/>
-          <w:color w:val="569CD6"/>
-          <w:sz w:val="21"/>
-          <w:szCs w:val="21"/>
-        </w:rPr>
-        <w:t>const</w:t>
-      </w:r>
-      <w:r>
-        <w:rPr>
-          <w:rFonts w:ascii="Consolas" w:eastAsia="Times New Roman" w:hAnsi="Consolas" w:cs="Times New Roman"/>
-          <w:color w:val="D4D4D4"/>
-          <w:sz w:val="21"/>
-          <w:szCs w:val="21"/>
-        </w:rPr>
-        <w:t xml:space="preserve"> data = response.json();</w:t>
-      </w:r>
-    </w:p>
-    <w:p>
-      <w:pPr>
-        <w:shd w:val="clear" w:color="auto" w:fill="1E1E1E"/>
-        <w:spacing w:after="0" w:line="285" w:lineRule="atLeast"/>
-        <w:rPr>
-          <w:rFonts w:ascii="Consolas" w:eastAsia="Times New Roman" w:hAnsi="Consolas" w:cs="Times New Roman"/>
-          <w:color w:val="D4D4D4"/>
-          <w:sz w:val="21"/>
-          <w:szCs w:val="21"/>
-        </w:rPr>
-      </w:pPr>
-      <w:r>
-        <w:rPr>
-          <w:rFonts w:ascii="Consolas" w:eastAsia="Times New Roman" w:hAnsi="Consolas" w:cs="Times New Roman"/>
-          <w:color w:val="D4D4D4"/>
-          <w:sz w:val="21"/>
-          <w:szCs w:val="21"/>
-        </w:rPr>
-        <w:t xml:space="preserve">        </w:t>
-      </w:r>
-      <w:r>
-        <w:rPr>
-          <w:rFonts w:ascii="Consolas" w:eastAsia="Times New Roman" w:hAnsi="Consolas" w:cs="Times New Roman"/>
-          <w:color w:val="569CD6"/>
-          <w:sz w:val="21"/>
-          <w:szCs w:val="21"/>
-        </w:rPr>
-        <w:t>for</w:t>
-      </w:r>
-      <w:r>
-        <w:rPr>
-          <w:rFonts w:ascii="Consolas" w:eastAsia="Times New Roman" w:hAnsi="Consolas" w:cs="Times New Roman"/>
-          <w:color w:val="D4D4D4"/>
+          <w:color w:val="808080"/>
+          <w:sz w:val="21"/>
+          <w:szCs w:val="21"/>
+        </w:rPr>
+        <w:t>&lt;</w:t>
+      </w:r>
+      <w:r>
+        <w:rPr>
+          <w:rFonts w:ascii="Consolas" w:eastAsia="Times New Roman" w:hAnsi="Consolas" w:cs="Times New Roman"/>
+          <w:color w:val="569CD6"/>
+          <w:sz w:val="21"/>
+          <w:szCs w:val="21"/>
+        </w:rPr>
+        <w:t>button</w:t>
+      </w:r>
+      <w:r>
+        <w:rPr>
+          <w:rFonts w:ascii="Consolas" w:eastAsia="Times New Roman" w:hAnsi="Consolas" w:cs="Times New Roman"/>
+          <w:color w:val="D4D4D4"/>
+          <w:sz w:val="21"/>
+          <w:szCs w:val="21"/>
+        </w:rPr>
+        <w:t xml:space="preserve"> </w:t>
+      </w:r>
+      <w:r>
+        <w:rPr>
+          <w:rFonts w:ascii="Consolas" w:eastAsia="Times New Roman" w:hAnsi="Consolas" w:cs="Times New Roman"/>
+          <w:color w:val="9CDCFE"/>
+          <w:sz w:val="21"/>
+          <w:szCs w:val="21"/>
+        </w:rPr>
+        <w:t>class</w:t>
+      </w:r>
+      <w:r>
+        <w:rPr>
+          <w:rFonts w:ascii="Consolas" w:eastAsia="Times New Roman" w:hAnsi="Consolas" w:cs="Times New Roman"/>
+          <w:color w:val="D4D4D4"/>
+          <w:sz w:val="21"/>
+          <w:szCs w:val="21"/>
+        </w:rPr>
+        <w:t>=</w:t>
+      </w:r>
+      <w:r>
+        <w:rPr>
+          <w:rFonts w:ascii="Consolas" w:eastAsia="Times New Roman" w:hAnsi="Consolas" w:cs="Times New Roman"/>
+          <w:color w:val="CE9178"/>
+          <w:sz w:val="21"/>
+          <w:szCs w:val="21"/>
+        </w:rPr>
+        <w:t>"</w:t>
+      </w:r>
+      <w:proofErr w:type="spellStart"/>
+      <w:r>
+        <w:rPr>
+          <w:rFonts w:ascii="Consolas" w:eastAsia="Times New Roman" w:hAnsi="Consolas" w:cs="Times New Roman"/>
+          <w:color w:val="CE9178"/>
+          <w:sz w:val="21"/>
+          <w:szCs w:val="21"/>
+        </w:rPr>
+        <w:t>btn</w:t>
+      </w:r>
+      <w:proofErr w:type="spellEnd"/>
+      <w:r>
+        <w:rPr>
+          <w:rFonts w:ascii="Consolas" w:eastAsia="Times New Roman" w:hAnsi="Consolas" w:cs="Times New Roman"/>
+          <w:color w:val="CE9178"/>
+          <w:sz w:val="21"/>
+          <w:szCs w:val="21"/>
+        </w:rPr>
+        <w:t xml:space="preserve"> </w:t>
+      </w:r>
+      <w:proofErr w:type="spellStart"/>
+      <w:r>
+        <w:rPr>
+          <w:rFonts w:ascii="Consolas" w:eastAsia="Times New Roman" w:hAnsi="Consolas" w:cs="Times New Roman"/>
+          <w:color w:val="CE9178"/>
+          <w:sz w:val="21"/>
+          <w:szCs w:val="21"/>
+        </w:rPr>
+        <w:t>btn</w:t>
+      </w:r>
+      <w:proofErr w:type="spellEnd"/>
+      <w:r>
+        <w:rPr>
+          <w:rFonts w:ascii="Consolas" w:eastAsia="Times New Roman" w:hAnsi="Consolas" w:cs="Times New Roman"/>
+          <w:color w:val="CE9178"/>
+          <w:sz w:val="21"/>
+          <w:szCs w:val="21"/>
+        </w:rPr>
+        <w:t>-primary"</w:t>
+      </w:r>
+      <w:r>
+        <w:rPr>
+          <w:rFonts w:ascii="Consolas" w:eastAsia="Times New Roman" w:hAnsi="Consolas" w:cs="Times New Roman"/>
+          <w:color w:val="D4D4D4"/>
+          <w:sz w:val="21"/>
+          <w:szCs w:val="21"/>
+        </w:rPr>
+        <w:t xml:space="preserve"> (</w:t>
+      </w:r>
+      <w:r>
+        <w:rPr>
+          <w:rFonts w:ascii="Consolas" w:eastAsia="Times New Roman" w:hAnsi="Consolas" w:cs="Times New Roman"/>
+          <w:color w:val="9CDCFE"/>
+          <w:sz w:val="21"/>
+          <w:szCs w:val="21"/>
+        </w:rPr>
+        <w:t>click</w:t>
+      </w:r>
+      <w:r>
+        <w:rPr>
+          <w:rFonts w:ascii="Consolas" w:eastAsia="Times New Roman" w:hAnsi="Consolas" w:cs="Times New Roman"/>
+          <w:color w:val="D4D4D4"/>
+          <w:sz w:val="21"/>
+          <w:szCs w:val="21"/>
+        </w:rPr>
+        <w:t>)=</w:t>
+      </w:r>
+      <w:r>
+        <w:rPr>
+          <w:rFonts w:ascii="Consolas" w:eastAsia="Times New Roman" w:hAnsi="Consolas" w:cs="Times New Roman"/>
+          <w:color w:val="CE9178"/>
+          <w:sz w:val="21"/>
+          <w:szCs w:val="21"/>
+        </w:rPr>
+        <w:t>"</w:t>
+      </w:r>
+      <w:proofErr w:type="spellStart"/>
+      <w:proofErr w:type="gramStart"/>
+      <w:r>
+        <w:rPr>
+          <w:rFonts w:ascii="Consolas" w:eastAsia="Times New Roman" w:hAnsi="Consolas" w:cs="Times New Roman"/>
+          <w:color w:val="CE9178"/>
+          <w:sz w:val="21"/>
+          <w:szCs w:val="21"/>
+        </w:rPr>
+        <w:t>onGet</w:t>
+      </w:r>
+      <w:proofErr w:type="spellEnd"/>
+      <w:r>
+        <w:rPr>
+          <w:rFonts w:ascii="Consolas" w:eastAsia="Times New Roman" w:hAnsi="Consolas" w:cs="Times New Roman"/>
+          <w:color w:val="CE9178"/>
           <w:sz w:val="21"/>
           <w:szCs w:val="21"/>
         </w:rPr>
         <w:t>(</w:t>
       </w:r>
-      <w:r>
-        <w:rPr>
-          <w:rFonts w:ascii="Consolas" w:eastAsia="Times New Roman" w:hAnsi="Consolas" w:cs="Times New Roman"/>
-          <w:color w:val="569CD6"/>
-          <w:sz w:val="21"/>
-          <w:szCs w:val="21"/>
-        </w:rPr>
-        <w:t>let</w:t>
-      </w:r>
-      <w:r>
-        <w:rPr>
-          <w:rFonts w:ascii="Consolas" w:eastAsia="Times New Roman" w:hAnsi="Consolas" w:cs="Times New Roman"/>
-          <w:color w:val="D4D4D4"/>
-          <w:sz w:val="21"/>
-          <w:szCs w:val="21"/>
-        </w:rPr>
-        <w:t xml:space="preserve"> responseItem </w:t>
-      </w:r>
-      <w:r>
-        <w:rPr>
-          <w:rFonts w:ascii="Consolas" w:eastAsia="Times New Roman" w:hAnsi="Consolas" w:cs="Times New Roman"/>
-          <w:color w:val="569CD6"/>
-          <w:sz w:val="21"/>
-          <w:szCs w:val="21"/>
-        </w:rPr>
-        <w:t>in</w:t>
-      </w:r>
-      <w:r>
-        <w:rPr>
-          <w:rFonts w:ascii="Consolas" w:eastAsia="Times New Roman" w:hAnsi="Consolas" w:cs="Times New Roman"/>
-          <w:color w:val="D4D4D4"/>
-          <w:sz w:val="21"/>
-          <w:szCs w:val="21"/>
-        </w:rPr>
-        <w:t xml:space="preserve"> data) {</w:t>
-      </w:r>
-    </w:p>
-    <w:p>
-      <w:pPr>
-        <w:shd w:val="clear" w:color="auto" w:fill="1E1E1E"/>
-        <w:spacing w:after="0" w:line="285" w:lineRule="atLeast"/>
-        <w:rPr>
-          <w:rFonts w:ascii="Consolas" w:eastAsia="Times New Roman" w:hAnsi="Consolas" w:cs="Times New Roman"/>
-          <w:color w:val="D4D4D4"/>
-          <w:sz w:val="21"/>
-          <w:szCs w:val="21"/>
-        </w:rPr>
-      </w:pPr>
-      <w:r>
-        <w:rPr>
-          <w:rFonts w:ascii="Consolas" w:eastAsia="Times New Roman" w:hAnsi="Consolas" w:cs="Times New Roman"/>
-          <w:color w:val="D4D4D4"/>
-          <w:sz w:val="21"/>
-          <w:szCs w:val="21"/>
-        </w:rPr>
-        <w:t xml:space="preserve">          </w:t>
-      </w:r>
-      <w:r>
-        <w:rPr>
-          <w:rFonts w:ascii="Consolas" w:eastAsia="Times New Roman" w:hAnsi="Consolas" w:cs="Times New Roman"/>
-          <w:color w:val="569CD6"/>
-          <w:sz w:val="21"/>
-          <w:szCs w:val="21"/>
-        </w:rPr>
-        <w:t>this</w:t>
-      </w:r>
-      <w:r>
-        <w:rPr>
-          <w:rFonts w:ascii="Consolas" w:eastAsia="Times New Roman" w:hAnsi="Consolas" w:cs="Times New Roman"/>
-          <w:color w:val="D4D4D4"/>
-          <w:sz w:val="21"/>
-          <w:szCs w:val="21"/>
-        </w:rPr>
-        <w:t>.servers.push(...data[responseItem]);</w:t>
-      </w:r>
-    </w:p>
-    <w:p>
-      <w:pPr>
-        <w:shd w:val="clear" w:color="auto" w:fill="1E1E1E"/>
-        <w:spacing w:after="0" w:line="285" w:lineRule="atLeast"/>
-        <w:rPr>
-          <w:rFonts w:ascii="Consolas" w:eastAsia="Times New Roman" w:hAnsi="Consolas" w:cs="Times New Roman"/>
-          <w:color w:val="D4D4D4"/>
-          <w:sz w:val="21"/>
-          <w:szCs w:val="21"/>
-        </w:rPr>
-      </w:pPr>
-      <w:r>
-        <w:rPr>
-          <w:rFonts w:ascii="Consolas" w:eastAsia="Times New Roman" w:hAnsi="Consolas" w:cs="Times New Roman"/>
-          <w:color w:val="D4D4D4"/>
-          <w:sz w:val="21"/>
-          <w:szCs w:val="21"/>
-        </w:rPr>
-        <w:t xml:space="preserve">        }</w:t>
-      </w:r>
-    </w:p>
-    <w:p>
-      <w:pPr>
-        <w:shd w:val="clear" w:color="auto" w:fill="1E1E1E"/>
-        <w:spacing w:after="0" w:line="285" w:lineRule="atLeast"/>
-        <w:rPr>
-          <w:rFonts w:ascii="Consolas" w:eastAsia="Times New Roman" w:hAnsi="Consolas" w:cs="Times New Roman"/>
-          <w:color w:val="D4D4D4"/>
-          <w:sz w:val="21"/>
-          <w:szCs w:val="21"/>
-        </w:rPr>
-      </w:pPr>
-      <w:r>
-        <w:rPr>
-          <w:rFonts w:ascii="Consolas" w:eastAsia="Times New Roman" w:hAnsi="Consolas" w:cs="Times New Roman"/>
-          <w:color w:val="D4D4D4"/>
-          <w:sz w:val="21"/>
-          <w:szCs w:val="21"/>
-        </w:rPr>
-        <w:t xml:space="preserve">      },</w:t>
-      </w:r>
-    </w:p>
-    <w:p>
-      <w:pPr>
-        <w:shd w:val="clear" w:color="auto" w:fill="1E1E1E"/>
-        <w:spacing w:after="0" w:line="285" w:lineRule="atLeast"/>
-        <w:rPr>
-          <w:rFonts w:ascii="Consolas" w:eastAsia="Times New Roman" w:hAnsi="Consolas" w:cs="Times New Roman"/>
-          <w:color w:val="D4D4D4"/>
-          <w:sz w:val="21"/>
-          <w:szCs w:val="21"/>
-        </w:rPr>
-      </w:pPr>
-      <w:r>
-        <w:rPr>
-          <w:rFonts w:ascii="Consolas" w:eastAsia="Times New Roman" w:hAnsi="Consolas" w:cs="Times New Roman"/>
-          <w:color w:val="D4D4D4"/>
-          <w:sz w:val="21"/>
-          <w:szCs w:val="21"/>
-        </w:rPr>
-        <w:t xml:space="preserve">      (error) </w:t>
-      </w:r>
-      <w:r>
-        <w:rPr>
-          <w:rFonts w:ascii="Consolas" w:eastAsia="Times New Roman" w:hAnsi="Consolas" w:cs="Times New Roman"/>
-          <w:color w:val="569CD6"/>
-          <w:sz w:val="21"/>
-          <w:szCs w:val="21"/>
-        </w:rPr>
-        <w:t>=&gt;</w:t>
-      </w:r>
-      <w:r>
-        <w:rPr>
-          <w:rFonts w:ascii="Consolas" w:eastAsia="Times New Roman" w:hAnsi="Consolas" w:cs="Times New Roman"/>
-          <w:color w:val="D4D4D4"/>
-          <w:sz w:val="21"/>
-          <w:szCs w:val="21"/>
-        </w:rPr>
-        <w:t xml:space="preserve"> console.log(error)</w:t>
-      </w:r>
-    </w:p>
-    <w:p>
-      <w:pPr>
-        <w:shd w:val="clear" w:color="auto" w:fill="1E1E1E"/>
-        <w:spacing w:after="0" w:line="285" w:lineRule="atLeast"/>
-        <w:rPr>
-          <w:rFonts w:ascii="Consolas" w:eastAsia="Times New Roman" w:hAnsi="Consolas" w:cs="Times New Roman"/>
-          <w:color w:val="D4D4D4"/>
-          <w:sz w:val="21"/>
-          <w:szCs w:val="21"/>
-        </w:rPr>
-      </w:pPr>
-      <w:r>
-        <w:rPr>
-          <w:rFonts w:ascii="Consolas" w:eastAsia="Times New Roman" w:hAnsi="Consolas" w:cs="Times New Roman"/>
-          <w:color w:val="D4D4D4"/>
-          <w:sz w:val="21"/>
-          <w:szCs w:val="21"/>
-        </w:rPr>
-        <w:t xml:space="preserve">    )</w:t>
-      </w:r>
-    </w:p>
-    <w:p>
-      <w:pPr>
-        <w:shd w:val="clear" w:color="auto" w:fill="1E1E1E"/>
-        <w:spacing w:after="0" w:line="285" w:lineRule="atLeast"/>
-        <w:rPr>
-          <w:rFonts w:ascii="Consolas" w:eastAsia="Times New Roman" w:hAnsi="Consolas" w:cs="Times New Roman"/>
-          <w:color w:val="D4D4D4"/>
-          <w:sz w:val="21"/>
-          <w:szCs w:val="21"/>
-        </w:rPr>
-      </w:pPr>
-      <w:r>
-        <w:rPr>
-          <w:rFonts w:ascii="Consolas" w:eastAsia="Times New Roman" w:hAnsi="Consolas" w:cs="Times New Roman"/>
-          <w:color w:val="D4D4D4"/>
-          <w:sz w:val="21"/>
-          <w:szCs w:val="21"/>
-        </w:rPr>
-        <w:t xml:space="preserve">  }</w:t>
+      <w:proofErr w:type="gramEnd"/>
+      <w:r>
+        <w:rPr>
+          <w:rFonts w:ascii="Consolas" w:eastAsia="Times New Roman" w:hAnsi="Consolas" w:cs="Times New Roman"/>
+          <w:color w:val="CE9178"/>
+          <w:sz w:val="21"/>
+          <w:szCs w:val="21"/>
+        </w:rPr>
+        <w:t>)"</w:t>
+      </w:r>
+      <w:r>
+        <w:rPr>
+          <w:rFonts w:ascii="Consolas" w:eastAsia="Times New Roman" w:hAnsi="Consolas" w:cs="Times New Roman"/>
+          <w:color w:val="808080"/>
+          <w:sz w:val="21"/>
+          <w:szCs w:val="21"/>
+        </w:rPr>
+        <w:t>&gt;</w:t>
+      </w:r>
+      <w:r>
+        <w:rPr>
+          <w:rFonts w:ascii="Consolas" w:eastAsia="Times New Roman" w:hAnsi="Consolas" w:cs="Times New Roman"/>
+          <w:color w:val="D4D4D4"/>
+          <w:sz w:val="21"/>
+          <w:szCs w:val="21"/>
+        </w:rPr>
+        <w:t>Get Servers</w:t>
+      </w:r>
+      <w:r>
+        <w:rPr>
+          <w:rFonts w:ascii="Consolas" w:eastAsia="Times New Roman" w:hAnsi="Consolas" w:cs="Times New Roman"/>
+          <w:color w:val="808080"/>
+          <w:sz w:val="21"/>
+          <w:szCs w:val="21"/>
+        </w:rPr>
+        <w:t>&lt;/</w:t>
+      </w:r>
+      <w:r>
+        <w:rPr>
+          <w:rFonts w:ascii="Consolas" w:eastAsia="Times New Roman" w:hAnsi="Consolas" w:cs="Times New Roman"/>
+          <w:color w:val="569CD6"/>
+          <w:sz w:val="21"/>
+          <w:szCs w:val="21"/>
+        </w:rPr>
+        <w:t>button</w:t>
+      </w:r>
+      <w:r>
+        <w:rPr>
+          <w:rFonts w:ascii="Consolas" w:eastAsia="Times New Roman" w:hAnsi="Consolas" w:cs="Times New Roman"/>
+          <w:color w:val="808080"/>
+          <w:sz w:val="21"/>
+          <w:szCs w:val="21"/>
+        </w:rPr>
+        <w:t>&gt;</w:t>
       </w:r>
     </w:p>
     <w:p>
@@ -1799,15 +1794,500 @@
     </w:p>
     <w:p>
       <w:pPr>
-        <w:rPr>
-          <w:color w:val="000000" w:themeColor="text1"/>
-        </w:rPr>
-      </w:pPr>
-      <w:r>
-        <w:rPr>
-          <w:color w:val="000000" w:themeColor="text1"/>
-        </w:rPr>
-        <w:t>We use response.json to parse Response object to Json</w:t>
+        <w:shd w:val="clear" w:color="auto" w:fill="1E1E1E"/>
+        <w:spacing w:after="0" w:line="285" w:lineRule="atLeast"/>
+        <w:rPr>
+          <w:rFonts w:ascii="Consolas" w:eastAsia="Times New Roman" w:hAnsi="Consolas" w:cs="Times New Roman"/>
+          <w:color w:val="D4D4D4"/>
+          <w:sz w:val="21"/>
+          <w:szCs w:val="21"/>
+        </w:rPr>
+      </w:pPr>
+      <w:proofErr w:type="spellStart"/>
+      <w:proofErr w:type="gramStart"/>
+      <w:r>
+        <w:rPr>
+          <w:rFonts w:ascii="Consolas" w:eastAsia="Times New Roman" w:hAnsi="Consolas" w:cs="Times New Roman"/>
+          <w:color w:val="D4D4D4"/>
+          <w:sz w:val="21"/>
+          <w:szCs w:val="21"/>
+        </w:rPr>
+        <w:t>onGet</w:t>
+      </w:r>
+      <w:proofErr w:type="spellEnd"/>
+      <w:r>
+        <w:rPr>
+          <w:rFonts w:ascii="Consolas" w:eastAsia="Times New Roman" w:hAnsi="Consolas" w:cs="Times New Roman"/>
+          <w:color w:val="D4D4D4"/>
+          <w:sz w:val="21"/>
+          <w:szCs w:val="21"/>
+        </w:rPr>
+        <w:t>(</w:t>
+      </w:r>
+      <w:proofErr w:type="gramEnd"/>
+      <w:r>
+        <w:rPr>
+          <w:rFonts w:ascii="Consolas" w:eastAsia="Times New Roman" w:hAnsi="Consolas" w:cs="Times New Roman"/>
+          <w:color w:val="D4D4D4"/>
+          <w:sz w:val="21"/>
+          <w:szCs w:val="21"/>
+        </w:rPr>
+        <w:t>) {</w:t>
+      </w:r>
+    </w:p>
+    <w:p>
+      <w:pPr>
+        <w:shd w:val="clear" w:color="auto" w:fill="1E1E1E"/>
+        <w:spacing w:after="0" w:line="285" w:lineRule="atLeast"/>
+        <w:rPr>
+          <w:rFonts w:ascii="Consolas" w:eastAsia="Times New Roman" w:hAnsi="Consolas" w:cs="Times New Roman"/>
+          <w:color w:val="D4D4D4"/>
+          <w:sz w:val="21"/>
+          <w:szCs w:val="21"/>
+        </w:rPr>
+      </w:pPr>
+      <w:r>
+        <w:rPr>
+          <w:rFonts w:ascii="Consolas" w:eastAsia="Times New Roman" w:hAnsi="Consolas" w:cs="Times New Roman"/>
+          <w:color w:val="D4D4D4"/>
+          <w:sz w:val="21"/>
+          <w:szCs w:val="21"/>
+        </w:rPr>
+        <w:t xml:space="preserve">    </w:t>
+      </w:r>
+      <w:proofErr w:type="spellStart"/>
+      <w:proofErr w:type="gramStart"/>
+      <w:r>
+        <w:rPr>
+          <w:rFonts w:ascii="Consolas" w:eastAsia="Times New Roman" w:hAnsi="Consolas" w:cs="Times New Roman"/>
+          <w:color w:val="569CD6"/>
+          <w:sz w:val="21"/>
+          <w:szCs w:val="21"/>
+        </w:rPr>
+        <w:t>this</w:t>
+      </w:r>
+      <w:r>
+        <w:rPr>
+          <w:rFonts w:ascii="Consolas" w:eastAsia="Times New Roman" w:hAnsi="Consolas" w:cs="Times New Roman"/>
+          <w:color w:val="D4D4D4"/>
+          <w:sz w:val="21"/>
+          <w:szCs w:val="21"/>
+        </w:rPr>
+        <w:t>.serverService.getServers</w:t>
+      </w:r>
+      <w:proofErr w:type="spellEnd"/>
+      <w:proofErr w:type="gramEnd"/>
+      <w:r>
+        <w:rPr>
+          <w:rFonts w:ascii="Consolas" w:eastAsia="Times New Roman" w:hAnsi="Consolas" w:cs="Times New Roman"/>
+          <w:color w:val="D4D4D4"/>
+          <w:sz w:val="21"/>
+          <w:szCs w:val="21"/>
+        </w:rPr>
+        <w:t>().subscribe(</w:t>
+      </w:r>
+    </w:p>
+    <w:p>
+      <w:pPr>
+        <w:shd w:val="clear" w:color="auto" w:fill="1E1E1E"/>
+        <w:spacing w:after="0" w:line="285" w:lineRule="atLeast"/>
+        <w:rPr>
+          <w:rFonts w:ascii="Consolas" w:eastAsia="Times New Roman" w:hAnsi="Consolas" w:cs="Times New Roman"/>
+          <w:color w:val="D4D4D4"/>
+          <w:sz w:val="21"/>
+          <w:szCs w:val="21"/>
+        </w:rPr>
+      </w:pPr>
+      <w:r>
+        <w:rPr>
+          <w:rFonts w:ascii="Consolas" w:eastAsia="Times New Roman" w:hAnsi="Consolas" w:cs="Times New Roman"/>
+          <w:color w:val="D4D4D4"/>
+          <w:sz w:val="21"/>
+          <w:szCs w:val="21"/>
+        </w:rPr>
+        <w:t xml:space="preserve">      (response: any) </w:t>
+      </w:r>
+      <w:r>
+        <w:rPr>
+          <w:rFonts w:ascii="Consolas" w:eastAsia="Times New Roman" w:hAnsi="Consolas" w:cs="Times New Roman"/>
+          <w:color w:val="569CD6"/>
+          <w:sz w:val="21"/>
+          <w:szCs w:val="21"/>
+        </w:rPr>
+        <w:t>=&gt;</w:t>
+      </w:r>
+      <w:r>
+        <w:rPr>
+          <w:rFonts w:ascii="Consolas" w:eastAsia="Times New Roman" w:hAnsi="Consolas" w:cs="Times New Roman"/>
+          <w:color w:val="D4D4D4"/>
+          <w:sz w:val="21"/>
+          <w:szCs w:val="21"/>
+        </w:rPr>
+        <w:t xml:space="preserve"> {</w:t>
+      </w:r>
+    </w:p>
+    <w:p>
+      <w:pPr>
+        <w:shd w:val="clear" w:color="auto" w:fill="1E1E1E"/>
+        <w:spacing w:after="0" w:line="285" w:lineRule="atLeast"/>
+        <w:rPr>
+          <w:rFonts w:ascii="Consolas" w:eastAsia="Times New Roman" w:hAnsi="Consolas" w:cs="Times New Roman"/>
+          <w:color w:val="D4D4D4"/>
+          <w:sz w:val="21"/>
+          <w:szCs w:val="21"/>
+        </w:rPr>
+      </w:pPr>
+      <w:r>
+        <w:rPr>
+          <w:rFonts w:ascii="Consolas" w:eastAsia="Times New Roman" w:hAnsi="Consolas" w:cs="Times New Roman"/>
+          <w:color w:val="D4D4D4"/>
+          <w:sz w:val="21"/>
+          <w:szCs w:val="21"/>
+        </w:rPr>
+        <w:t xml:space="preserve">        </w:t>
+      </w:r>
+      <w:proofErr w:type="spellStart"/>
+      <w:r>
+        <w:rPr>
+          <w:rFonts w:ascii="Consolas" w:eastAsia="Times New Roman" w:hAnsi="Consolas" w:cs="Times New Roman"/>
+          <w:color w:val="569CD6"/>
+          <w:sz w:val="21"/>
+          <w:szCs w:val="21"/>
+        </w:rPr>
+        <w:t>const</w:t>
+      </w:r>
+      <w:proofErr w:type="spellEnd"/>
+      <w:r>
+        <w:rPr>
+          <w:rFonts w:ascii="Consolas" w:eastAsia="Times New Roman" w:hAnsi="Consolas" w:cs="Times New Roman"/>
+          <w:color w:val="D4D4D4"/>
+          <w:sz w:val="21"/>
+          <w:szCs w:val="21"/>
+        </w:rPr>
+        <w:t xml:space="preserve"> data = </w:t>
+      </w:r>
+      <w:proofErr w:type="spellStart"/>
+      <w:proofErr w:type="gramStart"/>
+      <w:r>
+        <w:rPr>
+          <w:rFonts w:ascii="Consolas" w:eastAsia="Times New Roman" w:hAnsi="Consolas" w:cs="Times New Roman"/>
+          <w:color w:val="D4D4D4"/>
+          <w:sz w:val="21"/>
+          <w:szCs w:val="21"/>
+        </w:rPr>
+        <w:t>response.json</w:t>
+      </w:r>
+      <w:proofErr w:type="spellEnd"/>
+      <w:proofErr w:type="gramEnd"/>
+      <w:r>
+        <w:rPr>
+          <w:rFonts w:ascii="Consolas" w:eastAsia="Times New Roman" w:hAnsi="Consolas" w:cs="Times New Roman"/>
+          <w:color w:val="D4D4D4"/>
+          <w:sz w:val="21"/>
+          <w:szCs w:val="21"/>
+        </w:rPr>
+        <w:t>();</w:t>
+      </w:r>
+    </w:p>
+    <w:p>
+      <w:pPr>
+        <w:shd w:val="clear" w:color="auto" w:fill="1E1E1E"/>
+        <w:spacing w:after="0" w:line="285" w:lineRule="atLeast"/>
+        <w:rPr>
+          <w:rFonts w:ascii="Consolas" w:eastAsia="Times New Roman" w:hAnsi="Consolas" w:cs="Times New Roman"/>
+          <w:color w:val="D4D4D4"/>
+          <w:sz w:val="21"/>
+          <w:szCs w:val="21"/>
+        </w:rPr>
+      </w:pPr>
+      <w:r>
+        <w:rPr>
+          <w:rFonts w:ascii="Consolas" w:eastAsia="Times New Roman" w:hAnsi="Consolas" w:cs="Times New Roman"/>
+          <w:color w:val="D4D4D4"/>
+          <w:sz w:val="21"/>
+          <w:szCs w:val="21"/>
+        </w:rPr>
+        <w:t xml:space="preserve">        </w:t>
+      </w:r>
+      <w:proofErr w:type="gramStart"/>
+      <w:r>
+        <w:rPr>
+          <w:rFonts w:ascii="Consolas" w:eastAsia="Times New Roman" w:hAnsi="Consolas" w:cs="Times New Roman"/>
+          <w:color w:val="569CD6"/>
+          <w:sz w:val="21"/>
+          <w:szCs w:val="21"/>
+        </w:rPr>
+        <w:t>for</w:t>
+      </w:r>
+      <w:r>
+        <w:rPr>
+          <w:rFonts w:ascii="Consolas" w:eastAsia="Times New Roman" w:hAnsi="Consolas" w:cs="Times New Roman"/>
+          <w:color w:val="D4D4D4"/>
+          <w:sz w:val="21"/>
+          <w:szCs w:val="21"/>
+        </w:rPr>
+        <w:t>(</w:t>
+      </w:r>
+      <w:proofErr w:type="gramEnd"/>
+      <w:r>
+        <w:rPr>
+          <w:rFonts w:ascii="Consolas" w:eastAsia="Times New Roman" w:hAnsi="Consolas" w:cs="Times New Roman"/>
+          <w:color w:val="569CD6"/>
+          <w:sz w:val="21"/>
+          <w:szCs w:val="21"/>
+        </w:rPr>
+        <w:t>let</w:t>
+      </w:r>
+      <w:r>
+        <w:rPr>
+          <w:rFonts w:ascii="Consolas" w:eastAsia="Times New Roman" w:hAnsi="Consolas" w:cs="Times New Roman"/>
+          <w:color w:val="D4D4D4"/>
+          <w:sz w:val="21"/>
+          <w:szCs w:val="21"/>
+        </w:rPr>
+        <w:t xml:space="preserve"> </w:t>
+      </w:r>
+      <w:proofErr w:type="spellStart"/>
+      <w:r>
+        <w:rPr>
+          <w:rFonts w:ascii="Consolas" w:eastAsia="Times New Roman" w:hAnsi="Consolas" w:cs="Times New Roman"/>
+          <w:color w:val="D4D4D4"/>
+          <w:sz w:val="21"/>
+          <w:szCs w:val="21"/>
+        </w:rPr>
+        <w:t>responseItem</w:t>
+      </w:r>
+      <w:proofErr w:type="spellEnd"/>
+      <w:r>
+        <w:rPr>
+          <w:rFonts w:ascii="Consolas" w:eastAsia="Times New Roman" w:hAnsi="Consolas" w:cs="Times New Roman"/>
+          <w:color w:val="D4D4D4"/>
+          <w:sz w:val="21"/>
+          <w:szCs w:val="21"/>
+        </w:rPr>
+        <w:t xml:space="preserve"> </w:t>
+      </w:r>
+      <w:r>
+        <w:rPr>
+          <w:rFonts w:ascii="Consolas" w:eastAsia="Times New Roman" w:hAnsi="Consolas" w:cs="Times New Roman"/>
+          <w:color w:val="569CD6"/>
+          <w:sz w:val="21"/>
+          <w:szCs w:val="21"/>
+        </w:rPr>
+        <w:t>in</w:t>
+      </w:r>
+      <w:r>
+        <w:rPr>
+          <w:rFonts w:ascii="Consolas" w:eastAsia="Times New Roman" w:hAnsi="Consolas" w:cs="Times New Roman"/>
+          <w:color w:val="D4D4D4"/>
+          <w:sz w:val="21"/>
+          <w:szCs w:val="21"/>
+        </w:rPr>
+        <w:t xml:space="preserve"> data) {</w:t>
+      </w:r>
+    </w:p>
+    <w:p>
+      <w:pPr>
+        <w:shd w:val="clear" w:color="auto" w:fill="1E1E1E"/>
+        <w:spacing w:after="0" w:line="285" w:lineRule="atLeast"/>
+        <w:rPr>
+          <w:rFonts w:ascii="Consolas" w:eastAsia="Times New Roman" w:hAnsi="Consolas" w:cs="Times New Roman"/>
+          <w:color w:val="D4D4D4"/>
+          <w:sz w:val="21"/>
+          <w:szCs w:val="21"/>
+        </w:rPr>
+      </w:pPr>
+      <w:r>
+        <w:rPr>
+          <w:rFonts w:ascii="Consolas" w:eastAsia="Times New Roman" w:hAnsi="Consolas" w:cs="Times New Roman"/>
+          <w:color w:val="D4D4D4"/>
+          <w:sz w:val="21"/>
+          <w:szCs w:val="21"/>
+        </w:rPr>
+        <w:t xml:space="preserve">          </w:t>
+      </w:r>
+      <w:proofErr w:type="spellStart"/>
+      <w:proofErr w:type="gramStart"/>
+      <w:r>
+        <w:rPr>
+          <w:rFonts w:ascii="Consolas" w:eastAsia="Times New Roman" w:hAnsi="Consolas" w:cs="Times New Roman"/>
+          <w:color w:val="569CD6"/>
+          <w:sz w:val="21"/>
+          <w:szCs w:val="21"/>
+        </w:rPr>
+        <w:t>this</w:t>
+      </w:r>
+      <w:r>
+        <w:rPr>
+          <w:rFonts w:ascii="Consolas" w:eastAsia="Times New Roman" w:hAnsi="Consolas" w:cs="Times New Roman"/>
+          <w:color w:val="D4D4D4"/>
+          <w:sz w:val="21"/>
+          <w:szCs w:val="21"/>
+        </w:rPr>
+        <w:t>.servers</w:t>
+      </w:r>
+      <w:proofErr w:type="gramEnd"/>
+      <w:r>
+        <w:rPr>
+          <w:rFonts w:ascii="Consolas" w:eastAsia="Times New Roman" w:hAnsi="Consolas" w:cs="Times New Roman"/>
+          <w:color w:val="D4D4D4"/>
+          <w:sz w:val="21"/>
+          <w:szCs w:val="21"/>
+        </w:rPr>
+        <w:t>.push</w:t>
+      </w:r>
+      <w:proofErr w:type="spellEnd"/>
+      <w:r>
+        <w:rPr>
+          <w:rFonts w:ascii="Consolas" w:eastAsia="Times New Roman" w:hAnsi="Consolas" w:cs="Times New Roman"/>
+          <w:color w:val="D4D4D4"/>
+          <w:sz w:val="21"/>
+          <w:szCs w:val="21"/>
+        </w:rPr>
+        <w:t>(...data[</w:t>
+      </w:r>
+      <w:proofErr w:type="spellStart"/>
+      <w:r>
+        <w:rPr>
+          <w:rFonts w:ascii="Consolas" w:eastAsia="Times New Roman" w:hAnsi="Consolas" w:cs="Times New Roman"/>
+          <w:color w:val="D4D4D4"/>
+          <w:sz w:val="21"/>
+          <w:szCs w:val="21"/>
+        </w:rPr>
+        <w:t>responseItem</w:t>
+      </w:r>
+      <w:proofErr w:type="spellEnd"/>
+      <w:r>
+        <w:rPr>
+          <w:rFonts w:ascii="Consolas" w:eastAsia="Times New Roman" w:hAnsi="Consolas" w:cs="Times New Roman"/>
+          <w:color w:val="D4D4D4"/>
+          <w:sz w:val="21"/>
+          <w:szCs w:val="21"/>
+        </w:rPr>
+        <w:t>]);</w:t>
+      </w:r>
+    </w:p>
+    <w:p>
+      <w:pPr>
+        <w:shd w:val="clear" w:color="auto" w:fill="1E1E1E"/>
+        <w:spacing w:after="0" w:line="285" w:lineRule="atLeast"/>
+        <w:rPr>
+          <w:rFonts w:ascii="Consolas" w:eastAsia="Times New Roman" w:hAnsi="Consolas" w:cs="Times New Roman"/>
+          <w:color w:val="D4D4D4"/>
+          <w:sz w:val="21"/>
+          <w:szCs w:val="21"/>
+        </w:rPr>
+      </w:pPr>
+      <w:r>
+        <w:rPr>
+          <w:rFonts w:ascii="Consolas" w:eastAsia="Times New Roman" w:hAnsi="Consolas" w:cs="Times New Roman"/>
+          <w:color w:val="D4D4D4"/>
+          <w:sz w:val="21"/>
+          <w:szCs w:val="21"/>
+        </w:rPr>
+        <w:t xml:space="preserve">        }</w:t>
+      </w:r>
+    </w:p>
+    <w:p>
+      <w:pPr>
+        <w:shd w:val="clear" w:color="auto" w:fill="1E1E1E"/>
+        <w:spacing w:after="0" w:line="285" w:lineRule="atLeast"/>
+        <w:rPr>
+          <w:rFonts w:ascii="Consolas" w:eastAsia="Times New Roman" w:hAnsi="Consolas" w:cs="Times New Roman"/>
+          <w:color w:val="D4D4D4"/>
+          <w:sz w:val="21"/>
+          <w:szCs w:val="21"/>
+        </w:rPr>
+      </w:pPr>
+      <w:r>
+        <w:rPr>
+          <w:rFonts w:ascii="Consolas" w:eastAsia="Times New Roman" w:hAnsi="Consolas" w:cs="Times New Roman"/>
+          <w:color w:val="D4D4D4"/>
+          <w:sz w:val="21"/>
+          <w:szCs w:val="21"/>
+        </w:rPr>
+        <w:t xml:space="preserve">      },</w:t>
+      </w:r>
+    </w:p>
+    <w:p>
+      <w:pPr>
+        <w:shd w:val="clear" w:color="auto" w:fill="1E1E1E"/>
+        <w:spacing w:after="0" w:line="285" w:lineRule="atLeast"/>
+        <w:rPr>
+          <w:rFonts w:ascii="Consolas" w:eastAsia="Times New Roman" w:hAnsi="Consolas" w:cs="Times New Roman"/>
+          <w:color w:val="D4D4D4"/>
+          <w:sz w:val="21"/>
+          <w:szCs w:val="21"/>
+        </w:rPr>
+      </w:pPr>
+      <w:r>
+        <w:rPr>
+          <w:rFonts w:ascii="Consolas" w:eastAsia="Times New Roman" w:hAnsi="Consolas" w:cs="Times New Roman"/>
+          <w:color w:val="D4D4D4"/>
+          <w:sz w:val="21"/>
+          <w:szCs w:val="21"/>
+        </w:rPr>
+        <w:t xml:space="preserve">      (error) </w:t>
+      </w:r>
+      <w:r>
+        <w:rPr>
+          <w:rFonts w:ascii="Consolas" w:eastAsia="Times New Roman" w:hAnsi="Consolas" w:cs="Times New Roman"/>
+          <w:color w:val="569CD6"/>
+          <w:sz w:val="21"/>
+          <w:szCs w:val="21"/>
+        </w:rPr>
+        <w:t>=&gt;</w:t>
+      </w:r>
+      <w:r>
+        <w:rPr>
+          <w:rFonts w:ascii="Consolas" w:eastAsia="Times New Roman" w:hAnsi="Consolas" w:cs="Times New Roman"/>
+          <w:color w:val="D4D4D4"/>
+          <w:sz w:val="21"/>
+          <w:szCs w:val="21"/>
+        </w:rPr>
+        <w:t xml:space="preserve"> console.log(error)</w:t>
+      </w:r>
+    </w:p>
+    <w:p>
+      <w:pPr>
+        <w:shd w:val="clear" w:color="auto" w:fill="1E1E1E"/>
+        <w:spacing w:after="0" w:line="285" w:lineRule="atLeast"/>
+        <w:rPr>
+          <w:rFonts w:ascii="Consolas" w:eastAsia="Times New Roman" w:hAnsi="Consolas" w:cs="Times New Roman"/>
+          <w:color w:val="D4D4D4"/>
+          <w:sz w:val="21"/>
+          <w:szCs w:val="21"/>
+        </w:rPr>
+      </w:pPr>
+      <w:r>
+        <w:rPr>
+          <w:rFonts w:ascii="Consolas" w:eastAsia="Times New Roman" w:hAnsi="Consolas" w:cs="Times New Roman"/>
+          <w:color w:val="D4D4D4"/>
+          <w:sz w:val="21"/>
+          <w:szCs w:val="21"/>
+        </w:rPr>
+        <w:t xml:space="preserve">    )</w:t>
+      </w:r>
+    </w:p>
+    <w:p>
+      <w:pPr>
+        <w:shd w:val="clear" w:color="auto" w:fill="1E1E1E"/>
+        <w:spacing w:after="0" w:line="285" w:lineRule="atLeast"/>
+        <w:rPr>
+          <w:rFonts w:ascii="Consolas" w:eastAsia="Times New Roman" w:hAnsi="Consolas" w:cs="Times New Roman"/>
+          <w:color w:val="D4D4D4"/>
+          <w:sz w:val="21"/>
+          <w:szCs w:val="21"/>
+        </w:rPr>
+      </w:pPr>
+      <w:r>
+        <w:rPr>
+          <w:rFonts w:ascii="Consolas" w:eastAsia="Times New Roman" w:hAnsi="Consolas" w:cs="Times New Roman"/>
+          <w:color w:val="D4D4D4"/>
+          <w:sz w:val="21"/>
+          <w:szCs w:val="21"/>
+        </w:rPr>
+        <w:t xml:space="preserve">  }</w:t>
       </w:r>
     </w:p>
     <w:p>
@@ -1817,11 +2297,56 @@
           <w:color w:val="FF0000"/>
         </w:rPr>
       </w:pPr>
-      <w:r>
+    </w:p>
+    <w:p>
+      <w:pPr>
+        <w:rPr>
+          <w:color w:val="000000" w:themeColor="text1"/>
+        </w:rPr>
+      </w:pPr>
+      <w:r>
+        <w:rPr>
+          <w:color w:val="000000" w:themeColor="text1"/>
+        </w:rPr>
+        <w:t xml:space="preserve">We use </w:t>
+      </w:r>
+      <w:proofErr w:type="spellStart"/>
+      <w:proofErr w:type="gramStart"/>
+      <w:r>
+        <w:rPr>
+          <w:color w:val="000000" w:themeColor="text1"/>
+        </w:rPr>
+        <w:t>response.json</w:t>
+      </w:r>
+      <w:proofErr w:type="spellEnd"/>
+      <w:proofErr w:type="gramEnd"/>
+      <w:r>
+        <w:rPr>
+          <w:color w:val="000000" w:themeColor="text1"/>
+        </w:rPr>
+        <w:t xml:space="preserve"> to parse Response object to </w:t>
+      </w:r>
+      <w:proofErr w:type="spellStart"/>
+      <w:r>
+        <w:rPr>
+          <w:color w:val="000000" w:themeColor="text1"/>
+        </w:rPr>
+        <w:t>Json</w:t>
+      </w:r>
+      <w:proofErr w:type="spellEnd"/>
+    </w:p>
+    <w:p>
+      <w:pPr>
         <w:rPr>
           <w:b/>
           <w:color w:val="FF0000"/>
         </w:rPr>
+      </w:pPr>
+      <w:r>
+        <w:rPr>
+          <w:b/>
+          <w:color w:val="FF0000"/>
+        </w:rPr>
         <w:t>Sending put request</w:t>
       </w:r>
     </w:p>
@@ -1836,14 +2361,36 @@
           <w:szCs w:val="21"/>
         </w:rPr>
       </w:pPr>
-      <w:r>
-        <w:rPr>
-          <w:rFonts w:ascii="Consolas" w:eastAsia="Times New Roman" w:hAnsi="Consolas" w:cs="Times New Roman"/>
-          <w:color w:val="D4D4D4"/>
-          <w:sz w:val="21"/>
-          <w:szCs w:val="21"/>
-        </w:rPr>
-        <w:t>updateServers(servers: any[]) {</w:t>
+      <w:proofErr w:type="spellStart"/>
+      <w:proofErr w:type="gramStart"/>
+      <w:r>
+        <w:rPr>
+          <w:rFonts w:ascii="Consolas" w:eastAsia="Times New Roman" w:hAnsi="Consolas" w:cs="Times New Roman"/>
+          <w:color w:val="D4D4D4"/>
+          <w:sz w:val="21"/>
+          <w:szCs w:val="21"/>
+        </w:rPr>
+        <w:t>updateServers</w:t>
+      </w:r>
+      <w:proofErr w:type="spellEnd"/>
+      <w:r>
+        <w:rPr>
+          <w:rFonts w:ascii="Consolas" w:eastAsia="Times New Roman" w:hAnsi="Consolas" w:cs="Times New Roman"/>
+          <w:color w:val="D4D4D4"/>
+          <w:sz w:val="21"/>
+          <w:szCs w:val="21"/>
+        </w:rPr>
+        <w:t>(</w:t>
+      </w:r>
+      <w:proofErr w:type="gramEnd"/>
+      <w:r>
+        <w:rPr>
+          <w:rFonts w:ascii="Consolas" w:eastAsia="Times New Roman" w:hAnsi="Consolas" w:cs="Times New Roman"/>
+          <w:color w:val="D4D4D4"/>
+          <w:sz w:val="21"/>
+          <w:szCs w:val="21"/>
+        </w:rPr>
+        <w:t>servers: any[]) {</w:t>
       </w:r>
     </w:p>
     <w:p>
@@ -1866,6 +2413,7 @@
         </w:rPr>
         <w:t xml:space="preserve">        </w:t>
       </w:r>
+      <w:proofErr w:type="spellStart"/>
       <w:r>
         <w:rPr>
           <w:rFonts w:ascii="Consolas" w:eastAsia="Times New Roman" w:hAnsi="Consolas" w:cs="Times New Roman"/>
@@ -1875,6 +2423,7 @@
         </w:rPr>
         <w:t>const</w:t>
       </w:r>
+      <w:proofErr w:type="spellEnd"/>
       <w:r>
         <w:rPr>
           <w:rFonts w:ascii="Consolas" w:eastAsia="Times New Roman" w:hAnsi="Consolas" w:cs="Times New Roman"/>
@@ -1900,7 +2449,27 @@
           <w:sz w:val="21"/>
           <w:szCs w:val="21"/>
         </w:rPr>
-        <w:t xml:space="preserve"> Headers({</w:t>
+        <w:t xml:space="preserve"> </w:t>
+      </w:r>
+      <w:proofErr w:type="gramStart"/>
+      <w:r>
+        <w:rPr>
+          <w:rFonts w:ascii="Consolas" w:eastAsia="Times New Roman" w:hAnsi="Consolas" w:cs="Times New Roman"/>
+          <w:color w:val="D4D4D4"/>
+          <w:sz w:val="21"/>
+          <w:szCs w:val="21"/>
+        </w:rPr>
+        <w:t>Headers(</w:t>
+      </w:r>
+      <w:proofErr w:type="gramEnd"/>
+      <w:r>
+        <w:rPr>
+          <w:rFonts w:ascii="Consolas" w:eastAsia="Times New Roman" w:hAnsi="Consolas" w:cs="Times New Roman"/>
+          <w:color w:val="D4D4D4"/>
+          <w:sz w:val="21"/>
+          <w:szCs w:val="21"/>
+        </w:rPr>
+        <w:t>{</w:t>
       </w:r>
       <w:r>
         <w:rPr>
@@ -1927,7 +2496,27 @@
           <w:sz w:val="21"/>
           <w:szCs w:val="21"/>
         </w:rPr>
-        <w:t>'application/json'</w:t>
+        <w:t>'application/</w:t>
+      </w:r>
+      <w:proofErr w:type="spellStart"/>
+      <w:r>
+        <w:rPr>
+          <w:rFonts w:ascii="Consolas" w:eastAsia="Times New Roman" w:hAnsi="Consolas" w:cs="Times New Roman"/>
+          <w:color w:val="CE9178"/>
+          <w:sz w:val="21"/>
+          <w:szCs w:val="21"/>
+        </w:rPr>
+        <w:t>json</w:t>
+      </w:r>
+      <w:proofErr w:type="spellEnd"/>
+      <w:r>
+        <w:rPr>
+          <w:rFonts w:ascii="Consolas" w:eastAsia="Times New Roman" w:hAnsi="Consolas" w:cs="Times New Roman"/>
+          <w:color w:val="CE9178"/>
+          <w:sz w:val="21"/>
+          <w:szCs w:val="21"/>
+        </w:rPr>
+        <w:t>'</w:t>
       </w:r>
       <w:r>
         <w:rPr>
@@ -2002,7 +2591,27 @@
           <w:sz w:val="21"/>
           <w:szCs w:val="21"/>
         </w:rPr>
-        <w:t>'https://udemy-ng-http-d2e84.firebaseio.com/data.json'</w:t>
+        <w:t>'https://udemy-ng-http-d2e84.firebaseio.com/</w:t>
+      </w:r>
+      <w:proofErr w:type="gramStart"/>
+      <w:r>
+        <w:rPr>
+          <w:rFonts w:ascii="Consolas" w:eastAsia="Times New Roman" w:hAnsi="Consolas" w:cs="Times New Roman"/>
+          <w:color w:val="CE9178"/>
+          <w:sz w:val="21"/>
+          <w:szCs w:val="21"/>
+        </w:rPr>
+        <w:t>data.json</w:t>
+      </w:r>
+      <w:proofErr w:type="gramEnd"/>
+      <w:r>
+        <w:rPr>
+          <w:rFonts w:ascii="Consolas" w:eastAsia="Times New Roman" w:hAnsi="Consolas" w:cs="Times New Roman"/>
+          <w:color w:val="CE9178"/>
+          <w:sz w:val="21"/>
+          <w:szCs w:val="21"/>
+        </w:rPr>
+        <w:t>'</w:t>
       </w:r>
       <w:r>
         <w:rPr>
@@ -2114,14 +2723,36 @@
           <w:szCs w:val="21"/>
         </w:rPr>
       </w:pPr>
-      <w:r>
-        <w:rPr>
-          <w:rFonts w:ascii="Consolas" w:eastAsia="Times New Roman" w:hAnsi="Consolas" w:cs="Times New Roman"/>
-          <w:color w:val="D4D4D4"/>
-          <w:sz w:val="21"/>
-          <w:szCs w:val="21"/>
-        </w:rPr>
-        <w:t>onGet() {</w:t>
+      <w:proofErr w:type="spellStart"/>
+      <w:proofErr w:type="gramStart"/>
+      <w:r>
+        <w:rPr>
+          <w:rFonts w:ascii="Consolas" w:eastAsia="Times New Roman" w:hAnsi="Consolas" w:cs="Times New Roman"/>
+          <w:color w:val="D4D4D4"/>
+          <w:sz w:val="21"/>
+          <w:szCs w:val="21"/>
+        </w:rPr>
+        <w:t>onGet</w:t>
+      </w:r>
+      <w:proofErr w:type="spellEnd"/>
+      <w:r>
+        <w:rPr>
+          <w:rFonts w:ascii="Consolas" w:eastAsia="Times New Roman" w:hAnsi="Consolas" w:cs="Times New Roman"/>
+          <w:color w:val="D4D4D4"/>
+          <w:sz w:val="21"/>
+          <w:szCs w:val="21"/>
+        </w:rPr>
+        <w:t>(</w:t>
+      </w:r>
+      <w:proofErr w:type="gramEnd"/>
+      <w:r>
+        <w:rPr>
+          <w:rFonts w:ascii="Consolas" w:eastAsia="Times New Roman" w:hAnsi="Consolas" w:cs="Times New Roman"/>
+          <w:color w:val="D4D4D4"/>
+          <w:sz w:val="21"/>
+          <w:szCs w:val="21"/>
+        </w:rPr>
+        <w:t>) {</w:t>
       </w:r>
     </w:p>
     <w:p>
@@ -2144,6 +2775,8 @@
         </w:rPr>
         <w:t xml:space="preserve">    </w:t>
       </w:r>
+      <w:proofErr w:type="spellStart"/>
+      <w:proofErr w:type="gramStart"/>
       <w:r>
         <w:rPr>
           <w:rFonts w:ascii="Consolas" w:eastAsia="Times New Roman" w:hAnsi="Consolas" w:cs="Times New Roman"/>
@@ -2160,7 +2793,18 @@
           <w:sz w:val="21"/>
           <w:szCs w:val="21"/>
         </w:rPr>
-        <w:t>.serverService.getServers().subscribe(</w:t>
+        <w:t>.serverService.getServers</w:t>
+      </w:r>
+      <w:proofErr w:type="spellEnd"/>
+      <w:proofErr w:type="gramEnd"/>
+      <w:r>
+        <w:rPr>
+          <w:rFonts w:ascii="Consolas" w:eastAsia="Times New Roman" w:hAnsi="Consolas" w:cs="Times New Roman"/>
+          <w:color w:val="D4D4D4"/>
+          <w:sz w:val="21"/>
+          <w:szCs w:val="21"/>
+        </w:rPr>
+        <w:t>().subscribe(</w:t>
       </w:r>
     </w:p>
     <w:p>
@@ -2222,6 +2866,7 @@
         </w:rPr>
         <w:t xml:space="preserve">        </w:t>
       </w:r>
+      <w:proofErr w:type="spellStart"/>
       <w:r>
         <w:rPr>
           <w:rFonts w:ascii="Consolas" w:eastAsia="Times New Roman" w:hAnsi="Consolas" w:cs="Times New Roman"/>
@@ -2231,14 +2876,37 @@
         </w:rPr>
         <w:t>const</w:t>
       </w:r>
-      <w:r>
-        <w:rPr>
-          <w:rFonts w:ascii="Consolas" w:eastAsia="Times New Roman" w:hAnsi="Consolas" w:cs="Times New Roman"/>
-          <w:color w:val="D4D4D4"/>
-          <w:sz w:val="21"/>
-          <w:szCs w:val="21"/>
-        </w:rPr>
-        <w:t xml:space="preserve"> data = response.json();</w:t>
+      <w:proofErr w:type="spellEnd"/>
+      <w:r>
+        <w:rPr>
+          <w:rFonts w:ascii="Consolas" w:eastAsia="Times New Roman" w:hAnsi="Consolas" w:cs="Times New Roman"/>
+          <w:color w:val="D4D4D4"/>
+          <w:sz w:val="21"/>
+          <w:szCs w:val="21"/>
+        </w:rPr>
+        <w:t xml:space="preserve"> data = </w:t>
+      </w:r>
+      <w:proofErr w:type="spellStart"/>
+      <w:proofErr w:type="gramStart"/>
+      <w:r>
+        <w:rPr>
+          <w:rFonts w:ascii="Consolas" w:eastAsia="Times New Roman" w:hAnsi="Consolas" w:cs="Times New Roman"/>
+          <w:color w:val="D4D4D4"/>
+          <w:sz w:val="21"/>
+          <w:szCs w:val="21"/>
+        </w:rPr>
+        <w:t>response.json</w:t>
+      </w:r>
+      <w:proofErr w:type="spellEnd"/>
+      <w:proofErr w:type="gramEnd"/>
+      <w:r>
+        <w:rPr>
+          <w:rFonts w:ascii="Consolas" w:eastAsia="Times New Roman" w:hAnsi="Consolas" w:cs="Times New Roman"/>
+          <w:color w:val="D4D4D4"/>
+          <w:sz w:val="21"/>
+          <w:szCs w:val="21"/>
+        </w:rPr>
+        <w:t>();</w:t>
       </w:r>
     </w:p>
     <w:p>
@@ -2261,6 +2929,7 @@
         </w:rPr>
         <w:t xml:space="preserve">        </w:t>
       </w:r>
+      <w:proofErr w:type="gramStart"/>
       <w:r>
         <w:rPr>
           <w:rFonts w:ascii="Consolas" w:eastAsia="Times New Roman" w:hAnsi="Consolas" w:cs="Times New Roman"/>
@@ -2279,6 +2948,7 @@
         </w:rPr>
         <w:t>(</w:t>
       </w:r>
+      <w:proofErr w:type="gramEnd"/>
       <w:r>
         <w:rPr>
           <w:rFonts w:ascii="Consolas" w:eastAsia="Times New Roman" w:hAnsi="Consolas" w:cs="Times New Roman"/>
@@ -2295,7 +2965,27 @@
           <w:sz w:val="21"/>
           <w:szCs w:val="21"/>
         </w:rPr>
-        <w:t xml:space="preserve"> responseItem </w:t>
+        <w:t xml:space="preserve"> </w:t>
+      </w:r>
+      <w:proofErr w:type="spellStart"/>
+      <w:r>
+        <w:rPr>
+          <w:rFonts w:ascii="Consolas" w:eastAsia="Times New Roman" w:hAnsi="Consolas" w:cs="Times New Roman"/>
+          <w:color w:val="D4D4D4"/>
+          <w:sz w:val="21"/>
+          <w:szCs w:val="21"/>
+        </w:rPr>
+        <w:t>responseItem</w:t>
+      </w:r>
+      <w:proofErr w:type="spellEnd"/>
+      <w:r>
+        <w:rPr>
+          <w:rFonts w:ascii="Consolas" w:eastAsia="Times New Roman" w:hAnsi="Consolas" w:cs="Times New Roman"/>
+          <w:color w:val="D4D4D4"/>
+          <w:sz w:val="21"/>
+          <w:szCs w:val="21"/>
+        </w:rPr>
+        <w:t xml:space="preserve"> </w:t>
       </w:r>
       <w:r>
         <w:rPr>
@@ -2336,6 +3026,8 @@
         </w:rPr>
         <w:t xml:space="preserve">          </w:t>
       </w:r>
+      <w:proofErr w:type="spellStart"/>
+      <w:proofErr w:type="gramStart"/>
       <w:r>
         <w:rPr>
           <w:rFonts w:ascii="Consolas" w:eastAsia="Times New Roman" w:hAnsi="Consolas" w:cs="Times New Roman"/>
@@ -2352,7 +3044,47 @@
           <w:sz w:val="21"/>
           <w:szCs w:val="21"/>
         </w:rPr>
-        <w:t>.servers.push(...data[responseItem]);</w:t>
+        <w:t>.servers</w:t>
+      </w:r>
+      <w:proofErr w:type="gramEnd"/>
+      <w:r>
+        <w:rPr>
+          <w:rFonts w:ascii="Consolas" w:eastAsia="Times New Roman" w:hAnsi="Consolas" w:cs="Times New Roman"/>
+          <w:color w:val="D4D4D4"/>
+          <w:sz w:val="21"/>
+          <w:szCs w:val="21"/>
+        </w:rPr>
+        <w:t>.push</w:t>
+      </w:r>
+      <w:proofErr w:type="spellEnd"/>
+      <w:r>
+        <w:rPr>
+          <w:rFonts w:ascii="Consolas" w:eastAsia="Times New Roman" w:hAnsi="Consolas" w:cs="Times New Roman"/>
+          <w:color w:val="D4D4D4"/>
+          <w:sz w:val="21"/>
+          <w:szCs w:val="21"/>
+        </w:rPr>
+        <w:t>(...data[</w:t>
+      </w:r>
+      <w:proofErr w:type="spellStart"/>
+      <w:r>
+        <w:rPr>
+          <w:rFonts w:ascii="Consolas" w:eastAsia="Times New Roman" w:hAnsi="Consolas" w:cs="Times New Roman"/>
+          <w:color w:val="D4D4D4"/>
+          <w:sz w:val="21"/>
+          <w:szCs w:val="21"/>
+        </w:rPr>
+        <w:t>responseItem</w:t>
+      </w:r>
+      <w:proofErr w:type="spellEnd"/>
+      <w:r>
+        <w:rPr>
+          <w:rFonts w:ascii="Consolas" w:eastAsia="Times New Roman" w:hAnsi="Consolas" w:cs="Times New Roman"/>
+          <w:color w:val="D4D4D4"/>
+          <w:sz w:val="21"/>
+          <w:szCs w:val="21"/>
+        </w:rPr>
+        <w:t>]);</w:t>
       </w:r>
     </w:p>
     <w:p>
@@ -2496,7 +3228,21 @@
         <w:rPr>
           <w:color w:val="000000" w:themeColor="text1"/>
         </w:rPr>
-        <w:t>In above code you can see we transform data from Response Object to json at here, but we can central transform it in service request by using observable operation</w:t>
+        <w:t xml:space="preserve">In above code you can see we transform data from Response Object to </w:t>
+      </w:r>
+      <w:proofErr w:type="spellStart"/>
+      <w:r>
+        <w:rPr>
+          <w:color w:val="000000" w:themeColor="text1"/>
+        </w:rPr>
+        <w:t>json</w:t>
+      </w:r>
+      <w:proofErr w:type="spellEnd"/>
+      <w:r>
+        <w:rPr>
+          <w:color w:val="000000" w:themeColor="text1"/>
+        </w:rPr>
+        <w:t xml:space="preserve"> at here, but we can central transform it in service request by using observable operation</w:t>
       </w:r>
       <w:r>
         <w:rPr>
@@ -2531,14 +3277,36 @@
           <w:szCs w:val="21"/>
         </w:rPr>
       </w:pPr>
-      <w:r>
-        <w:rPr>
-          <w:rFonts w:ascii="Consolas" w:eastAsia="Times New Roman" w:hAnsi="Consolas" w:cs="Times New Roman"/>
-          <w:color w:val="D4D4D4"/>
-          <w:sz w:val="21"/>
-          <w:szCs w:val="21"/>
-        </w:rPr>
-        <w:t>getServers() {</w:t>
+      <w:proofErr w:type="spellStart"/>
+      <w:proofErr w:type="gramStart"/>
+      <w:r>
+        <w:rPr>
+          <w:rFonts w:ascii="Consolas" w:eastAsia="Times New Roman" w:hAnsi="Consolas" w:cs="Times New Roman"/>
+          <w:color w:val="D4D4D4"/>
+          <w:sz w:val="21"/>
+          <w:szCs w:val="21"/>
+        </w:rPr>
+        <w:t>getServers</w:t>
+      </w:r>
+      <w:proofErr w:type="spellEnd"/>
+      <w:r>
+        <w:rPr>
+          <w:rFonts w:ascii="Consolas" w:eastAsia="Times New Roman" w:hAnsi="Consolas" w:cs="Times New Roman"/>
+          <w:color w:val="D4D4D4"/>
+          <w:sz w:val="21"/>
+          <w:szCs w:val="21"/>
+        </w:rPr>
+        <w:t>(</w:t>
+      </w:r>
+      <w:proofErr w:type="gramEnd"/>
+      <w:r>
+        <w:rPr>
+          <w:rFonts w:ascii="Consolas" w:eastAsia="Times New Roman" w:hAnsi="Consolas" w:cs="Times New Roman"/>
+          <w:color w:val="D4D4D4"/>
+          <w:sz w:val="21"/>
+          <w:szCs w:val="21"/>
+        </w:rPr>
+        <w:t>) {</w:t>
       </w:r>
     </w:p>
     <w:p>
@@ -2604,7 +3372,27 @@
           <w:sz w:val="21"/>
           <w:szCs w:val="21"/>
         </w:rPr>
-        <w:t>'https://udemy-ng-http-d2e84.firebaseio.com/data.json'</w:t>
+        <w:t>'https://udemy-ng-http-d2e84.firebaseio.com/</w:t>
+      </w:r>
+      <w:proofErr w:type="gramStart"/>
+      <w:r>
+        <w:rPr>
+          <w:rFonts w:ascii="Consolas" w:eastAsia="Times New Roman" w:hAnsi="Consolas" w:cs="Times New Roman"/>
+          <w:color w:val="CE9178"/>
+          <w:sz w:val="21"/>
+          <w:szCs w:val="21"/>
+        </w:rPr>
+        <w:t>data.json</w:t>
+      </w:r>
+      <w:proofErr w:type="gramEnd"/>
+      <w:r>
+        <w:rPr>
+          <w:rFonts w:ascii="Consolas" w:eastAsia="Times New Roman" w:hAnsi="Consolas" w:cs="Times New Roman"/>
+          <w:color w:val="CE9178"/>
+          <w:sz w:val="21"/>
+          <w:szCs w:val="21"/>
+        </w:rPr>
+        <w:t>'</w:t>
       </w:r>
       <w:r>
         <w:rPr>
@@ -2634,7 +3422,27 @@
           <w:sz w:val="21"/>
           <w:szCs w:val="21"/>
         </w:rPr>
-        <w:t xml:space="preserve">            .map(</w:t>
+        <w:t xml:space="preserve">            </w:t>
+      </w:r>
+      <w:proofErr w:type="gramStart"/>
+      <w:r>
+        <w:rPr>
+          <w:rFonts w:ascii="Consolas" w:eastAsia="Times New Roman" w:hAnsi="Consolas" w:cs="Times New Roman"/>
+          <w:color w:val="D4D4D4"/>
+          <w:sz w:val="21"/>
+          <w:szCs w:val="21"/>
+        </w:rPr>
+        <w:t>.map</w:t>
+      </w:r>
+      <w:proofErr w:type="gramEnd"/>
+      <w:r>
+        <w:rPr>
+          <w:rFonts w:ascii="Consolas" w:eastAsia="Times New Roman" w:hAnsi="Consolas" w:cs="Times New Roman"/>
+          <w:color w:val="D4D4D4"/>
+          <w:sz w:val="21"/>
+          <w:szCs w:val="21"/>
+        </w:rPr>
+        <w:t>(</w:t>
       </w:r>
     </w:p>
     <w:p>
@@ -2696,6 +3504,7 @@
         </w:rPr>
         <w:t xml:space="preserve">                    </w:t>
       </w:r>
+      <w:proofErr w:type="spellStart"/>
       <w:r>
         <w:rPr>
           <w:rFonts w:ascii="Consolas" w:eastAsia="Times New Roman" w:hAnsi="Consolas" w:cs="Times New Roman"/>
@@ -2705,14 +3514,37 @@
         </w:rPr>
         <w:t>const</w:t>
       </w:r>
-      <w:r>
-        <w:rPr>
-          <w:rFonts w:ascii="Consolas" w:eastAsia="Times New Roman" w:hAnsi="Consolas" w:cs="Times New Roman"/>
-          <w:color w:val="D4D4D4"/>
-          <w:sz w:val="21"/>
-          <w:szCs w:val="21"/>
-        </w:rPr>
-        <w:t xml:space="preserve"> data = response.json();</w:t>
+      <w:proofErr w:type="spellEnd"/>
+      <w:r>
+        <w:rPr>
+          <w:rFonts w:ascii="Consolas" w:eastAsia="Times New Roman" w:hAnsi="Consolas" w:cs="Times New Roman"/>
+          <w:color w:val="D4D4D4"/>
+          <w:sz w:val="21"/>
+          <w:szCs w:val="21"/>
+        </w:rPr>
+        <w:t xml:space="preserve"> data = </w:t>
+      </w:r>
+      <w:proofErr w:type="spellStart"/>
+      <w:proofErr w:type="gramStart"/>
+      <w:r>
+        <w:rPr>
+          <w:rFonts w:ascii="Consolas" w:eastAsia="Times New Roman" w:hAnsi="Consolas" w:cs="Times New Roman"/>
+          <w:color w:val="D4D4D4"/>
+          <w:sz w:val="21"/>
+          <w:szCs w:val="21"/>
+        </w:rPr>
+        <w:t>response.json</w:t>
+      </w:r>
+      <w:proofErr w:type="spellEnd"/>
+      <w:proofErr w:type="gramEnd"/>
+      <w:r>
+        <w:rPr>
+          <w:rFonts w:ascii="Consolas" w:eastAsia="Times New Roman" w:hAnsi="Consolas" w:cs="Times New Roman"/>
+          <w:color w:val="D4D4D4"/>
+          <w:sz w:val="21"/>
+          <w:szCs w:val="21"/>
+        </w:rPr>
+        <w:t>();</w:t>
       </w:r>
     </w:p>
     <w:p>
@@ -2735,6 +3567,7 @@
         </w:rPr>
         <w:t xml:space="preserve">                    </w:t>
       </w:r>
+      <w:proofErr w:type="gramStart"/>
       <w:r>
         <w:rPr>
           <w:rFonts w:ascii="Consolas" w:eastAsia="Times New Roman" w:hAnsi="Consolas" w:cs="Times New Roman"/>
@@ -2753,6 +3586,7 @@
         </w:rPr>
         <w:t>(</w:t>
       </w:r>
+      <w:proofErr w:type="gramEnd"/>
       <w:r>
         <w:rPr>
           <w:rFonts w:ascii="Consolas" w:eastAsia="Times New Roman" w:hAnsi="Consolas" w:cs="Times New Roman"/>
@@ -3031,14 +3865,36 @@
           <w:szCs w:val="21"/>
         </w:rPr>
       </w:pPr>
-      <w:r>
-        <w:rPr>
-          <w:rFonts w:ascii="Consolas" w:eastAsia="Times New Roman" w:hAnsi="Consolas" w:cs="Times New Roman"/>
-          <w:color w:val="D4D4D4"/>
-          <w:sz w:val="21"/>
-          <w:szCs w:val="21"/>
-        </w:rPr>
-        <w:t>getServers() {</w:t>
+      <w:proofErr w:type="spellStart"/>
+      <w:proofErr w:type="gramStart"/>
+      <w:r>
+        <w:rPr>
+          <w:rFonts w:ascii="Consolas" w:eastAsia="Times New Roman" w:hAnsi="Consolas" w:cs="Times New Roman"/>
+          <w:color w:val="D4D4D4"/>
+          <w:sz w:val="21"/>
+          <w:szCs w:val="21"/>
+        </w:rPr>
+        <w:t>getServers</w:t>
+      </w:r>
+      <w:proofErr w:type="spellEnd"/>
+      <w:r>
+        <w:rPr>
+          <w:rFonts w:ascii="Consolas" w:eastAsia="Times New Roman" w:hAnsi="Consolas" w:cs="Times New Roman"/>
+          <w:color w:val="D4D4D4"/>
+          <w:sz w:val="21"/>
+          <w:szCs w:val="21"/>
+        </w:rPr>
+        <w:t>(</w:t>
+      </w:r>
+      <w:proofErr w:type="gramEnd"/>
+      <w:r>
+        <w:rPr>
+          <w:rFonts w:ascii="Consolas" w:eastAsia="Times New Roman" w:hAnsi="Consolas" w:cs="Times New Roman"/>
+          <w:color w:val="D4D4D4"/>
+          <w:sz w:val="21"/>
+          <w:szCs w:val="21"/>
+        </w:rPr>
+        <w:t>) {</w:t>
       </w:r>
     </w:p>
     <w:p>
@@ -3079,6 +3935,7 @@
         </w:rPr>
         <w:t xml:space="preserve"> </w:t>
       </w:r>
+      <w:proofErr w:type="spellStart"/>
       <w:r>
         <w:rPr>
           <w:rFonts w:ascii="Consolas" w:eastAsia="Times New Roman" w:hAnsi="Consolas" w:cs="Times New Roman"/>
@@ -3095,7 +3952,17 @@
           <w:sz w:val="21"/>
           <w:szCs w:val="21"/>
         </w:rPr>
-        <w:t>.http.get(</w:t>
+        <w:t>.http.get</w:t>
+      </w:r>
+      <w:proofErr w:type="spellEnd"/>
+      <w:r>
+        <w:rPr>
+          <w:rFonts w:ascii="Consolas" w:eastAsia="Times New Roman" w:hAnsi="Consolas" w:cs="Times New Roman"/>
+          <w:color w:val="D4D4D4"/>
+          <w:sz w:val="21"/>
+          <w:szCs w:val="21"/>
+        </w:rPr>
+        <w:t>(</w:t>
       </w:r>
       <w:r>
         <w:rPr>
@@ -3134,7 +4001,27 @@
           <w:sz w:val="21"/>
           <w:szCs w:val="21"/>
         </w:rPr>
-        <w:t xml:space="preserve">            .map(</w:t>
+        <w:t xml:space="preserve">            </w:t>
+      </w:r>
+      <w:proofErr w:type="gramStart"/>
+      <w:r>
+        <w:rPr>
+          <w:rFonts w:ascii="Consolas" w:eastAsia="Times New Roman" w:hAnsi="Consolas" w:cs="Times New Roman"/>
+          <w:color w:val="D4D4D4"/>
+          <w:sz w:val="21"/>
+          <w:szCs w:val="21"/>
+        </w:rPr>
+        <w:t>.map</w:t>
+      </w:r>
+      <w:proofErr w:type="gramEnd"/>
+      <w:r>
+        <w:rPr>
+          <w:rFonts w:ascii="Consolas" w:eastAsia="Times New Roman" w:hAnsi="Consolas" w:cs="Times New Roman"/>
+          <w:color w:val="D4D4D4"/>
+          <w:sz w:val="21"/>
+          <w:szCs w:val="21"/>
+        </w:rPr>
+        <w:t>(</w:t>
       </w:r>
     </w:p>
     <w:p>
@@ -3197,6 +4084,7 @@
         <w:lastRenderedPageBreak/>
         <w:t xml:space="preserve">                    </w:t>
       </w:r>
+      <w:proofErr w:type="spellStart"/>
       <w:r>
         <w:rPr>
           <w:rFonts w:ascii="Consolas" w:eastAsia="Times New Roman" w:hAnsi="Consolas" w:cs="Times New Roman"/>
@@ -3206,14 +4094,37 @@
         </w:rPr>
         <w:t>const</w:t>
       </w:r>
-      <w:r>
-        <w:rPr>
-          <w:rFonts w:ascii="Consolas" w:eastAsia="Times New Roman" w:hAnsi="Consolas" w:cs="Times New Roman"/>
-          <w:color w:val="D4D4D4"/>
-          <w:sz w:val="21"/>
-          <w:szCs w:val="21"/>
-        </w:rPr>
-        <w:t xml:space="preserve"> data = response.json();</w:t>
+      <w:proofErr w:type="spellEnd"/>
+      <w:r>
+        <w:rPr>
+          <w:rFonts w:ascii="Consolas" w:eastAsia="Times New Roman" w:hAnsi="Consolas" w:cs="Times New Roman"/>
+          <w:color w:val="D4D4D4"/>
+          <w:sz w:val="21"/>
+          <w:szCs w:val="21"/>
+        </w:rPr>
+        <w:t xml:space="preserve"> data = </w:t>
+      </w:r>
+      <w:proofErr w:type="spellStart"/>
+      <w:proofErr w:type="gramStart"/>
+      <w:r>
+        <w:rPr>
+          <w:rFonts w:ascii="Consolas" w:eastAsia="Times New Roman" w:hAnsi="Consolas" w:cs="Times New Roman"/>
+          <w:color w:val="D4D4D4"/>
+          <w:sz w:val="21"/>
+          <w:szCs w:val="21"/>
+        </w:rPr>
+        <w:t>response.json</w:t>
+      </w:r>
+      <w:proofErr w:type="spellEnd"/>
+      <w:proofErr w:type="gramEnd"/>
+      <w:r>
+        <w:rPr>
+          <w:rFonts w:ascii="Consolas" w:eastAsia="Times New Roman" w:hAnsi="Consolas" w:cs="Times New Roman"/>
+          <w:color w:val="D4D4D4"/>
+          <w:sz w:val="21"/>
+          <w:szCs w:val="21"/>
+        </w:rPr>
+        <w:t>();</w:t>
       </w:r>
     </w:p>
     <w:p>
@@ -3236,6 +4147,7 @@
         </w:rPr>
         <w:t xml:space="preserve">                    </w:t>
       </w:r>
+      <w:proofErr w:type="gramStart"/>
       <w:r>
         <w:rPr>
           <w:rFonts w:ascii="Consolas" w:eastAsia="Times New Roman" w:hAnsi="Consolas" w:cs="Times New Roman"/>
@@ -3254,6 +4166,7 @@
         </w:rPr>
         <w:t>(</w:t>
       </w:r>
+      <w:proofErr w:type="gramEnd"/>
       <w:r>
         <w:rPr>
           <w:rFonts w:ascii="Consolas" w:eastAsia="Times New Roman" w:hAnsi="Consolas" w:cs="Times New Roman"/>
@@ -3450,7 +4363,27 @@
           <w:sz w:val="21"/>
           <w:szCs w:val="21"/>
         </w:rPr>
-        <w:t xml:space="preserve">            .catch(</w:t>
+        <w:t xml:space="preserve">            </w:t>
+      </w:r>
+      <w:proofErr w:type="gramStart"/>
+      <w:r>
+        <w:rPr>
+          <w:rFonts w:ascii="Consolas" w:eastAsia="Times New Roman" w:hAnsi="Consolas" w:cs="Times New Roman"/>
+          <w:color w:val="D4D4D4"/>
+          <w:sz w:val="21"/>
+          <w:szCs w:val="21"/>
+        </w:rPr>
+        <w:t>.catch</w:t>
+      </w:r>
+      <w:proofErr w:type="gramEnd"/>
+      <w:r>
+        <w:rPr>
+          <w:rFonts w:ascii="Consolas" w:eastAsia="Times New Roman" w:hAnsi="Consolas" w:cs="Times New Roman"/>
+          <w:color w:val="D4D4D4"/>
+          <w:sz w:val="21"/>
+          <w:szCs w:val="21"/>
+        </w:rPr>
+        <w:t>(</w:t>
       </w:r>
     </w:p>
     <w:p>
@@ -3528,7 +4461,27 @@
           <w:sz w:val="21"/>
           <w:szCs w:val="21"/>
         </w:rPr>
-        <w:t xml:space="preserve"> Observable.throw(</w:t>
+        <w:t xml:space="preserve"> </w:t>
+      </w:r>
+      <w:proofErr w:type="spellStart"/>
+      <w:r>
+        <w:rPr>
+          <w:rFonts w:ascii="Consolas" w:eastAsia="Times New Roman" w:hAnsi="Consolas" w:cs="Times New Roman"/>
+          <w:color w:val="D4D4D4"/>
+          <w:sz w:val="21"/>
+          <w:szCs w:val="21"/>
+        </w:rPr>
+        <w:t>Observable.throw</w:t>
+      </w:r>
+      <w:proofErr w:type="spellEnd"/>
+      <w:r>
+        <w:rPr>
+          <w:rFonts w:ascii="Consolas" w:eastAsia="Times New Roman" w:hAnsi="Consolas" w:cs="Times New Roman"/>
+          <w:color w:val="D4D4D4"/>
+          <w:sz w:val="21"/>
+          <w:szCs w:val="21"/>
+        </w:rPr>
+        <w:t>(</w:t>
       </w:r>
       <w:r>
         <w:rPr>
@@ -3652,20 +4605,50 @@
           <w:b/>
           <w:color w:val="FF0000"/>
         </w:rPr>
-        <w:t>Using the “async” Pipe with Http Requests</w:t>
-      </w:r>
-    </w:p>
-    <w:p>
-      <w:pPr>
-        <w:rPr>
-          <w:color w:val="000000" w:themeColor="text1"/>
-        </w:rPr>
-      </w:pPr>
-      <w:r>
-        <w:rPr>
-          <w:color w:val="000000" w:themeColor="text1"/>
-        </w:rPr>
-        <w:t>It help us transform data which we get asynchronously and output it in the template</w:t>
+        <w:t>Using the “</w:t>
+      </w:r>
+      <w:proofErr w:type="spellStart"/>
+      <w:r>
+        <w:rPr>
+          <w:b/>
+          <w:color w:val="FF0000"/>
+        </w:rPr>
+        <w:t>async</w:t>
+      </w:r>
+      <w:proofErr w:type="spellEnd"/>
+      <w:r>
+        <w:rPr>
+          <w:b/>
+          <w:color w:val="FF0000"/>
+        </w:rPr>
+        <w:t>” Pipe with Http Requests</w:t>
+      </w:r>
+    </w:p>
+    <w:p>
+      <w:pPr>
+        <w:rPr>
+          <w:color w:val="000000" w:themeColor="text1"/>
+        </w:rPr>
+      </w:pPr>
+      <w:r>
+        <w:rPr>
+          <w:color w:val="000000" w:themeColor="text1"/>
+        </w:rPr>
+        <w:t xml:space="preserve">It </w:t>
+      </w:r>
+      <w:proofErr w:type="gramStart"/>
+      <w:r>
+        <w:rPr>
+          <w:color w:val="000000" w:themeColor="text1"/>
+        </w:rPr>
+        <w:t>help</w:t>
+      </w:r>
+      <w:proofErr w:type="gramEnd"/>
+      <w:r>
+        <w:rPr>
+          <w:color w:val="000000" w:themeColor="text1"/>
+        </w:rPr>
+        <w:t xml:space="preserve"> us transform data which we get asynchronously and output it in the template</w:t>
       </w:r>
     </w:p>
     <w:p>
@@ -3679,14 +4662,36 @@
           <w:szCs w:val="21"/>
         </w:rPr>
       </w:pPr>
-      <w:r>
-        <w:rPr>
-          <w:rFonts w:ascii="Consolas" w:hAnsi="Consolas"/>
-          <w:color w:val="D4D4D4"/>
-          <w:sz w:val="21"/>
-          <w:szCs w:val="21"/>
-        </w:rPr>
-        <w:t>getAppName() {</w:t>
+      <w:proofErr w:type="spellStart"/>
+      <w:proofErr w:type="gramStart"/>
+      <w:r>
+        <w:rPr>
+          <w:rFonts w:ascii="Consolas" w:hAnsi="Consolas"/>
+          <w:color w:val="D4D4D4"/>
+          <w:sz w:val="21"/>
+          <w:szCs w:val="21"/>
+        </w:rPr>
+        <w:t>getAppName</w:t>
+      </w:r>
+      <w:proofErr w:type="spellEnd"/>
+      <w:r>
+        <w:rPr>
+          <w:rFonts w:ascii="Consolas" w:hAnsi="Consolas"/>
+          <w:color w:val="D4D4D4"/>
+          <w:sz w:val="21"/>
+          <w:szCs w:val="21"/>
+        </w:rPr>
+        <w:t>(</w:t>
+      </w:r>
+      <w:proofErr w:type="gramEnd"/>
+      <w:r>
+        <w:rPr>
+          <w:rFonts w:ascii="Consolas" w:hAnsi="Consolas"/>
+          <w:color w:val="D4D4D4"/>
+          <w:sz w:val="21"/>
+          <w:szCs w:val="21"/>
+        </w:rPr>
+        <w:t>) {</w:t>
       </w:r>
     </w:p>
     <w:p>
@@ -3782,7 +4787,27 @@
           <w:sz w:val="21"/>
           <w:szCs w:val="21"/>
         </w:rPr>
-        <w:t xml:space="preserve">            .map(</w:t>
+        <w:t xml:space="preserve">            </w:t>
+      </w:r>
+      <w:proofErr w:type="gramStart"/>
+      <w:r>
+        <w:rPr>
+          <w:rFonts w:ascii="Consolas" w:hAnsi="Consolas"/>
+          <w:color w:val="D4D4D4"/>
+          <w:sz w:val="21"/>
+          <w:szCs w:val="21"/>
+        </w:rPr>
+        <w:t>.map</w:t>
+      </w:r>
+      <w:proofErr w:type="gramEnd"/>
+      <w:r>
+        <w:rPr>
+          <w:rFonts w:ascii="Consolas" w:hAnsi="Consolas"/>
+          <w:color w:val="D4D4D4"/>
+          <w:sz w:val="21"/>
+          <w:szCs w:val="21"/>
+        </w:rPr>
+        <w:t>(</w:t>
       </w:r>
     </w:p>
     <w:p>
@@ -3860,7 +4885,29 @@
           <w:sz w:val="21"/>
           <w:szCs w:val="21"/>
         </w:rPr>
-        <w:t xml:space="preserve"> response.json();</w:t>
+        <w:t xml:space="preserve"> </w:t>
+      </w:r>
+      <w:proofErr w:type="spellStart"/>
+      <w:proofErr w:type="gramStart"/>
+      <w:r>
+        <w:rPr>
+          <w:rFonts w:ascii="Consolas" w:hAnsi="Consolas"/>
+          <w:color w:val="D4D4D4"/>
+          <w:sz w:val="21"/>
+          <w:szCs w:val="21"/>
+        </w:rPr>
+        <w:t>response.json</w:t>
+      </w:r>
+      <w:proofErr w:type="spellEnd"/>
+      <w:proofErr w:type="gramEnd"/>
+      <w:r>
+        <w:rPr>
+          <w:rFonts w:ascii="Consolas" w:hAnsi="Consolas"/>
+          <w:color w:val="D4D4D4"/>
+          <w:sz w:val="21"/>
+          <w:szCs w:val="21"/>
+        </w:rPr>
+        <w:t>();</w:t>
       </w:r>
     </w:p>
     <w:p>
@@ -3944,42 +4991,75 @@
           <w:szCs w:val="21"/>
         </w:rPr>
       </w:pPr>
-      <w:r>
-        <w:rPr>
-          <w:rFonts w:ascii="Consolas" w:hAnsi="Consolas"/>
-          <w:color w:val="D4D4D4"/>
-          <w:sz w:val="21"/>
-          <w:szCs w:val="21"/>
-        </w:rPr>
-        <w:t>appName;</w:t>
-      </w:r>
-    </w:p>
-    <w:p>
-      <w:pPr>
-        <w:rPr>
-          <w:color w:val="000000" w:themeColor="text1"/>
-        </w:rPr>
-      </w:pPr>
-    </w:p>
-    <w:p>
-      <w:pPr>
-        <w:shd w:val="clear" w:color="auto" w:fill="1E1E1E"/>
-        <w:spacing w:after="0" w:line="285" w:lineRule="atLeast"/>
-        <w:rPr>
-          <w:rFonts w:ascii="Consolas" w:eastAsia="Times New Roman" w:hAnsi="Consolas" w:cs="Times New Roman"/>
-          <w:color w:val="D4D4D4"/>
-          <w:sz w:val="21"/>
-          <w:szCs w:val="21"/>
-        </w:rPr>
-      </w:pPr>
-      <w:r>
-        <w:rPr>
-          <w:rFonts w:ascii="Consolas" w:eastAsia="Times New Roman" w:hAnsi="Consolas" w:cs="Times New Roman"/>
-          <w:color w:val="D4D4D4"/>
-          <w:sz w:val="21"/>
-          <w:szCs w:val="21"/>
-        </w:rPr>
-        <w:t>ngOnInit() {</w:t>
+      <w:proofErr w:type="spellStart"/>
+      <w:r>
+        <w:rPr>
+          <w:rFonts w:ascii="Consolas" w:hAnsi="Consolas"/>
+          <w:color w:val="D4D4D4"/>
+          <w:sz w:val="21"/>
+          <w:szCs w:val="21"/>
+        </w:rPr>
+        <w:t>appName</w:t>
+      </w:r>
+      <w:proofErr w:type="spellEnd"/>
+      <w:r>
+        <w:rPr>
+          <w:rFonts w:ascii="Consolas" w:hAnsi="Consolas"/>
+          <w:color w:val="D4D4D4"/>
+          <w:sz w:val="21"/>
+          <w:szCs w:val="21"/>
+        </w:rPr>
+        <w:t>;</w:t>
+      </w:r>
+    </w:p>
+    <w:p>
+      <w:pPr>
+        <w:rPr>
+          <w:color w:val="000000" w:themeColor="text1"/>
+        </w:rPr>
+      </w:pPr>
+    </w:p>
+    <w:p>
+      <w:pPr>
+        <w:shd w:val="clear" w:color="auto" w:fill="1E1E1E"/>
+        <w:spacing w:after="0" w:line="285" w:lineRule="atLeast"/>
+        <w:rPr>
+          <w:rFonts w:ascii="Consolas" w:eastAsia="Times New Roman" w:hAnsi="Consolas" w:cs="Times New Roman"/>
+          <w:color w:val="D4D4D4"/>
+          <w:sz w:val="21"/>
+          <w:szCs w:val="21"/>
+        </w:rPr>
+      </w:pPr>
+      <w:proofErr w:type="spellStart"/>
+      <w:proofErr w:type="gramStart"/>
+      <w:r>
+        <w:rPr>
+          <w:rFonts w:ascii="Consolas" w:eastAsia="Times New Roman" w:hAnsi="Consolas" w:cs="Times New Roman"/>
+          <w:color w:val="D4D4D4"/>
+          <w:sz w:val="21"/>
+          <w:szCs w:val="21"/>
+        </w:rPr>
+        <w:t>ngOnInit</w:t>
+      </w:r>
+      <w:proofErr w:type="spellEnd"/>
+      <w:r>
+        <w:rPr>
+          <w:rFonts w:ascii="Consolas" w:eastAsia="Times New Roman" w:hAnsi="Consolas" w:cs="Times New Roman"/>
+          <w:color w:val="D4D4D4"/>
+          <w:sz w:val="21"/>
+          <w:szCs w:val="21"/>
+        </w:rPr>
+        <w:t>(</w:t>
+      </w:r>
+      <w:proofErr w:type="gramEnd"/>
+      <w:r>
+        <w:rPr>
+          <w:rFonts w:ascii="Consolas" w:eastAsia="Times New Roman" w:hAnsi="Consolas" w:cs="Times New Roman"/>
+          <w:color w:val="D4D4D4"/>
+          <w:sz w:val="21"/>
+          <w:szCs w:val="21"/>
+        </w:rPr>
+        <w:t>) {</w:t>
       </w:r>
     </w:p>
     <w:p>
@@ -4002,6 +5082,8 @@
         </w:rPr>
         <w:t xml:space="preserve">    </w:t>
       </w:r>
+      <w:proofErr w:type="spellStart"/>
+      <w:proofErr w:type="gramStart"/>
       <w:r>
         <w:rPr>
           <w:rFonts w:ascii="Consolas" w:eastAsia="Times New Roman" w:hAnsi="Consolas" w:cs="Times New Roman"/>
@@ -4018,8 +5100,20 @@
           <w:sz w:val="21"/>
           <w:szCs w:val="21"/>
         </w:rPr>
-        <w:t xml:space="preserve">.appName = </w:t>
-      </w:r>
+        <w:t>.appName</w:t>
+      </w:r>
+      <w:proofErr w:type="spellEnd"/>
+      <w:proofErr w:type="gramEnd"/>
+      <w:r>
+        <w:rPr>
+          <w:rFonts w:ascii="Consolas" w:eastAsia="Times New Roman" w:hAnsi="Consolas" w:cs="Times New Roman"/>
+          <w:color w:val="D4D4D4"/>
+          <w:sz w:val="21"/>
+          <w:szCs w:val="21"/>
+        </w:rPr>
+        <w:t xml:space="preserve"> = </w:t>
+      </w:r>
+      <w:proofErr w:type="spellStart"/>
       <w:r>
         <w:rPr>
           <w:rFonts w:ascii="Consolas" w:eastAsia="Times New Roman" w:hAnsi="Consolas" w:cs="Times New Roman"/>
@@ -4036,7 +5130,17 @@
           <w:sz w:val="21"/>
           <w:szCs w:val="21"/>
         </w:rPr>
-        <w:t>.serverService.getAppName();</w:t>
+        <w:t>.serverService.getAppName</w:t>
+      </w:r>
+      <w:proofErr w:type="spellEnd"/>
+      <w:r>
+        <w:rPr>
+          <w:rFonts w:ascii="Consolas" w:eastAsia="Times New Roman" w:hAnsi="Consolas" w:cs="Times New Roman"/>
+          <w:color w:val="D4D4D4"/>
+          <w:sz w:val="21"/>
+          <w:szCs w:val="21"/>
+        </w:rPr>
+        <w:t>();</w:t>
       </w:r>
     </w:p>
     <w:p>
@@ -4090,13 +5194,77 @@
           <w:color w:val="000000" w:themeColor="text1"/>
         </w:rPr>
         <w:lastRenderedPageBreak/>
-        <w:t>If only as above code =&gt; appName is [object object] because getAppName() method will send a request to server and response value , but at this time don’t observable =&gt; above code finished . If app Name have any update from response then angular don’t know that, because nothing subscribe the changing</w:t>
-      </w:r>
-      <w:r>
-        <w:rPr>
-          <w:color w:val="000000" w:themeColor="text1"/>
-        </w:rPr>
-        <w:t>. We have two way to do that:</w:t>
+        <w:t xml:space="preserve">If only as above code =&gt; </w:t>
+      </w:r>
+      <w:proofErr w:type="spellStart"/>
+      <w:r>
+        <w:rPr>
+          <w:color w:val="000000" w:themeColor="text1"/>
+        </w:rPr>
+        <w:t>appName</w:t>
+      </w:r>
+      <w:proofErr w:type="spellEnd"/>
+      <w:r>
+        <w:rPr>
+          <w:color w:val="000000" w:themeColor="text1"/>
+        </w:rPr>
+        <w:t xml:space="preserve"> is [object object] because </w:t>
+      </w:r>
+      <w:proofErr w:type="spellStart"/>
+      <w:proofErr w:type="gramStart"/>
+      <w:r>
+        <w:rPr>
+          <w:color w:val="000000" w:themeColor="text1"/>
+        </w:rPr>
+        <w:t>getAppName</w:t>
+      </w:r>
+      <w:proofErr w:type="spellEnd"/>
+      <w:r>
+        <w:rPr>
+          <w:color w:val="000000" w:themeColor="text1"/>
+        </w:rPr>
+        <w:t>(</w:t>
+      </w:r>
+      <w:proofErr w:type="gramEnd"/>
+      <w:r>
+        <w:rPr>
+          <w:color w:val="000000" w:themeColor="text1"/>
+        </w:rPr>
+        <w:t xml:space="preserve">) method will send a request to server and response value , but at this time don’t observable =&gt; above code finished . If app Name have any update from response then angular don’t know that, because nothing </w:t>
+      </w:r>
+      <w:proofErr w:type="gramStart"/>
+      <w:r>
+        <w:rPr>
+          <w:color w:val="000000" w:themeColor="text1"/>
+        </w:rPr>
+        <w:t>subscribe</w:t>
+      </w:r>
+      <w:proofErr w:type="gramEnd"/>
+      <w:r>
+        <w:rPr>
+          <w:color w:val="000000" w:themeColor="text1"/>
+        </w:rPr>
+        <w:t xml:space="preserve"> the changing</w:t>
+      </w:r>
+      <w:r>
+        <w:rPr>
+          <w:color w:val="000000" w:themeColor="text1"/>
+        </w:rPr>
+        <w:t xml:space="preserve">. We have two </w:t>
+      </w:r>
+      <w:proofErr w:type="gramStart"/>
+      <w:r>
+        <w:rPr>
+          <w:color w:val="000000" w:themeColor="text1"/>
+        </w:rPr>
+        <w:t>way</w:t>
+      </w:r>
+      <w:proofErr w:type="gramEnd"/>
+      <w:r>
+        <w:rPr>
+          <w:color w:val="000000" w:themeColor="text1"/>
+        </w:rPr>
+        <w:t xml:space="preserve"> to do that:</w:t>
       </w:r>
     </w:p>
     <w:p>
@@ -4110,6 +5278,8 @@
           <w:szCs w:val="21"/>
         </w:rPr>
       </w:pPr>
+      <w:proofErr w:type="spellStart"/>
+      <w:proofErr w:type="gramStart"/>
       <w:r>
         <w:rPr>
           <w:rFonts w:ascii="Consolas" w:hAnsi="Consolas"/>
@@ -4126,7 +5296,18 @@
           <w:sz w:val="21"/>
           <w:szCs w:val="21"/>
         </w:rPr>
-        <w:t>.serverService.getAppName().subscribe(</w:t>
+        <w:t>.serverService.getAppName</w:t>
+      </w:r>
+      <w:proofErr w:type="spellEnd"/>
+      <w:proofErr w:type="gramEnd"/>
+      <w:r>
+        <w:rPr>
+          <w:rFonts w:ascii="Consolas" w:hAnsi="Consolas"/>
+          <w:color w:val="D4D4D4"/>
+          <w:sz w:val="21"/>
+          <w:szCs w:val="21"/>
+        </w:rPr>
+        <w:t>().subscribe(</w:t>
       </w:r>
     </w:p>
     <w:p>
@@ -4188,6 +5369,8 @@
         </w:rPr>
         <w:t xml:space="preserve">        </w:t>
       </w:r>
+      <w:proofErr w:type="spellStart"/>
+      <w:proofErr w:type="gramStart"/>
       <w:r>
         <w:rPr>
           <w:rFonts w:ascii="Consolas" w:hAnsi="Consolas"/>
@@ -4204,7 +5387,18 @@
           <w:sz w:val="21"/>
           <w:szCs w:val="21"/>
         </w:rPr>
-        <w:t>.appName = name;</w:t>
+        <w:t>.appName</w:t>
+      </w:r>
+      <w:proofErr w:type="spellEnd"/>
+      <w:proofErr w:type="gramEnd"/>
+      <w:r>
+        <w:rPr>
+          <w:rFonts w:ascii="Consolas" w:hAnsi="Consolas"/>
+          <w:color w:val="D4D4D4"/>
+          <w:sz w:val="21"/>
+          <w:szCs w:val="21"/>
+        </w:rPr>
+        <w:t xml:space="preserve"> = name;</w:t>
       </w:r>
     </w:p>
     <w:p>
@@ -4291,6 +5485,7 @@
         </w:rPr>
         <w:t>h1</w:t>
       </w:r>
+      <w:proofErr w:type="gramStart"/>
       <w:r>
         <w:rPr>
           <w:rFonts w:ascii="Consolas" w:eastAsia="Times New Roman" w:hAnsi="Consolas" w:cs="Times New Roman"/>
@@ -4307,7 +5502,57 @@
           <w:sz w:val="21"/>
           <w:szCs w:val="21"/>
         </w:rPr>
-        <w:t>{{ appName | async }}</w:t>
+        <w:t>{</w:t>
+      </w:r>
+      <w:proofErr w:type="gramEnd"/>
+      <w:r>
+        <w:rPr>
+          <w:rFonts w:ascii="Consolas" w:eastAsia="Times New Roman" w:hAnsi="Consolas" w:cs="Times New Roman"/>
+          <w:color w:val="D4D4D4"/>
+          <w:sz w:val="21"/>
+          <w:szCs w:val="21"/>
+        </w:rPr>
+        <w:t xml:space="preserve">{ </w:t>
+      </w:r>
+      <w:proofErr w:type="spellStart"/>
+      <w:r>
+        <w:rPr>
+          <w:rFonts w:ascii="Consolas" w:eastAsia="Times New Roman" w:hAnsi="Consolas" w:cs="Times New Roman"/>
+          <w:color w:val="D4D4D4"/>
+          <w:sz w:val="21"/>
+          <w:szCs w:val="21"/>
+        </w:rPr>
+        <w:t>appName</w:t>
+      </w:r>
+      <w:proofErr w:type="spellEnd"/>
+      <w:r>
+        <w:rPr>
+          <w:rFonts w:ascii="Consolas" w:eastAsia="Times New Roman" w:hAnsi="Consolas" w:cs="Times New Roman"/>
+          <w:color w:val="D4D4D4"/>
+          <w:sz w:val="21"/>
+          <w:szCs w:val="21"/>
+        </w:rPr>
+        <w:t xml:space="preserve"> | </w:t>
+      </w:r>
+      <w:proofErr w:type="spellStart"/>
+      <w:r>
+        <w:rPr>
+          <w:rFonts w:ascii="Consolas" w:eastAsia="Times New Roman" w:hAnsi="Consolas" w:cs="Times New Roman"/>
+          <w:color w:val="D4D4D4"/>
+          <w:sz w:val="21"/>
+          <w:szCs w:val="21"/>
+        </w:rPr>
+        <w:t>async</w:t>
+      </w:r>
+      <w:proofErr w:type="spellEnd"/>
+      <w:r>
+        <w:rPr>
+          <w:rFonts w:ascii="Consolas" w:eastAsia="Times New Roman" w:hAnsi="Consolas" w:cs="Times New Roman"/>
+          <w:color w:val="D4D4D4"/>
+          <w:sz w:val="21"/>
+          <w:szCs w:val="21"/>
+        </w:rPr>
+        <w:t xml:space="preserve"> }}</w:t>
       </w:r>
       <w:r>
         <w:rPr>
@@ -4354,8 +5599,29 @@
         <w:rPr>
           <w:color w:val="000000" w:themeColor="text1"/>
         </w:rPr>
-        <w:t>Using async pipe on UI</w:t>
-      </w:r>
+        <w:t xml:space="preserve">Using </w:t>
+      </w:r>
+      <w:proofErr w:type="spellStart"/>
+      <w:r>
+        <w:rPr>
+          <w:color w:val="000000" w:themeColor="text1"/>
+        </w:rPr>
+        <w:t>async</w:t>
+      </w:r>
+      <w:proofErr w:type="spellEnd"/>
+      <w:r>
+        <w:rPr>
+          <w:color w:val="000000" w:themeColor="text1"/>
+        </w:rPr>
+        <w:t xml:space="preserve"> pipe on Html code</w:t>
+      </w:r>
+    </w:p>
+    <w:p>
+      <w:pPr>
+        <w:rPr>
+          <w:color w:val="000000" w:themeColor="text1"/>
+        </w:rPr>
+      </w:pPr>
       <w:bookmarkStart w:id="0" w:name="_GoBack"/>
       <w:bookmarkEnd w:id="0"/>
     </w:p>

</xml_diff>